<commit_message>
Documented provenance of the questions.
</commit_message>
<xml_diff>
--- a/_ctsi/ctsi_survey.docx
+++ b/_ctsi/ctsi_survey.docx
@@ -1,6 +1,6 @@
 
 <file path=word/document.xml><?xml version="1.0" encoding="utf-8"?>
-<w:document xmlns:wpc="http://schemas.microsoft.com/office/word/2010/wordprocessingCanvas" xmlns:cx="http://schemas.microsoft.com/office/drawing/2014/chartex" xmlns:cx1="http://schemas.microsoft.com/office/drawing/2015/9/8/chartex" xmlns:mc="http://schemas.openxmlformats.org/markup-compatibility/2006" xmlns:o="urn:schemas-microsoft-com:office:office" xmlns:r="http://schemas.openxmlformats.org/officeDocument/2006/relationships" xmlns:m="http://schemas.openxmlformats.org/officeDocument/2006/math" xmlns:v="urn:schemas-microsoft-com:vml" xmlns:wp14="http://schemas.microsoft.com/office/word/2010/wordprocessingDrawing" xmlns:wp="http://schemas.openxmlformats.org/drawingml/2006/wordprocessingDrawing" xmlns:w10="urn:schemas-microsoft-com:office:word" xmlns:w="http://schemas.openxmlformats.org/wordprocessingml/2006/main" xmlns:w14="http://schemas.microsoft.com/office/word/2010/wordml" xmlns:w15="http://schemas.microsoft.com/office/word/2012/wordml" xmlns:w16se="http://schemas.microsoft.com/office/word/2015/wordml/symex" xmlns:wpg="http://schemas.microsoft.com/office/word/2010/wordprocessingGroup" xmlns:wpi="http://schemas.microsoft.com/office/word/2010/wordprocessingInk" xmlns:wne="http://schemas.microsoft.com/office/word/2006/wordml" xmlns:wps="http://schemas.microsoft.com/office/word/2010/wordprocessingShape" mc:Ignorable="w14 w15 w16se wp14">
+<w:document xmlns:wpc="http://schemas.microsoft.com/office/word/2010/wordprocessingCanvas" xmlns:mc="http://schemas.openxmlformats.org/markup-compatibility/2006" xmlns:o="urn:schemas-microsoft-com:office:office" xmlns:r="http://schemas.openxmlformats.org/officeDocument/2006/relationships" xmlns:m="http://schemas.openxmlformats.org/officeDocument/2006/math" xmlns:v="urn:schemas-microsoft-com:vml" xmlns:wp14="http://schemas.microsoft.com/office/word/2010/wordprocessingDrawing" xmlns:wp="http://schemas.openxmlformats.org/drawingml/2006/wordprocessingDrawing" xmlns:w10="urn:schemas-microsoft-com:office:word" xmlns:w="http://schemas.openxmlformats.org/wordprocessingml/2006/main" xmlns:w14="http://schemas.microsoft.com/office/word/2010/wordml" xmlns:w15="http://schemas.microsoft.com/office/word/2012/wordml" xmlns:wpg="http://schemas.microsoft.com/office/word/2010/wordprocessingGroup" xmlns:wpi="http://schemas.microsoft.com/office/word/2010/wordprocessingInk" xmlns:wne="http://schemas.microsoft.com/office/word/2006/wordml" xmlns:wps="http://schemas.microsoft.com/office/word/2010/wordprocessingShape" mc:Ignorable="w14 w15 wp14">
   <w:body>
     <w:p>
       <w:pPr>
@@ -78,13 +78,13 @@
         <w:spacing w:after="0"/>
         <w:rPr>
           <w:rFonts w:ascii="Times New Roman" w:hAnsi="Times New Roman" w:cs="Times New Roman"/>
-          <w:color w:val="404040" w:themeColor="text1" w:themeTint="BF"/>
-        </w:rPr>
-      </w:pPr>
-      <w:r>
-        <w:rPr>
-          <w:rFonts w:ascii="Times New Roman" w:hAnsi="Times New Roman" w:cs="Times New Roman"/>
-          <w:color w:val="404040" w:themeColor="text1" w:themeTint="BF"/>
+          <w:color w:val="2F5496" w:themeColor="accent5" w:themeShade="BF"/>
+        </w:rPr>
+      </w:pPr>
+      <w:r>
+        <w:rPr>
+          <w:rFonts w:ascii="Times New Roman" w:hAnsi="Times New Roman" w:cs="Times New Roman"/>
+          <w:color w:val="2F5496" w:themeColor="accent5" w:themeShade="BF"/>
         </w:rPr>
         <w:t>The DataStory environment is a useful style of teaching and learning.</w:t>
       </w:r>
@@ -98,34 +98,34 @@
         </w:numPr>
         <w:rPr>
           <w:rFonts w:ascii="Times New Roman" w:hAnsi="Times New Roman" w:cs="Times New Roman"/>
-          <w:color w:val="404040" w:themeColor="text1" w:themeTint="BF"/>
-        </w:rPr>
-      </w:pPr>
-      <w:r>
-        <w:rPr>
-          <w:rFonts w:ascii="Times New Roman" w:hAnsi="Times New Roman" w:cs="Times New Roman"/>
-          <w:color w:val="404040" w:themeColor="text1" w:themeTint="BF"/>
+          <w:color w:val="2F5496" w:themeColor="accent5" w:themeShade="BF"/>
+        </w:rPr>
+      </w:pPr>
+      <w:r>
+        <w:rPr>
+          <w:rFonts w:ascii="Times New Roman" w:hAnsi="Times New Roman" w:cs="Times New Roman"/>
+          <w:color w:val="2F5496" w:themeColor="accent5" w:themeShade="BF"/>
         </w:rPr>
         <w:t>I would have learned the content</w:t>
       </w:r>
       <w:r>
         <w:rPr>
           <w:rFonts w:ascii="Times New Roman" w:hAnsi="Times New Roman" w:cs="Times New Roman"/>
-          <w:color w:val="404040" w:themeColor="text1" w:themeTint="BF"/>
+          <w:color w:val="2F5496" w:themeColor="accent5" w:themeShade="BF"/>
         </w:rPr>
         <w:t xml:space="preserve"> better in a more traditional setting than </w:t>
       </w:r>
       <w:r>
         <w:rPr>
           <w:rFonts w:ascii="Times New Roman" w:hAnsi="Times New Roman" w:cs="Times New Roman"/>
-          <w:color w:val="404040" w:themeColor="text1" w:themeTint="BF"/>
+          <w:color w:val="2F5496" w:themeColor="accent5" w:themeShade="BF"/>
         </w:rPr>
         <w:t>through data stories</w:t>
       </w:r>
       <w:r>
         <w:rPr>
           <w:rFonts w:ascii="Times New Roman" w:hAnsi="Times New Roman" w:cs="Times New Roman"/>
-          <w:color w:val="404040" w:themeColor="text1" w:themeTint="BF"/>
+          <w:color w:val="2F5496" w:themeColor="accent5" w:themeShade="BF"/>
         </w:rPr>
         <w:t>.</w:t>
       </w:r>
@@ -139,27 +139,27 @@
         </w:numPr>
         <w:rPr>
           <w:rFonts w:ascii="Times New Roman" w:hAnsi="Times New Roman" w:cs="Times New Roman"/>
-          <w:color w:val="404040" w:themeColor="text1" w:themeTint="BF"/>
-        </w:rPr>
-      </w:pPr>
-      <w:r>
-        <w:rPr>
-          <w:rFonts w:ascii="Times New Roman" w:hAnsi="Times New Roman" w:cs="Times New Roman"/>
-          <w:color w:val="404040" w:themeColor="text1" w:themeTint="BF"/>
+          <w:color w:val="2F5496" w:themeColor="accent5" w:themeShade="BF"/>
+        </w:rPr>
+      </w:pPr>
+      <w:r>
+        <w:rPr>
+          <w:rFonts w:ascii="Times New Roman" w:hAnsi="Times New Roman" w:cs="Times New Roman"/>
+          <w:color w:val="2F5496" w:themeColor="accent5" w:themeShade="BF"/>
         </w:rPr>
         <w:t>The DataStory environment is inappropria</w:t>
       </w:r>
       <w:r>
         <w:rPr>
           <w:rFonts w:ascii="Times New Roman" w:hAnsi="Times New Roman" w:cs="Times New Roman"/>
-          <w:color w:val="404040" w:themeColor="text1" w:themeTint="BF"/>
+          <w:color w:val="2F5496" w:themeColor="accent5" w:themeShade="BF"/>
         </w:rPr>
         <w:t>te for graduate-level</w:t>
       </w:r>
       <w:r>
         <w:rPr>
           <w:rFonts w:ascii="Times New Roman" w:hAnsi="Times New Roman" w:cs="Times New Roman"/>
-          <w:color w:val="404040" w:themeColor="text1" w:themeTint="BF"/>
+          <w:color w:val="2F5496" w:themeColor="accent5" w:themeShade="BF"/>
         </w:rPr>
         <w:t xml:space="preserve"> classes.</w:t>
       </w:r>
@@ -173,13 +173,13 @@
         </w:numPr>
         <w:rPr>
           <w:rFonts w:ascii="Times New Roman" w:hAnsi="Times New Roman" w:cs="Times New Roman"/>
-          <w:color w:val="404040" w:themeColor="text1" w:themeTint="BF"/>
-        </w:rPr>
-      </w:pPr>
-      <w:r>
-        <w:rPr>
-          <w:rFonts w:ascii="Times New Roman" w:hAnsi="Times New Roman" w:cs="Times New Roman"/>
-          <w:color w:val="404040" w:themeColor="text1" w:themeTint="BF"/>
+          <w:color w:val="2F5496" w:themeColor="accent5" w:themeShade="BF"/>
+        </w:rPr>
+      </w:pPr>
+      <w:r>
+        <w:rPr>
+          <w:rFonts w:ascii="Times New Roman" w:hAnsi="Times New Roman" w:cs="Times New Roman"/>
+          <w:color w:val="2F5496" w:themeColor="accent5" w:themeShade="BF"/>
         </w:rPr>
         <w:t>The style of this learning experience helped me learn data science.</w:t>
       </w:r>
@@ -193,13 +193,13 @@
         </w:numPr>
         <w:rPr>
           <w:rFonts w:ascii="Times New Roman" w:hAnsi="Times New Roman" w:cs="Times New Roman"/>
-          <w:color w:val="404040" w:themeColor="text1" w:themeTint="BF"/>
-        </w:rPr>
-      </w:pPr>
-      <w:r>
-        <w:rPr>
-          <w:rFonts w:ascii="Times New Roman" w:hAnsi="Times New Roman" w:cs="Times New Roman"/>
-          <w:color w:val="404040" w:themeColor="text1" w:themeTint="BF"/>
+          <w:color w:val="2F5496" w:themeColor="accent5" w:themeShade="BF"/>
+        </w:rPr>
+      </w:pPr>
+      <w:r>
+        <w:rPr>
+          <w:rFonts w:ascii="Times New Roman" w:hAnsi="Times New Roman" w:cs="Times New Roman"/>
+          <w:color w:val="2F5496" w:themeColor="accent5" w:themeShade="BF"/>
         </w:rPr>
         <w:t>Courses in other departments should use a DataStory approach to education.</w:t>
       </w:r>
@@ -315,8 +315,6 @@
         </w:rPr>
         <w:t>A story-driven approach to</w:t>
       </w:r>
-      <w:bookmarkStart w:id="0" w:name="_GoBack"/>
-      <w:bookmarkEnd w:id="0"/>
       <w:r>
         <w:rPr>
           <w:rFonts w:ascii="Times New Roman" w:hAnsi="Times New Roman" w:cs="Times New Roman"/>
@@ -450,15 +448,86 @@
         </w:numPr>
         <w:rPr>
           <w:rFonts w:ascii="Times New Roman" w:hAnsi="Times New Roman" w:cs="Times New Roman"/>
-          <w:color w:val="404040" w:themeColor="text1" w:themeTint="BF"/>
-        </w:rPr>
-      </w:pPr>
-      <w:r>
-        <w:rPr>
-          <w:rFonts w:ascii="Times New Roman" w:hAnsi="Times New Roman" w:cs="Times New Roman"/>
-          <w:color w:val="404040" w:themeColor="text1" w:themeTint="BF"/>
+          <w:color w:val="2F5496" w:themeColor="accent5" w:themeShade="BF"/>
+        </w:rPr>
+      </w:pPr>
+      <w:r>
+        <w:rPr>
+          <w:rFonts w:ascii="Times New Roman" w:hAnsi="Times New Roman" w:cs="Times New Roman"/>
+          <w:color w:val="2F5496" w:themeColor="accent5" w:themeShade="BF"/>
         </w:rPr>
         <w:t>Data stories are not for me.</w:t>
+      </w:r>
+    </w:p>
+    <w:p>
+      <w:pPr>
+        <w:rPr>
+          <w:rFonts w:ascii="Times New Roman" w:hAnsi="Times New Roman" w:cs="Times New Roman"/>
+          <w:color w:val="2F5496" w:themeColor="accent5" w:themeShade="BF"/>
+        </w:rPr>
+      </w:pPr>
+    </w:p>
+    <w:p>
+      <w:pPr>
+        <w:rPr>
+          <w:rFonts w:ascii="Times New Roman" w:hAnsi="Times New Roman" w:cs="Times New Roman"/>
+        </w:rPr>
+      </w:pPr>
+      <w:r>
+        <w:rPr>
+          <w:rFonts w:ascii="Times New Roman" w:hAnsi="Times New Roman" w:cs="Times New Roman"/>
+        </w:rPr>
+        <w:t xml:space="preserve">Items in </w:t>
+      </w:r>
+      <w:r>
+        <w:rPr>
+          <w:rFonts w:ascii="Times New Roman" w:hAnsi="Times New Roman" w:cs="Times New Roman"/>
+          <w:color w:val="2F5496" w:themeColor="accent5" w:themeShade="BF"/>
+        </w:rPr>
+        <w:t xml:space="preserve">blue </w:t>
+      </w:r>
+      <w:r>
+        <w:rPr>
+          <w:rFonts w:ascii="Times New Roman" w:hAnsi="Times New Roman" w:cs="Times New Roman"/>
+        </w:rPr>
+        <w:t xml:space="preserve">were derived from </w:t>
+      </w:r>
+      <w:r>
+        <w:rPr>
+          <w:rFonts w:ascii="Times New Roman" w:hAnsi="Times New Roman" w:cs="Times New Roman"/>
+          <w:i/>
+        </w:rPr>
+        <w:t>Do they S</w:t>
+      </w:r>
+      <w:bookmarkStart w:id="0" w:name="_GoBack"/>
+      <w:bookmarkEnd w:id="0"/>
+      <w:r>
+        <w:rPr>
+          <w:rFonts w:ascii="Times New Roman" w:hAnsi="Times New Roman" w:cs="Times New Roman"/>
+          <w:i/>
+        </w:rPr>
+        <w:t>ee it Coming?  Using Expectancy Violation to Gauge Success of P</w:t>
+      </w:r>
+      <w:r>
+        <w:rPr>
+          <w:rFonts w:ascii="Times New Roman" w:hAnsi="Times New Roman" w:cs="Times New Roman"/>
+          <w:i/>
+        </w:rPr>
+        <w:t xml:space="preserve">edagogical </w:t>
+      </w:r>
+      <w:r>
+        <w:rPr>
+          <w:rFonts w:ascii="Times New Roman" w:hAnsi="Times New Roman" w:cs="Times New Roman"/>
+          <w:i/>
+        </w:rPr>
+        <w:t>R</w:t>
+      </w:r>
+      <w:r>
+        <w:rPr>
+          <w:rFonts w:ascii="Times New Roman" w:hAnsi="Times New Roman" w:cs="Times New Roman"/>
+          <w:i/>
+        </w:rPr>
+        <w:t>eforms.</w:t>
       </w:r>
     </w:p>
     <w:sectPr>
@@ -472,7 +541,7 @@
 </file>
 
 <file path=word/numbering.xml><?xml version="1.0" encoding="utf-8"?>
-<w:numbering xmlns:wpc="http://schemas.microsoft.com/office/word/2010/wordprocessingCanvas" xmlns:cx="http://schemas.microsoft.com/office/drawing/2014/chartex" xmlns:cx1="http://schemas.microsoft.com/office/drawing/2015/9/8/chartex" xmlns:mc="http://schemas.openxmlformats.org/markup-compatibility/2006" xmlns:o="urn:schemas-microsoft-com:office:office" xmlns:r="http://schemas.openxmlformats.org/officeDocument/2006/relationships" xmlns:m="http://schemas.openxmlformats.org/officeDocument/2006/math" xmlns:v="urn:schemas-microsoft-com:vml" xmlns:wp14="http://schemas.microsoft.com/office/word/2010/wordprocessingDrawing" xmlns:wp="http://schemas.openxmlformats.org/drawingml/2006/wordprocessingDrawing" xmlns:w10="urn:schemas-microsoft-com:office:word" xmlns:w="http://schemas.openxmlformats.org/wordprocessingml/2006/main" xmlns:w14="http://schemas.microsoft.com/office/word/2010/wordml" xmlns:w15="http://schemas.microsoft.com/office/word/2012/wordml" xmlns:w16se="http://schemas.microsoft.com/office/word/2015/wordml/symex" xmlns:wpg="http://schemas.microsoft.com/office/word/2010/wordprocessingGroup" xmlns:wpi="http://schemas.microsoft.com/office/word/2010/wordprocessingInk" xmlns:wne="http://schemas.microsoft.com/office/word/2006/wordml" xmlns:wps="http://schemas.microsoft.com/office/word/2010/wordprocessingShape" mc:Ignorable="w14 w15 w16se wp14">
+<w:numbering xmlns:wpc="http://schemas.microsoft.com/office/word/2010/wordprocessingCanvas" xmlns:mc="http://schemas.openxmlformats.org/markup-compatibility/2006" xmlns:o="urn:schemas-microsoft-com:office:office" xmlns:r="http://schemas.openxmlformats.org/officeDocument/2006/relationships" xmlns:m="http://schemas.openxmlformats.org/officeDocument/2006/math" xmlns:v="urn:schemas-microsoft-com:vml" xmlns:wp14="http://schemas.microsoft.com/office/word/2010/wordprocessingDrawing" xmlns:wp="http://schemas.openxmlformats.org/drawingml/2006/wordprocessingDrawing" xmlns:w10="urn:schemas-microsoft-com:office:word" xmlns:w="http://schemas.openxmlformats.org/wordprocessingml/2006/main" xmlns:w14="http://schemas.microsoft.com/office/word/2010/wordml" xmlns:w15="http://schemas.microsoft.com/office/word/2012/wordml" xmlns:wpg="http://schemas.microsoft.com/office/word/2010/wordprocessingGroup" xmlns:wpi="http://schemas.microsoft.com/office/word/2010/wordprocessingInk" xmlns:wne="http://schemas.microsoft.com/office/word/2006/wordml" xmlns:wps="http://schemas.microsoft.com/office/word/2010/wordprocessingShape" mc:Ignorable="w14 w15 wp14">
   <w:abstractNum w:abstractNumId="0" w15:restartNumberingAfterBreak="0">
     <w:nsid w:val="0352173D"/>
     <w:multiLevelType w:val="hybridMultilevel"/>
@@ -753,7 +822,7 @@
 </file>
 
 <file path=word/styles.xml><?xml version="1.0" encoding="utf-8"?>
-<w:styles xmlns:mc="http://schemas.openxmlformats.org/markup-compatibility/2006" xmlns:r="http://schemas.openxmlformats.org/officeDocument/2006/relationships" xmlns:w="http://schemas.openxmlformats.org/wordprocessingml/2006/main" xmlns:w14="http://schemas.microsoft.com/office/word/2010/wordml" xmlns:w15="http://schemas.microsoft.com/office/word/2012/wordml" xmlns:w16se="http://schemas.microsoft.com/office/word/2015/wordml/symex" mc:Ignorable="w14 w15 w16se">
+<w:styles xmlns:mc="http://schemas.openxmlformats.org/markup-compatibility/2006" xmlns:r="http://schemas.openxmlformats.org/officeDocument/2006/relationships" xmlns:w="http://schemas.openxmlformats.org/wordprocessingml/2006/main" xmlns:w14="http://schemas.microsoft.com/office/word/2010/wordml" xmlns:w15="http://schemas.microsoft.com/office/word/2012/wordml" mc:Ignorable="w14 w15">
   <w:docDefaults>
     <w:rPrDefault>
       <w:rPr>

</xml_diff>

<commit_message>
Added demographic and data story curriculum questions.
</commit_message>
<xml_diff>
--- a/_ctsi/ctsi_survey.docx
+++ b/_ctsi/ctsi_survey.docx
@@ -1,6 +1,6 @@
 
 <file path=word/document.xml><?xml version="1.0" encoding="utf-8"?>
-<w:document xmlns:wpc="http://schemas.microsoft.com/office/word/2010/wordprocessingCanvas" xmlns:cx="http://schemas.microsoft.com/office/drawing/2014/chartex" xmlns:cx1="http://schemas.microsoft.com/office/drawing/2015/9/8/chartex" xmlns:mc="http://schemas.openxmlformats.org/markup-compatibility/2006" xmlns:o="urn:schemas-microsoft-com:office:office" xmlns:r="http://schemas.openxmlformats.org/officeDocument/2006/relationships" xmlns:m="http://schemas.openxmlformats.org/officeDocument/2006/math" xmlns:v="urn:schemas-microsoft-com:vml" xmlns:wp14="http://schemas.microsoft.com/office/word/2010/wordprocessingDrawing" xmlns:wp="http://schemas.openxmlformats.org/drawingml/2006/wordprocessingDrawing" xmlns:w10="urn:schemas-microsoft-com:office:word" xmlns:w="http://schemas.openxmlformats.org/wordprocessingml/2006/main" xmlns:w14="http://schemas.microsoft.com/office/word/2010/wordml" xmlns:w15="http://schemas.microsoft.com/office/word/2012/wordml" xmlns:w16se="http://schemas.microsoft.com/office/word/2015/wordml/symex" xmlns:wpg="http://schemas.microsoft.com/office/word/2010/wordprocessingGroup" xmlns:wpi="http://schemas.microsoft.com/office/word/2010/wordprocessingInk" xmlns:wne="http://schemas.microsoft.com/office/word/2006/wordml" xmlns:wps="http://schemas.microsoft.com/office/word/2010/wordprocessingShape" mc:Ignorable="w14 w15 w16se wp14">
+<w:document xmlns:wpc="http://schemas.microsoft.com/office/word/2010/wordprocessingCanvas" xmlns:mc="http://schemas.openxmlformats.org/markup-compatibility/2006" xmlns:o="urn:schemas-microsoft-com:office:office" xmlns:r="http://schemas.openxmlformats.org/officeDocument/2006/relationships" xmlns:m="http://schemas.openxmlformats.org/officeDocument/2006/math" xmlns:v="urn:schemas-microsoft-com:vml" xmlns:wp14="http://schemas.microsoft.com/office/word/2010/wordprocessingDrawing" xmlns:wp="http://schemas.openxmlformats.org/drawingml/2006/wordprocessingDrawing" xmlns:w10="urn:schemas-microsoft-com:office:word" xmlns:w="http://schemas.openxmlformats.org/wordprocessingml/2006/main" xmlns:w14="http://schemas.microsoft.com/office/word/2010/wordml" xmlns:w15="http://schemas.microsoft.com/office/word/2012/wordml" xmlns:wpg="http://schemas.microsoft.com/office/word/2010/wordprocessingGroup" xmlns:wpi="http://schemas.microsoft.com/office/word/2010/wordprocessingInk" xmlns:wne="http://schemas.microsoft.com/office/word/2006/wordml" xmlns:wps="http://schemas.microsoft.com/office/word/2010/wordprocessingShape" mc:Ignorable="w14 w15 wp14">
   <w:body>
     <w:p>
       <w:pPr>
@@ -19,6 +19,574 @@
           <w:sz w:val="28"/>
           <w:szCs w:val="28"/>
         </w:rPr>
+        <w:t xml:space="preserve">Demographic </w:t>
+      </w:r>
+      <w:r>
+        <w:rPr>
+          <w:rFonts w:ascii="Times New Roman" w:hAnsi="Times New Roman" w:cs="Times New Roman"/>
+          <w:color w:val="404040" w:themeColor="text1" w:themeTint="BF"/>
+          <w:sz w:val="28"/>
+          <w:szCs w:val="28"/>
+        </w:rPr>
+        <w:t>Survey</w:t>
+      </w:r>
+    </w:p>
+    <w:p>
+      <w:pPr>
+        <w:pStyle w:val="ListParagraph"/>
+        <w:keepNext/>
+        <w:numPr>
+          <w:ilvl w:val="0"/>
+          <w:numId w:val="10"/>
+        </w:numPr>
+        <w:rPr>
+          <w:rFonts w:ascii="Times New Roman" w:hAnsi="Times New Roman" w:cs="Times New Roman"/>
+          <w:color w:val="262626" w:themeColor="text1" w:themeTint="D9"/>
+        </w:rPr>
+      </w:pPr>
+      <w:r>
+        <w:rPr>
+          <w:rFonts w:ascii="Times New Roman" w:hAnsi="Times New Roman" w:cs="Times New Roman"/>
+          <w:color w:val="262626" w:themeColor="text1" w:themeTint="D9"/>
+        </w:rPr>
+        <w:t>Please indicate your age</w:t>
+      </w:r>
+      <w:r>
+        <w:rPr>
+          <w:rFonts w:ascii="Times New Roman" w:hAnsi="Times New Roman" w:cs="Times New Roman"/>
+          <w:color w:val="262626" w:themeColor="text1" w:themeTint="D9"/>
+        </w:rPr>
+        <w:t>:</w:t>
+      </w:r>
+    </w:p>
+    <w:p>
+      <w:pPr>
+        <w:pStyle w:val="ListParagraph"/>
+        <w:keepNext/>
+        <w:spacing w:after="0" w:line="240" w:lineRule="auto"/>
+        <w:rPr>
+          <w:rFonts w:ascii="Times New Roman" w:hAnsi="Times New Roman" w:cs="Times New Roman"/>
+          <w:color w:val="262626" w:themeColor="text1" w:themeTint="D9"/>
+        </w:rPr>
+      </w:pPr>
+    </w:p>
+    <w:p>
+      <w:pPr>
+        <w:pStyle w:val="ListParagraph"/>
+        <w:keepNext/>
+        <w:numPr>
+          <w:ilvl w:val="0"/>
+          <w:numId w:val="10"/>
+        </w:numPr>
+        <w:spacing w:after="0" w:line="240" w:lineRule="auto"/>
+        <w:rPr>
+          <w:rFonts w:ascii="Times New Roman" w:hAnsi="Times New Roman" w:cs="Times New Roman"/>
+          <w:color w:val="262626" w:themeColor="text1" w:themeTint="D9"/>
+        </w:rPr>
+      </w:pPr>
+      <w:r>
+        <w:rPr>
+          <w:rFonts w:ascii="Times New Roman" w:hAnsi="Times New Roman" w:cs="Times New Roman"/>
+          <w:color w:val="262626" w:themeColor="text1" w:themeTint="D9"/>
+        </w:rPr>
+        <w:t>Gender</w:t>
+      </w:r>
+    </w:p>
+    <w:p>
+      <w:pPr>
+        <w:pStyle w:val="ListParagraph"/>
+        <w:keepNext/>
+        <w:numPr>
+          <w:ilvl w:val="0"/>
+          <w:numId w:val="9"/>
+        </w:numPr>
+        <w:spacing w:after="0" w:line="240" w:lineRule="auto"/>
+        <w:rPr>
+          <w:rFonts w:ascii="Times New Roman" w:hAnsi="Times New Roman" w:cs="Times New Roman"/>
+          <w:color w:val="262626" w:themeColor="text1" w:themeTint="D9"/>
+        </w:rPr>
+      </w:pPr>
+      <w:r>
+        <w:rPr>
+          <w:rFonts w:ascii="Times New Roman" w:hAnsi="Times New Roman" w:cs="Times New Roman"/>
+          <w:color w:val="262626" w:themeColor="text1" w:themeTint="D9"/>
+        </w:rPr>
+        <w:t>Male (1)</w:t>
+      </w:r>
+    </w:p>
+    <w:p>
+      <w:pPr>
+        <w:pStyle w:val="ListParagraph"/>
+        <w:keepNext/>
+        <w:numPr>
+          <w:ilvl w:val="0"/>
+          <w:numId w:val="9"/>
+        </w:numPr>
+        <w:rPr>
+          <w:rFonts w:ascii="Times New Roman" w:hAnsi="Times New Roman" w:cs="Times New Roman"/>
+          <w:color w:val="262626" w:themeColor="text1" w:themeTint="D9"/>
+        </w:rPr>
+      </w:pPr>
+      <w:r>
+        <w:rPr>
+          <w:rFonts w:ascii="Times New Roman" w:hAnsi="Times New Roman" w:cs="Times New Roman"/>
+          <w:color w:val="262626" w:themeColor="text1" w:themeTint="D9"/>
+        </w:rPr>
+        <w:t>Female (2)</w:t>
+      </w:r>
+    </w:p>
+    <w:p>
+      <w:pPr>
+        <w:pStyle w:val="ListParagraph"/>
+        <w:keepNext/>
+        <w:numPr>
+          <w:ilvl w:val="0"/>
+          <w:numId w:val="9"/>
+        </w:numPr>
+        <w:rPr>
+          <w:rFonts w:ascii="Times New Roman" w:hAnsi="Times New Roman" w:cs="Times New Roman"/>
+          <w:color w:val="262626" w:themeColor="text1" w:themeTint="D9"/>
+        </w:rPr>
+      </w:pPr>
+      <w:r>
+        <w:rPr>
+          <w:rFonts w:ascii="Times New Roman" w:hAnsi="Times New Roman" w:cs="Times New Roman"/>
+          <w:color w:val="262626" w:themeColor="text1" w:themeTint="D9"/>
+        </w:rPr>
+        <w:t>Other (3) ________________________________________</w:t>
+      </w:r>
+    </w:p>
+    <w:p>
+      <w:pPr>
+        <w:pStyle w:val="ListParagraph"/>
+        <w:keepNext/>
+        <w:spacing w:after="0" w:line="240" w:lineRule="auto"/>
+        <w:rPr>
+          <w:rFonts w:ascii="Times New Roman" w:hAnsi="Times New Roman" w:cs="Times New Roman"/>
+          <w:color w:val="262626" w:themeColor="text1" w:themeTint="D9"/>
+        </w:rPr>
+      </w:pPr>
+    </w:p>
+    <w:p>
+      <w:pPr>
+        <w:pStyle w:val="ListParagraph"/>
+        <w:keepNext/>
+        <w:numPr>
+          <w:ilvl w:val="0"/>
+          <w:numId w:val="10"/>
+        </w:numPr>
+        <w:spacing w:after="0" w:line="240" w:lineRule="auto"/>
+        <w:rPr>
+          <w:rFonts w:ascii="Times New Roman" w:hAnsi="Times New Roman" w:cs="Times New Roman"/>
+          <w:color w:val="262626" w:themeColor="text1" w:themeTint="D9"/>
+        </w:rPr>
+      </w:pPr>
+      <w:r>
+        <w:rPr>
+          <w:rFonts w:ascii="Times New Roman" w:hAnsi="Times New Roman" w:cs="Times New Roman"/>
+          <w:color w:val="262626" w:themeColor="text1" w:themeTint="D9"/>
+        </w:rPr>
+        <w:t>Current  Information - (Sometimes  official titles and "working" titles are different)</w:t>
+      </w:r>
+    </w:p>
+    <w:p>
+      <w:pPr>
+        <w:pStyle w:val="ListParagraph"/>
+        <w:keepNext/>
+        <w:numPr>
+          <w:ilvl w:val="1"/>
+          <w:numId w:val="10"/>
+        </w:numPr>
+        <w:spacing w:after="0" w:line="240" w:lineRule="auto"/>
+        <w:rPr>
+          <w:rFonts w:ascii="Times New Roman" w:hAnsi="Times New Roman" w:cs="Times New Roman"/>
+          <w:color w:val="262626" w:themeColor="text1" w:themeTint="D9"/>
+        </w:rPr>
+      </w:pPr>
+      <w:r>
+        <w:rPr>
+          <w:rFonts w:ascii="Times New Roman" w:hAnsi="Times New Roman" w:cs="Times New Roman"/>
+          <w:color w:val="262626" w:themeColor="text1" w:themeTint="D9"/>
+        </w:rPr>
+        <w:t>Official title _________________________________________________</w:t>
+      </w:r>
+    </w:p>
+    <w:p>
+      <w:pPr>
+        <w:pStyle w:val="ListParagraph"/>
+        <w:keepNext/>
+        <w:numPr>
+          <w:ilvl w:val="1"/>
+          <w:numId w:val="10"/>
+        </w:numPr>
+        <w:spacing w:after="0" w:line="240" w:lineRule="auto"/>
+        <w:rPr>
+          <w:rFonts w:ascii="Times New Roman" w:hAnsi="Times New Roman" w:cs="Times New Roman"/>
+          <w:color w:val="262626" w:themeColor="text1" w:themeTint="D9"/>
+        </w:rPr>
+      </w:pPr>
+      <w:r>
+        <w:rPr>
+          <w:rFonts w:ascii="Times New Roman" w:hAnsi="Times New Roman" w:cs="Times New Roman"/>
+          <w:color w:val="262626" w:themeColor="text1" w:themeTint="D9"/>
+        </w:rPr>
+        <w:t>Working title ________________________________________________</w:t>
+      </w:r>
+    </w:p>
+    <w:p>
+      <w:pPr>
+        <w:pStyle w:val="ListParagraph"/>
+        <w:keepNext/>
+        <w:numPr>
+          <w:ilvl w:val="1"/>
+          <w:numId w:val="10"/>
+        </w:numPr>
+        <w:spacing w:after="0" w:line="240" w:lineRule="auto"/>
+        <w:rPr>
+          <w:rFonts w:ascii="Times New Roman" w:hAnsi="Times New Roman" w:cs="Times New Roman"/>
+          <w:color w:val="262626" w:themeColor="text1" w:themeTint="D9"/>
+        </w:rPr>
+      </w:pPr>
+      <w:r>
+        <w:rPr>
+          <w:rFonts w:ascii="Times New Roman" w:hAnsi="Times New Roman" w:cs="Times New Roman"/>
+          <w:color w:val="262626" w:themeColor="text1" w:themeTint="D9"/>
+        </w:rPr>
+        <w:t>University/College/Department/Institute ___________________________</w:t>
+      </w:r>
+    </w:p>
+    <w:p>
+      <w:pPr>
+        <w:pStyle w:val="ListParagraph"/>
+        <w:keepNext/>
+        <w:spacing w:after="0" w:line="240" w:lineRule="auto"/>
+        <w:ind w:left="1440"/>
+        <w:rPr>
+          <w:rFonts w:ascii="Times New Roman" w:hAnsi="Times New Roman" w:cs="Times New Roman"/>
+          <w:color w:val="262626" w:themeColor="text1" w:themeTint="D9"/>
+        </w:rPr>
+      </w:pPr>
+    </w:p>
+    <w:p>
+      <w:pPr>
+        <w:pStyle w:val="ListParagraph"/>
+        <w:keepNext/>
+        <w:numPr>
+          <w:ilvl w:val="0"/>
+          <w:numId w:val="10"/>
+        </w:numPr>
+        <w:spacing w:after="0" w:line="240" w:lineRule="auto"/>
+        <w:rPr>
+          <w:rFonts w:ascii="Times New Roman" w:hAnsi="Times New Roman" w:cs="Times New Roman"/>
+          <w:color w:val="262626" w:themeColor="text1" w:themeTint="D9"/>
+        </w:rPr>
+      </w:pPr>
+      <w:r>
+        <w:rPr>
+          <w:rFonts w:ascii="Times New Roman" w:hAnsi="Times New Roman" w:cs="Times New Roman"/>
+          <w:color w:val="262626" w:themeColor="text1" w:themeTint="D9"/>
+        </w:rPr>
+        <w:t>Highest Degree Obtained</w:t>
+      </w:r>
+    </w:p>
+    <w:p>
+      <w:pPr>
+        <w:pStyle w:val="ListParagraph"/>
+        <w:keepNext/>
+        <w:numPr>
+          <w:ilvl w:val="1"/>
+          <w:numId w:val="10"/>
+        </w:numPr>
+        <w:spacing w:after="0" w:line="240" w:lineRule="auto"/>
+        <w:rPr>
+          <w:rFonts w:ascii="Times New Roman" w:hAnsi="Times New Roman" w:cs="Times New Roman"/>
+          <w:color w:val="262626" w:themeColor="text1" w:themeTint="D9"/>
+        </w:rPr>
+      </w:pPr>
+      <w:r>
+        <w:rPr>
+          <w:rFonts w:ascii="Times New Roman" w:hAnsi="Times New Roman" w:cs="Times New Roman"/>
+          <w:color w:val="262626" w:themeColor="text1" w:themeTint="D9"/>
+        </w:rPr>
+        <w:t>High School</w:t>
+      </w:r>
+    </w:p>
+    <w:p>
+      <w:pPr>
+        <w:pStyle w:val="ListParagraph"/>
+        <w:keepNext/>
+        <w:numPr>
+          <w:ilvl w:val="1"/>
+          <w:numId w:val="10"/>
+        </w:numPr>
+        <w:spacing w:after="0" w:line="240" w:lineRule="auto"/>
+        <w:rPr>
+          <w:rFonts w:ascii="Times New Roman" w:hAnsi="Times New Roman" w:cs="Times New Roman"/>
+          <w:color w:val="262626" w:themeColor="text1" w:themeTint="D9"/>
+        </w:rPr>
+      </w:pPr>
+      <w:r>
+        <w:rPr>
+          <w:rFonts w:ascii="Times New Roman" w:hAnsi="Times New Roman" w:cs="Times New Roman"/>
+          <w:color w:val="262626" w:themeColor="text1" w:themeTint="D9"/>
+        </w:rPr>
+        <w:t>Technical Diploma</w:t>
+      </w:r>
+    </w:p>
+    <w:p>
+      <w:pPr>
+        <w:pStyle w:val="ListParagraph"/>
+        <w:keepNext/>
+        <w:numPr>
+          <w:ilvl w:val="1"/>
+          <w:numId w:val="10"/>
+        </w:numPr>
+        <w:spacing w:after="0" w:line="240" w:lineRule="auto"/>
+        <w:rPr>
+          <w:rFonts w:ascii="Times New Roman" w:hAnsi="Times New Roman" w:cs="Times New Roman"/>
+          <w:color w:val="262626" w:themeColor="text1" w:themeTint="D9"/>
+        </w:rPr>
+      </w:pPr>
+      <w:r>
+        <w:rPr>
+          <w:rFonts w:ascii="Times New Roman" w:hAnsi="Times New Roman" w:cs="Times New Roman"/>
+          <w:color w:val="262626" w:themeColor="text1" w:themeTint="D9"/>
+        </w:rPr>
+        <w:t>Associate</w:t>
+      </w:r>
+    </w:p>
+    <w:p>
+      <w:pPr>
+        <w:pStyle w:val="ListParagraph"/>
+        <w:keepNext/>
+        <w:numPr>
+          <w:ilvl w:val="1"/>
+          <w:numId w:val="10"/>
+        </w:numPr>
+        <w:spacing w:after="0" w:line="240" w:lineRule="auto"/>
+        <w:rPr>
+          <w:rFonts w:ascii="Times New Roman" w:hAnsi="Times New Roman" w:cs="Times New Roman"/>
+          <w:color w:val="262626" w:themeColor="text1" w:themeTint="D9"/>
+        </w:rPr>
+      </w:pPr>
+      <w:r>
+        <w:rPr>
+          <w:rFonts w:ascii="Times New Roman" w:hAnsi="Times New Roman" w:cs="Times New Roman"/>
+          <w:color w:val="262626" w:themeColor="text1" w:themeTint="D9"/>
+        </w:rPr>
+        <w:t>Bachelors</w:t>
+      </w:r>
+    </w:p>
+    <w:p>
+      <w:pPr>
+        <w:pStyle w:val="ListParagraph"/>
+        <w:keepNext/>
+        <w:numPr>
+          <w:ilvl w:val="1"/>
+          <w:numId w:val="10"/>
+        </w:numPr>
+        <w:spacing w:after="0" w:line="240" w:lineRule="auto"/>
+        <w:rPr>
+          <w:rFonts w:ascii="Times New Roman" w:hAnsi="Times New Roman" w:cs="Times New Roman"/>
+          <w:color w:val="262626" w:themeColor="text1" w:themeTint="D9"/>
+        </w:rPr>
+      </w:pPr>
+      <w:r>
+        <w:rPr>
+          <w:rFonts w:ascii="Times New Roman" w:hAnsi="Times New Roman" w:cs="Times New Roman"/>
+          <w:color w:val="262626" w:themeColor="text1" w:themeTint="D9"/>
+        </w:rPr>
+        <w:t>Masters</w:t>
+      </w:r>
+    </w:p>
+    <w:p>
+      <w:pPr>
+        <w:pStyle w:val="ListParagraph"/>
+        <w:keepNext/>
+        <w:numPr>
+          <w:ilvl w:val="1"/>
+          <w:numId w:val="10"/>
+        </w:numPr>
+        <w:spacing w:after="0" w:line="240" w:lineRule="auto"/>
+        <w:rPr>
+          <w:rFonts w:ascii="Times New Roman" w:hAnsi="Times New Roman" w:cs="Times New Roman"/>
+          <w:color w:val="262626" w:themeColor="text1" w:themeTint="D9"/>
+        </w:rPr>
+      </w:pPr>
+      <w:r>
+        <w:rPr>
+          <w:rFonts w:ascii="Times New Roman" w:hAnsi="Times New Roman" w:cs="Times New Roman"/>
+          <w:color w:val="262626" w:themeColor="text1" w:themeTint="D9"/>
+        </w:rPr>
+        <w:t>PhD</w:t>
+      </w:r>
+    </w:p>
+    <w:p>
+      <w:pPr>
+        <w:pStyle w:val="ListParagraph"/>
+        <w:keepNext/>
+        <w:numPr>
+          <w:ilvl w:val="1"/>
+          <w:numId w:val="10"/>
+        </w:numPr>
+        <w:spacing w:after="0" w:line="240" w:lineRule="auto"/>
+        <w:rPr>
+          <w:rFonts w:ascii="Times New Roman" w:hAnsi="Times New Roman" w:cs="Times New Roman"/>
+          <w:color w:val="262626" w:themeColor="text1" w:themeTint="D9"/>
+        </w:rPr>
+      </w:pPr>
+      <w:r>
+        <w:rPr>
+          <w:rFonts w:ascii="Times New Roman" w:hAnsi="Times New Roman" w:cs="Times New Roman"/>
+          <w:color w:val="262626" w:themeColor="text1" w:themeTint="D9"/>
+        </w:rPr>
+        <w:t>MD</w:t>
+      </w:r>
+    </w:p>
+    <w:p>
+      <w:pPr>
+        <w:pStyle w:val="ListParagraph"/>
+        <w:keepNext/>
+        <w:spacing w:after="0" w:line="240" w:lineRule="auto"/>
+        <w:ind w:left="1440"/>
+        <w:rPr>
+          <w:rFonts w:ascii="Times New Roman" w:hAnsi="Times New Roman" w:cs="Times New Roman"/>
+          <w:color w:val="262626" w:themeColor="text1" w:themeTint="D9"/>
+        </w:rPr>
+      </w:pPr>
+    </w:p>
+    <w:p>
+      <w:pPr>
+        <w:pStyle w:val="ListParagraph"/>
+        <w:keepNext/>
+        <w:numPr>
+          <w:ilvl w:val="0"/>
+          <w:numId w:val="10"/>
+        </w:numPr>
+        <w:spacing w:after="0" w:line="240" w:lineRule="auto"/>
+        <w:rPr>
+          <w:rFonts w:ascii="Times New Roman" w:hAnsi="Times New Roman" w:cs="Times New Roman"/>
+          <w:color w:val="262626" w:themeColor="text1" w:themeTint="D9"/>
+        </w:rPr>
+      </w:pPr>
+      <w:r>
+        <w:rPr>
+          <w:rFonts w:ascii="Times New Roman" w:hAnsi="Times New Roman" w:cs="Times New Roman"/>
+          <w:color w:val="262626" w:themeColor="text1" w:themeTint="D9"/>
+        </w:rPr>
+        <w:t>How many years</w:t>
+      </w:r>
+      <w:r>
+        <w:rPr>
+          <w:rFonts w:ascii="Times New Roman" w:hAnsi="Times New Roman" w:cs="Times New Roman"/>
+          <w:color w:val="262626" w:themeColor="text1" w:themeTint="D9"/>
+        </w:rPr>
+        <w:t xml:space="preserve"> have you been working in clinical research?</w:t>
+      </w:r>
+      <w:r>
+        <w:rPr>
+          <w:rFonts w:ascii="Times New Roman" w:hAnsi="Times New Roman" w:cs="Times New Roman"/>
+          <w:color w:val="262626" w:themeColor="text1" w:themeTint="D9"/>
+        </w:rPr>
+        <w:tab/>
+      </w:r>
+      <w:r>
+        <w:rPr>
+          <w:rFonts w:ascii="Times New Roman" w:hAnsi="Times New Roman" w:cs="Times New Roman"/>
+          <w:color w:val="262626" w:themeColor="text1" w:themeTint="D9"/>
+        </w:rPr>
+        <w:tab/>
+      </w:r>
+    </w:p>
+    <w:p>
+      <w:pPr>
+        <w:pStyle w:val="ListParagraph"/>
+        <w:keepNext/>
+        <w:spacing w:after="0" w:line="240" w:lineRule="auto"/>
+        <w:rPr>
+          <w:rFonts w:ascii="Times New Roman" w:hAnsi="Times New Roman" w:cs="Times New Roman"/>
+          <w:color w:val="262626" w:themeColor="text1" w:themeTint="D9"/>
+        </w:rPr>
+      </w:pPr>
+    </w:p>
+    <w:p>
+      <w:pPr>
+        <w:pStyle w:val="ListParagraph"/>
+        <w:keepNext/>
+        <w:numPr>
+          <w:ilvl w:val="0"/>
+          <w:numId w:val="10"/>
+        </w:numPr>
+        <w:spacing w:after="0" w:line="240" w:lineRule="auto"/>
+        <w:rPr>
+          <w:rFonts w:ascii="Times New Roman" w:hAnsi="Times New Roman" w:cs="Times New Roman"/>
+          <w:color w:val="262626" w:themeColor="text1" w:themeTint="D9"/>
+        </w:rPr>
+      </w:pPr>
+      <w:r>
+        <w:rPr>
+          <w:rFonts w:ascii="Times New Roman" w:hAnsi="Times New Roman" w:cs="Times New Roman"/>
+          <w:color w:val="262626" w:themeColor="text1" w:themeTint="D9"/>
+        </w:rPr>
+        <w:t>How many years have you worked within an academic health setting?</w:t>
+      </w:r>
+    </w:p>
+    <w:p>
+      <w:pPr>
+        <w:keepNext/>
+        <w:spacing w:after="0" w:line="240" w:lineRule="auto"/>
+        <w:rPr>
+          <w:rFonts w:ascii="Times New Roman" w:hAnsi="Times New Roman" w:cs="Times New Roman"/>
+        </w:rPr>
+      </w:pPr>
+    </w:p>
+    <w:p>
+      <w:pPr>
+        <w:rPr>
+          <w:rFonts w:ascii="Times New Roman" w:hAnsi="Times New Roman" w:cs="Times New Roman"/>
+          <w:color w:val="404040" w:themeColor="text1" w:themeTint="BF"/>
+          <w:sz w:val="28"/>
+          <w:szCs w:val="28"/>
+        </w:rPr>
+      </w:pPr>
+    </w:p>
+    <w:p>
+      <w:pPr>
+        <w:rPr>
+          <w:rFonts w:ascii="Times New Roman" w:hAnsi="Times New Roman" w:cs="Times New Roman"/>
+          <w:color w:val="404040" w:themeColor="text1" w:themeTint="BF"/>
+          <w:sz w:val="28"/>
+          <w:szCs w:val="28"/>
+        </w:rPr>
+      </w:pPr>
+      <w:r>
+        <w:rPr>
+          <w:rFonts w:ascii="Times New Roman" w:hAnsi="Times New Roman" w:cs="Times New Roman"/>
+          <w:color w:val="404040" w:themeColor="text1" w:themeTint="BF"/>
+          <w:sz w:val="28"/>
+          <w:szCs w:val="28"/>
+        </w:rPr>
+        <w:br w:type="page"/>
+      </w:r>
+    </w:p>
+    <w:p>
+      <w:pPr>
+        <w:jc w:val="center"/>
+        <w:rPr>
+          <w:rFonts w:ascii="Times New Roman" w:hAnsi="Times New Roman" w:cs="Times New Roman"/>
+          <w:color w:val="404040" w:themeColor="text1" w:themeTint="BF"/>
+          <w:sz w:val="28"/>
+          <w:szCs w:val="28"/>
+        </w:rPr>
+      </w:pPr>
+      <w:r>
+        <w:rPr>
+          <w:rFonts w:ascii="Times New Roman" w:hAnsi="Times New Roman" w:cs="Times New Roman"/>
+          <w:color w:val="404040" w:themeColor="text1" w:themeTint="BF"/>
+          <w:sz w:val="28"/>
+          <w:szCs w:val="28"/>
+        </w:rPr>
+        <w:lastRenderedPageBreak/>
         <w:t>Pre-Survey</w:t>
       </w:r>
     </w:p>
@@ -231,14 +799,7 @@
           <w:rFonts w:ascii="Times New Roman" w:hAnsi="Times New Roman" w:cs="Times New Roman"/>
           <w:color w:val="C45911" w:themeColor="accent2" w:themeShade="BF"/>
         </w:rPr>
-        <w:t>Ensure data collection is reliable across trials, raters, or equipment</w:t>
-      </w:r>
-      <w:r>
-        <w:rPr>
-          <w:rFonts w:ascii="Times New Roman" w:hAnsi="Times New Roman" w:cs="Times New Roman"/>
-          <w:color w:val="C45911" w:themeColor="accent2" w:themeShade="BF"/>
-        </w:rPr>
-        <w:t>.</w:t>
+        <w:t>Ensure data collection is reliable across trials, raters, or equipment.</w:t>
       </w:r>
     </w:p>
     <w:p>
@@ -258,14 +819,7 @@
           <w:rFonts w:ascii="Times New Roman" w:hAnsi="Times New Roman" w:cs="Times New Roman"/>
           <w:color w:val="C45911" w:themeColor="accent2" w:themeShade="BF"/>
         </w:rPr>
-        <w:t>Construct a plan for managing data files</w:t>
-      </w:r>
-      <w:r>
-        <w:rPr>
-          <w:rFonts w:ascii="Times New Roman" w:hAnsi="Times New Roman" w:cs="Times New Roman"/>
-          <w:color w:val="C45911" w:themeColor="accent2" w:themeShade="BF"/>
-        </w:rPr>
-        <w:t>.</w:t>
+        <w:t>Construct a plan for managing data files.</w:t>
       </w:r>
     </w:p>
     <w:p>
@@ -285,14 +839,7 @@
           <w:rFonts w:ascii="Times New Roman" w:hAnsi="Times New Roman" w:cs="Times New Roman"/>
           <w:color w:val="C45911" w:themeColor="accent2" w:themeShade="BF"/>
         </w:rPr>
-        <w:t>Organize data to store and analyze in a computer system</w:t>
-      </w:r>
-      <w:r>
-        <w:rPr>
-          <w:rFonts w:ascii="Times New Roman" w:hAnsi="Times New Roman" w:cs="Times New Roman"/>
-          <w:color w:val="C45911" w:themeColor="accent2" w:themeShade="BF"/>
-        </w:rPr>
-        <w:t>.</w:t>
+        <w:t>Organize data to store and analyze in a computer system.</w:t>
       </w:r>
     </w:p>
     <w:p>
@@ -312,14 +859,7 @@
           <w:rFonts w:ascii="Times New Roman" w:hAnsi="Times New Roman" w:cs="Times New Roman"/>
           <w:color w:val="C45911" w:themeColor="accent2" w:themeShade="BF"/>
         </w:rPr>
-        <w:t>Analyze data according to their level of measurement and the research design</w:t>
-      </w:r>
-      <w:r>
-        <w:rPr>
-          <w:rFonts w:ascii="Times New Roman" w:hAnsi="Times New Roman" w:cs="Times New Roman"/>
-          <w:color w:val="C45911" w:themeColor="accent2" w:themeShade="BF"/>
-        </w:rPr>
-        <w:t>.</w:t>
+        <w:t>Analyze data according to their level of measurement and the research design.</w:t>
       </w:r>
     </w:p>
     <w:p>
@@ -340,14 +880,7 @@
           <w:rFonts w:ascii="Times New Roman" w:hAnsi="Times New Roman" w:cs="Times New Roman"/>
           <w:color w:val="C45911" w:themeColor="accent2" w:themeShade="BF"/>
         </w:rPr>
-        <w:t>Provide direction to computer specialists or statisticians on how to handle missing data</w:t>
-      </w:r>
-      <w:r>
-        <w:rPr>
-          <w:rFonts w:ascii="Times New Roman" w:hAnsi="Times New Roman" w:cs="Times New Roman"/>
-          <w:color w:val="C45911" w:themeColor="accent2" w:themeShade="BF"/>
-        </w:rPr>
-        <w:t>.</w:t>
+        <w:t>Provide direction to computer specialists or statisticians on how to handle missing data.</w:t>
       </w:r>
     </w:p>
     <w:p>
@@ -478,14 +1011,7 @@
           <w:rFonts w:ascii="Times New Roman" w:hAnsi="Times New Roman" w:cs="Times New Roman"/>
           <w:color w:val="404040" w:themeColor="text1" w:themeTint="BF"/>
         </w:rPr>
-        <w:t>Perform commonly used</w:t>
-      </w:r>
-      <w:r>
-        <w:rPr>
-          <w:rFonts w:ascii="Times New Roman" w:hAnsi="Times New Roman" w:cs="Times New Roman"/>
-          <w:color w:val="404040" w:themeColor="text1" w:themeTint="BF"/>
-        </w:rPr>
-        <w:t xml:space="preserve"> estimation techniques, such as confidence intervals, effect sizes, and statistical power.</w:t>
+        <w:t>Perform commonly used estimation techniques, such as confidence intervals, effect sizes, and statistical power.</w:t>
       </w:r>
     </w:p>
     <w:p>
@@ -525,14 +1051,7 @@
           <w:rFonts w:ascii="Times New Roman" w:hAnsi="Times New Roman" w:cs="Times New Roman"/>
           <w:color w:val="C45911" w:themeColor="accent2" w:themeShade="BF"/>
         </w:rPr>
-        <w:t>Use programming languages such as R and Python</w:t>
-      </w:r>
-      <w:r>
-        <w:rPr>
-          <w:rFonts w:ascii="Times New Roman" w:hAnsi="Times New Roman" w:cs="Times New Roman"/>
-          <w:color w:val="C45911" w:themeColor="accent2" w:themeShade="BF"/>
-        </w:rPr>
-        <w:t xml:space="preserve"> to generate plots and graphic images.</w:t>
+        <w:t>Use programming languages such as R and Python to generate plots and graphic images.</w:t>
       </w:r>
     </w:p>
     <w:p>
@@ -647,14 +1166,7 @@
           <w:rFonts w:ascii="Times New Roman" w:hAnsi="Times New Roman" w:cs="Times New Roman"/>
           <w:color w:val="C45911" w:themeColor="accent2" w:themeShade="BF"/>
         </w:rPr>
-        <w:t>Explain the outcome of given analysis in terms of the originally stated hypotheses or research questions</w:t>
-      </w:r>
-      <w:r>
-        <w:rPr>
-          <w:rFonts w:ascii="Times New Roman" w:hAnsi="Times New Roman" w:cs="Times New Roman"/>
-          <w:color w:val="C45911" w:themeColor="accent2" w:themeShade="BF"/>
-        </w:rPr>
-        <w:t>.</w:t>
+        <w:t>Explain the outcome of given analysis in terms of the originally stated hypotheses or research questions.</w:t>
       </w:r>
     </w:p>
     <w:p>
@@ -674,14 +1186,7 @@
           <w:rFonts w:ascii="Times New Roman" w:hAnsi="Times New Roman" w:cs="Times New Roman"/>
           <w:color w:val="C45911" w:themeColor="accent2" w:themeShade="BF"/>
         </w:rPr>
-        <w:t>Express appropriate methodological and theoretical cautions in interpreting results</w:t>
-      </w:r>
-      <w:r>
-        <w:rPr>
-          <w:rFonts w:ascii="Times New Roman" w:hAnsi="Times New Roman" w:cs="Times New Roman"/>
-          <w:color w:val="C45911" w:themeColor="accent2" w:themeShade="BF"/>
-        </w:rPr>
-        <w:t>.</w:t>
+        <w:t>Express appropriate methodological and theoretical cautions in interpreting results.</w:t>
       </w:r>
     </w:p>
     <w:p>
@@ -701,14 +1206,7 @@
           <w:rFonts w:ascii="Times New Roman" w:hAnsi="Times New Roman" w:cs="Times New Roman"/>
           <w:color w:val="C45911" w:themeColor="accent2" w:themeShade="BF"/>
         </w:rPr>
-        <w:t>Identify limitations of a study</w:t>
-      </w:r>
-      <w:r>
-        <w:rPr>
-          <w:rFonts w:ascii="Times New Roman" w:hAnsi="Times New Roman" w:cs="Times New Roman"/>
-          <w:color w:val="C45911" w:themeColor="accent2" w:themeShade="BF"/>
-        </w:rPr>
-        <w:t>.</w:t>
+        <w:t>Identify limitations of a study.</w:t>
       </w:r>
     </w:p>
     <w:p>
@@ -1267,51 +1765,41 @@
           <w:i/>
           <w:color w:val="262626" w:themeColor="text1" w:themeTint="D9"/>
         </w:rPr>
-        <w:t xml:space="preserve">Do they See it </w:t>
-      </w:r>
-      <w:bookmarkStart w:id="0" w:name="_GoBack"/>
-      <w:bookmarkEnd w:id="0"/>
+        <w:t>Do they See it Coming?  Using Expectancy Violation to Gauge Success of Pedagogical Reforms.</w:t>
+      </w:r>
+    </w:p>
+    <w:p>
+      <w:pPr>
+        <w:rPr>
+          <w:rFonts w:ascii="Times New Roman" w:hAnsi="Times New Roman" w:cs="Times New Roman"/>
+          <w:color w:val="404040" w:themeColor="text1" w:themeTint="BF"/>
+        </w:rPr>
+      </w:pPr>
+      <w:r>
+        <w:rPr>
+          <w:rFonts w:ascii="Times New Roman" w:hAnsi="Times New Roman" w:cs="Times New Roman"/>
+          <w:color w:val="262626" w:themeColor="text1" w:themeTint="D9"/>
+        </w:rPr>
+        <w:t xml:space="preserve">Items in </w:t>
+      </w:r>
+      <w:r>
+        <w:rPr>
+          <w:rFonts w:ascii="Times New Roman" w:hAnsi="Times New Roman" w:cs="Times New Roman"/>
+          <w:color w:val="C45911" w:themeColor="accent2" w:themeShade="BF"/>
+        </w:rPr>
+        <w:t xml:space="preserve">orange </w:t>
+      </w:r>
+      <w:r>
+        <w:rPr>
+          <w:rFonts w:ascii="Times New Roman" w:hAnsi="Times New Roman" w:cs="Times New Roman"/>
+          <w:color w:val="404040" w:themeColor="text1" w:themeTint="BF"/>
+        </w:rPr>
+        <w:t xml:space="preserve">were taken from the </w:t>
+      </w:r>
       <w:r>
         <w:rPr>
           <w:rFonts w:ascii="Times New Roman" w:hAnsi="Times New Roman" w:cs="Times New Roman"/>
           <w:i/>
-          <w:color w:val="262626" w:themeColor="text1" w:themeTint="D9"/>
-        </w:rPr>
-        <w:t>Coming?  Using Expectancy Violation to Gauge Success of Pedagogical Reforms.</w:t>
-      </w:r>
-    </w:p>
-    <w:p>
-      <w:pPr>
-        <w:rPr>
-          <w:rFonts w:ascii="Times New Roman" w:hAnsi="Times New Roman" w:cs="Times New Roman"/>
-          <w:color w:val="404040" w:themeColor="text1" w:themeTint="BF"/>
-        </w:rPr>
-      </w:pPr>
-      <w:r>
-        <w:rPr>
-          <w:rFonts w:ascii="Times New Roman" w:hAnsi="Times New Roman" w:cs="Times New Roman"/>
-          <w:color w:val="262626" w:themeColor="text1" w:themeTint="D9"/>
-        </w:rPr>
-        <w:t xml:space="preserve">Items in </w:t>
-      </w:r>
-      <w:r>
-        <w:rPr>
-          <w:rFonts w:ascii="Times New Roman" w:hAnsi="Times New Roman" w:cs="Times New Roman"/>
-          <w:color w:val="C45911" w:themeColor="accent2" w:themeShade="BF"/>
-        </w:rPr>
-        <w:t xml:space="preserve">orange </w:t>
-      </w:r>
-      <w:r>
-        <w:rPr>
-          <w:rFonts w:ascii="Times New Roman" w:hAnsi="Times New Roman" w:cs="Times New Roman"/>
-          <w:color w:val="404040" w:themeColor="text1" w:themeTint="BF"/>
-        </w:rPr>
-        <w:t xml:space="preserve">were taken from the </w:t>
-      </w:r>
-      <w:r>
-        <w:rPr>
-          <w:rFonts w:ascii="Times New Roman" w:hAnsi="Times New Roman" w:cs="Times New Roman"/>
-          <w:i/>
           <w:color w:val="404040" w:themeColor="text1" w:themeTint="BF"/>
         </w:rPr>
         <w:t>Clinical Research Appraisal Inventory</w:t>
@@ -1323,6 +1811,3020 @@
         </w:rPr>
         <w:t>.</w:t>
       </w:r>
+    </w:p>
+    <w:p>
+      <w:pPr>
+        <w:rPr>
+          <w:rFonts w:ascii="Times New Roman" w:hAnsi="Times New Roman" w:cs="Times New Roman"/>
+          <w:color w:val="404040" w:themeColor="text1" w:themeTint="BF"/>
+        </w:rPr>
+      </w:pPr>
+    </w:p>
+    <w:p>
+      <w:pPr>
+        <w:rPr>
+          <w:rFonts w:ascii="Times New Roman" w:hAnsi="Times New Roman" w:cs="Times New Roman"/>
+          <w:color w:val="404040" w:themeColor="text1" w:themeTint="BF"/>
+        </w:rPr>
+      </w:pPr>
+      <w:r>
+        <w:rPr>
+          <w:rFonts w:ascii="Times New Roman" w:hAnsi="Times New Roman" w:cs="Times New Roman"/>
+          <w:color w:val="404040" w:themeColor="text1" w:themeTint="BF"/>
+        </w:rPr>
+        <w:br w:type="page"/>
+      </w:r>
+    </w:p>
+    <w:p>
+      <w:pPr>
+        <w:keepNext/>
+        <w:spacing w:after="0" w:line="240" w:lineRule="auto"/>
+        <w:rPr>
+          <w:rFonts w:ascii="Times New Roman" w:hAnsi="Times New Roman" w:cs="Times New Roman"/>
+        </w:rPr>
+      </w:pPr>
+      <w:r>
+        <w:rPr>
+          <w:rFonts w:ascii="Times New Roman" w:hAnsi="Times New Roman" w:cs="Times New Roman"/>
+        </w:rPr>
+        <w:lastRenderedPageBreak/>
+        <w:t>C</w:t>
+      </w:r>
+      <w:r>
+        <w:rPr>
+          <w:rFonts w:ascii="Times New Roman" w:hAnsi="Times New Roman" w:cs="Times New Roman"/>
+        </w:rPr>
+        <w:t>heck the appropriate box to indicate your opinion a</w:t>
+      </w:r>
+      <w:r>
+        <w:rPr>
+          <w:rFonts w:ascii="Times New Roman" w:hAnsi="Times New Roman" w:cs="Times New Roman"/>
+        </w:rPr>
+        <w:t>bout today’s learning activity</w:t>
+      </w:r>
+      <w:r>
+        <w:rPr>
+          <w:rFonts w:ascii="Times New Roman" w:hAnsi="Times New Roman" w:cs="Times New Roman"/>
+        </w:rPr>
+        <w:t>.</w:t>
+      </w:r>
+    </w:p>
+    <w:p>
+      <w:pPr>
+        <w:keepNext/>
+        <w:spacing w:after="0" w:line="240" w:lineRule="auto"/>
+        <w:rPr>
+          <w:sz w:val="18"/>
+          <w:szCs w:val="18"/>
+        </w:rPr>
+      </w:pPr>
+    </w:p>
+    <w:tbl>
+      <w:tblPr>
+        <w:tblW w:w="0" w:type="auto"/>
+        <w:tblBorders>
+          <w:top w:val="nil"/>
+          <w:left w:val="nil"/>
+          <w:bottom w:val="nil"/>
+          <w:right w:val="nil"/>
+          <w:insideH w:val="nil"/>
+          <w:insideV w:val="nil"/>
+        </w:tblBorders>
+        <w:tblLayout w:type="fixed"/>
+        <w:tblLook w:val="0400" w:firstRow="0" w:lastRow="0" w:firstColumn="0" w:lastColumn="0" w:noHBand="0" w:noVBand="1"/>
+      </w:tblPr>
+      <w:tblGrid>
+        <w:gridCol w:w="1560"/>
+        <w:gridCol w:w="1560"/>
+        <w:gridCol w:w="1560"/>
+        <w:gridCol w:w="1560"/>
+        <w:gridCol w:w="1560"/>
+        <w:gridCol w:w="1560"/>
+      </w:tblGrid>
+      <w:tr>
+        <w:tc>
+          <w:tcPr>
+            <w:tcW w:w="1560" w:type="dxa"/>
+            <w:tcBorders>
+              <w:bottom w:val="single" w:sz="4" w:space="0" w:color="auto"/>
+              <w:right w:val="single" w:sz="4" w:space="0" w:color="auto"/>
+            </w:tcBorders>
+          </w:tcPr>
+          <w:p>
+            <w:pPr>
+              <w:keepNext/>
+              <w:spacing w:after="0" w:line="240" w:lineRule="auto"/>
+              <w:rPr>
+                <w:rFonts w:asciiTheme="majorHAnsi" w:hAnsiTheme="majorHAnsi" w:cstheme="majorHAnsi"/>
+                <w:sz w:val="18"/>
+                <w:szCs w:val="18"/>
+              </w:rPr>
+            </w:pPr>
+          </w:p>
+        </w:tc>
+        <w:tc>
+          <w:tcPr>
+            <w:tcW w:w="1560" w:type="dxa"/>
+            <w:tcBorders>
+              <w:top w:val="single" w:sz="4" w:space="0" w:color="auto"/>
+              <w:left w:val="single" w:sz="4" w:space="0" w:color="auto"/>
+              <w:bottom w:val="single" w:sz="4" w:space="0" w:color="auto"/>
+              <w:right w:val="single" w:sz="4" w:space="0" w:color="auto"/>
+            </w:tcBorders>
+          </w:tcPr>
+          <w:p>
+            <w:pPr>
+              <w:keepNext/>
+              <w:spacing w:after="0" w:line="240" w:lineRule="auto"/>
+              <w:jc w:val="center"/>
+              <w:rPr>
+                <w:rFonts w:asciiTheme="majorHAnsi" w:hAnsiTheme="majorHAnsi" w:cstheme="majorHAnsi"/>
+                <w:sz w:val="18"/>
+                <w:szCs w:val="18"/>
+              </w:rPr>
+            </w:pPr>
+            <w:r>
+              <w:rPr>
+                <w:rFonts w:asciiTheme="majorHAnsi" w:hAnsiTheme="majorHAnsi" w:cstheme="majorHAnsi"/>
+                <w:sz w:val="18"/>
+                <w:szCs w:val="18"/>
+              </w:rPr>
+              <w:t>Extremely easy</w:t>
+            </w:r>
+          </w:p>
+        </w:tc>
+        <w:tc>
+          <w:tcPr>
+            <w:tcW w:w="1560" w:type="dxa"/>
+            <w:tcBorders>
+              <w:top w:val="single" w:sz="4" w:space="0" w:color="auto"/>
+              <w:left w:val="single" w:sz="4" w:space="0" w:color="auto"/>
+              <w:bottom w:val="single" w:sz="4" w:space="0" w:color="auto"/>
+              <w:right w:val="single" w:sz="4" w:space="0" w:color="auto"/>
+            </w:tcBorders>
+          </w:tcPr>
+          <w:p>
+            <w:pPr>
+              <w:keepNext/>
+              <w:spacing w:after="0" w:line="240" w:lineRule="auto"/>
+              <w:jc w:val="center"/>
+              <w:rPr>
+                <w:rFonts w:asciiTheme="majorHAnsi" w:hAnsiTheme="majorHAnsi" w:cstheme="majorHAnsi"/>
+                <w:sz w:val="18"/>
+                <w:szCs w:val="18"/>
+              </w:rPr>
+            </w:pPr>
+            <w:r>
+              <w:rPr>
+                <w:rFonts w:asciiTheme="majorHAnsi" w:hAnsiTheme="majorHAnsi" w:cstheme="majorHAnsi"/>
+                <w:sz w:val="18"/>
+                <w:szCs w:val="18"/>
+              </w:rPr>
+              <w:t>Somewhat easy</w:t>
+            </w:r>
+          </w:p>
+        </w:tc>
+        <w:tc>
+          <w:tcPr>
+            <w:tcW w:w="1560" w:type="dxa"/>
+            <w:tcBorders>
+              <w:top w:val="single" w:sz="4" w:space="0" w:color="auto"/>
+              <w:left w:val="single" w:sz="4" w:space="0" w:color="auto"/>
+              <w:bottom w:val="single" w:sz="4" w:space="0" w:color="auto"/>
+              <w:right w:val="single" w:sz="4" w:space="0" w:color="auto"/>
+            </w:tcBorders>
+          </w:tcPr>
+          <w:p>
+            <w:pPr>
+              <w:keepNext/>
+              <w:spacing w:after="0" w:line="240" w:lineRule="auto"/>
+              <w:jc w:val="center"/>
+              <w:rPr>
+                <w:rFonts w:asciiTheme="majorHAnsi" w:hAnsiTheme="majorHAnsi" w:cstheme="majorHAnsi"/>
+                <w:sz w:val="18"/>
+                <w:szCs w:val="18"/>
+              </w:rPr>
+            </w:pPr>
+            <w:r>
+              <w:rPr>
+                <w:rFonts w:asciiTheme="majorHAnsi" w:hAnsiTheme="majorHAnsi" w:cstheme="majorHAnsi"/>
+                <w:sz w:val="18"/>
+                <w:szCs w:val="18"/>
+              </w:rPr>
+              <w:t>Neither easy or difficult</w:t>
+            </w:r>
+          </w:p>
+        </w:tc>
+        <w:tc>
+          <w:tcPr>
+            <w:tcW w:w="1560" w:type="dxa"/>
+            <w:tcBorders>
+              <w:top w:val="single" w:sz="4" w:space="0" w:color="auto"/>
+              <w:left w:val="single" w:sz="4" w:space="0" w:color="auto"/>
+              <w:bottom w:val="single" w:sz="4" w:space="0" w:color="auto"/>
+              <w:right w:val="single" w:sz="4" w:space="0" w:color="auto"/>
+            </w:tcBorders>
+          </w:tcPr>
+          <w:p>
+            <w:pPr>
+              <w:keepNext/>
+              <w:spacing w:after="0" w:line="240" w:lineRule="auto"/>
+              <w:jc w:val="center"/>
+              <w:rPr>
+                <w:rFonts w:asciiTheme="majorHAnsi" w:hAnsiTheme="majorHAnsi" w:cstheme="majorHAnsi"/>
+                <w:sz w:val="18"/>
+                <w:szCs w:val="18"/>
+              </w:rPr>
+            </w:pPr>
+            <w:r>
+              <w:rPr>
+                <w:rFonts w:asciiTheme="majorHAnsi" w:hAnsiTheme="majorHAnsi" w:cstheme="majorHAnsi"/>
+                <w:sz w:val="18"/>
+                <w:szCs w:val="18"/>
+              </w:rPr>
+              <w:t>Somewhat difficult</w:t>
+            </w:r>
+          </w:p>
+        </w:tc>
+        <w:tc>
+          <w:tcPr>
+            <w:tcW w:w="1560" w:type="dxa"/>
+            <w:tcBorders>
+              <w:top w:val="single" w:sz="4" w:space="0" w:color="auto"/>
+              <w:left w:val="single" w:sz="4" w:space="0" w:color="auto"/>
+              <w:bottom w:val="single" w:sz="4" w:space="0" w:color="auto"/>
+              <w:right w:val="single" w:sz="4" w:space="0" w:color="auto"/>
+            </w:tcBorders>
+          </w:tcPr>
+          <w:p>
+            <w:pPr>
+              <w:keepNext/>
+              <w:spacing w:after="0" w:line="240" w:lineRule="auto"/>
+              <w:jc w:val="center"/>
+              <w:rPr>
+                <w:rFonts w:asciiTheme="majorHAnsi" w:hAnsiTheme="majorHAnsi" w:cstheme="majorHAnsi"/>
+                <w:sz w:val="18"/>
+                <w:szCs w:val="18"/>
+              </w:rPr>
+            </w:pPr>
+            <w:r>
+              <w:rPr>
+                <w:rFonts w:asciiTheme="majorHAnsi" w:hAnsiTheme="majorHAnsi" w:cstheme="majorHAnsi"/>
+                <w:sz w:val="18"/>
+                <w:szCs w:val="18"/>
+              </w:rPr>
+              <w:t>Extremely difficult</w:t>
+            </w:r>
+          </w:p>
+        </w:tc>
+      </w:tr>
+      <w:tr>
+        <w:tc>
+          <w:tcPr>
+            <w:tcW w:w="1560" w:type="dxa"/>
+            <w:tcBorders>
+              <w:top w:val="single" w:sz="4" w:space="0" w:color="auto"/>
+              <w:left w:val="single" w:sz="4" w:space="0" w:color="auto"/>
+              <w:bottom w:val="single" w:sz="4" w:space="0" w:color="auto"/>
+              <w:right w:val="single" w:sz="4" w:space="0" w:color="auto"/>
+            </w:tcBorders>
+          </w:tcPr>
+          <w:p>
+            <w:pPr>
+              <w:keepNext/>
+              <w:spacing w:after="0" w:line="240" w:lineRule="auto"/>
+              <w:rPr>
+                <w:rFonts w:asciiTheme="majorHAnsi" w:hAnsiTheme="majorHAnsi" w:cstheme="majorHAnsi"/>
+                <w:sz w:val="18"/>
+                <w:szCs w:val="18"/>
+              </w:rPr>
+            </w:pPr>
+            <w:r>
+              <w:rPr>
+                <w:rFonts w:asciiTheme="majorHAnsi" w:hAnsiTheme="majorHAnsi" w:cstheme="majorHAnsi"/>
+                <w:sz w:val="18"/>
+                <w:szCs w:val="18"/>
+              </w:rPr>
+              <w:t>Overall, how would you rate the difficulty?</w:t>
+            </w:r>
+          </w:p>
+        </w:tc>
+        <w:tc>
+          <w:tcPr>
+            <w:tcW w:w="1560" w:type="dxa"/>
+            <w:tcBorders>
+              <w:top w:val="single" w:sz="4" w:space="0" w:color="auto"/>
+              <w:left w:val="single" w:sz="4" w:space="0" w:color="auto"/>
+              <w:bottom w:val="single" w:sz="4" w:space="0" w:color="auto"/>
+              <w:right w:val="single" w:sz="4" w:space="0" w:color="auto"/>
+            </w:tcBorders>
+          </w:tcPr>
+          <w:p>
+            <w:pPr>
+              <w:keepNext/>
+              <w:spacing w:after="0" w:line="240" w:lineRule="auto"/>
+              <w:rPr>
+                <w:rFonts w:asciiTheme="majorHAnsi" w:hAnsiTheme="majorHAnsi" w:cstheme="majorHAnsi"/>
+                <w:sz w:val="18"/>
+                <w:szCs w:val="18"/>
+              </w:rPr>
+            </w:pPr>
+          </w:p>
+        </w:tc>
+        <w:tc>
+          <w:tcPr>
+            <w:tcW w:w="1560" w:type="dxa"/>
+            <w:tcBorders>
+              <w:top w:val="single" w:sz="4" w:space="0" w:color="auto"/>
+              <w:left w:val="single" w:sz="4" w:space="0" w:color="auto"/>
+              <w:bottom w:val="single" w:sz="4" w:space="0" w:color="auto"/>
+              <w:right w:val="single" w:sz="4" w:space="0" w:color="auto"/>
+            </w:tcBorders>
+          </w:tcPr>
+          <w:p>
+            <w:pPr>
+              <w:keepNext/>
+              <w:spacing w:after="0" w:line="240" w:lineRule="auto"/>
+              <w:rPr>
+                <w:rFonts w:asciiTheme="majorHAnsi" w:hAnsiTheme="majorHAnsi" w:cstheme="majorHAnsi"/>
+                <w:sz w:val="18"/>
+                <w:szCs w:val="18"/>
+              </w:rPr>
+            </w:pPr>
+          </w:p>
+        </w:tc>
+        <w:tc>
+          <w:tcPr>
+            <w:tcW w:w="1560" w:type="dxa"/>
+            <w:tcBorders>
+              <w:top w:val="single" w:sz="4" w:space="0" w:color="auto"/>
+              <w:left w:val="single" w:sz="4" w:space="0" w:color="auto"/>
+              <w:bottom w:val="single" w:sz="4" w:space="0" w:color="auto"/>
+              <w:right w:val="single" w:sz="4" w:space="0" w:color="auto"/>
+            </w:tcBorders>
+          </w:tcPr>
+          <w:p>
+            <w:pPr>
+              <w:keepNext/>
+              <w:spacing w:after="0" w:line="240" w:lineRule="auto"/>
+              <w:rPr>
+                <w:rFonts w:asciiTheme="majorHAnsi" w:hAnsiTheme="majorHAnsi" w:cstheme="majorHAnsi"/>
+                <w:sz w:val="18"/>
+                <w:szCs w:val="18"/>
+              </w:rPr>
+            </w:pPr>
+          </w:p>
+        </w:tc>
+        <w:tc>
+          <w:tcPr>
+            <w:tcW w:w="1560" w:type="dxa"/>
+            <w:tcBorders>
+              <w:top w:val="single" w:sz="4" w:space="0" w:color="auto"/>
+              <w:left w:val="single" w:sz="4" w:space="0" w:color="auto"/>
+              <w:bottom w:val="single" w:sz="4" w:space="0" w:color="auto"/>
+              <w:right w:val="single" w:sz="4" w:space="0" w:color="auto"/>
+            </w:tcBorders>
+          </w:tcPr>
+          <w:p>
+            <w:pPr>
+              <w:keepNext/>
+              <w:spacing w:after="0" w:line="240" w:lineRule="auto"/>
+              <w:rPr>
+                <w:rFonts w:asciiTheme="majorHAnsi" w:hAnsiTheme="majorHAnsi" w:cstheme="majorHAnsi"/>
+                <w:sz w:val="18"/>
+                <w:szCs w:val="18"/>
+              </w:rPr>
+            </w:pPr>
+          </w:p>
+        </w:tc>
+        <w:tc>
+          <w:tcPr>
+            <w:tcW w:w="1560" w:type="dxa"/>
+            <w:tcBorders>
+              <w:top w:val="single" w:sz="4" w:space="0" w:color="auto"/>
+              <w:left w:val="single" w:sz="4" w:space="0" w:color="auto"/>
+              <w:bottom w:val="single" w:sz="4" w:space="0" w:color="auto"/>
+              <w:right w:val="single" w:sz="4" w:space="0" w:color="auto"/>
+            </w:tcBorders>
+          </w:tcPr>
+          <w:p>
+            <w:pPr>
+              <w:keepNext/>
+              <w:spacing w:after="0" w:line="240" w:lineRule="auto"/>
+              <w:rPr>
+                <w:rFonts w:asciiTheme="majorHAnsi" w:hAnsiTheme="majorHAnsi" w:cstheme="majorHAnsi"/>
+                <w:sz w:val="18"/>
+                <w:szCs w:val="18"/>
+              </w:rPr>
+            </w:pPr>
+          </w:p>
+        </w:tc>
+      </w:tr>
+    </w:tbl>
+    <w:p>
+      <w:pPr>
+        <w:keepNext/>
+        <w:spacing w:after="0" w:line="240" w:lineRule="auto"/>
+        <w:rPr>
+          <w:rFonts w:asciiTheme="majorHAnsi" w:hAnsiTheme="majorHAnsi" w:cstheme="majorHAnsi"/>
+          <w:sz w:val="18"/>
+          <w:szCs w:val="18"/>
+        </w:rPr>
+      </w:pPr>
+    </w:p>
+    <w:tbl>
+      <w:tblPr>
+        <w:tblW w:w="0" w:type="auto"/>
+        <w:tblBorders>
+          <w:top w:val="nil"/>
+          <w:left w:val="nil"/>
+          <w:bottom w:val="nil"/>
+          <w:right w:val="nil"/>
+          <w:insideH w:val="nil"/>
+          <w:insideV w:val="nil"/>
+        </w:tblBorders>
+        <w:tblLayout w:type="fixed"/>
+        <w:tblLook w:val="0400" w:firstRow="0" w:lastRow="0" w:firstColumn="0" w:lastColumn="0" w:noHBand="0" w:noVBand="1"/>
+      </w:tblPr>
+      <w:tblGrid>
+        <w:gridCol w:w="1560"/>
+        <w:gridCol w:w="1560"/>
+        <w:gridCol w:w="1560"/>
+        <w:gridCol w:w="1560"/>
+        <w:gridCol w:w="1560"/>
+        <w:gridCol w:w="1560"/>
+      </w:tblGrid>
+      <w:tr>
+        <w:tc>
+          <w:tcPr>
+            <w:tcW w:w="1560" w:type="dxa"/>
+            <w:tcBorders>
+              <w:bottom w:val="single" w:sz="4" w:space="0" w:color="auto"/>
+              <w:right w:val="single" w:sz="4" w:space="0" w:color="auto"/>
+            </w:tcBorders>
+          </w:tcPr>
+          <w:p>
+            <w:pPr>
+              <w:keepNext/>
+              <w:spacing w:after="0" w:line="240" w:lineRule="auto"/>
+              <w:rPr>
+                <w:rFonts w:asciiTheme="majorHAnsi" w:hAnsiTheme="majorHAnsi" w:cstheme="majorHAnsi"/>
+                <w:sz w:val="18"/>
+                <w:szCs w:val="18"/>
+              </w:rPr>
+            </w:pPr>
+          </w:p>
+        </w:tc>
+        <w:tc>
+          <w:tcPr>
+            <w:tcW w:w="1560" w:type="dxa"/>
+            <w:tcBorders>
+              <w:top w:val="single" w:sz="4" w:space="0" w:color="auto"/>
+              <w:left w:val="single" w:sz="4" w:space="0" w:color="auto"/>
+              <w:bottom w:val="single" w:sz="4" w:space="0" w:color="auto"/>
+              <w:right w:val="single" w:sz="4" w:space="0" w:color="auto"/>
+            </w:tcBorders>
+          </w:tcPr>
+          <w:p>
+            <w:pPr>
+              <w:keepNext/>
+              <w:spacing w:after="0" w:line="240" w:lineRule="auto"/>
+              <w:jc w:val="center"/>
+              <w:rPr>
+                <w:rFonts w:asciiTheme="majorHAnsi" w:hAnsiTheme="majorHAnsi" w:cstheme="majorHAnsi"/>
+                <w:sz w:val="18"/>
+                <w:szCs w:val="18"/>
+              </w:rPr>
+            </w:pPr>
+            <w:r>
+              <w:rPr>
+                <w:rFonts w:asciiTheme="majorHAnsi" w:hAnsiTheme="majorHAnsi" w:cstheme="majorHAnsi"/>
+                <w:sz w:val="18"/>
+                <w:szCs w:val="18"/>
+              </w:rPr>
+              <w:t>A great deal</w:t>
+            </w:r>
+          </w:p>
+        </w:tc>
+        <w:tc>
+          <w:tcPr>
+            <w:tcW w:w="1560" w:type="dxa"/>
+            <w:tcBorders>
+              <w:top w:val="single" w:sz="4" w:space="0" w:color="auto"/>
+              <w:left w:val="single" w:sz="4" w:space="0" w:color="auto"/>
+              <w:bottom w:val="single" w:sz="4" w:space="0" w:color="auto"/>
+              <w:right w:val="single" w:sz="4" w:space="0" w:color="auto"/>
+            </w:tcBorders>
+          </w:tcPr>
+          <w:p>
+            <w:pPr>
+              <w:keepNext/>
+              <w:spacing w:after="0" w:line="240" w:lineRule="auto"/>
+              <w:jc w:val="center"/>
+              <w:rPr>
+                <w:rFonts w:asciiTheme="majorHAnsi" w:hAnsiTheme="majorHAnsi" w:cstheme="majorHAnsi"/>
+                <w:sz w:val="18"/>
+                <w:szCs w:val="18"/>
+              </w:rPr>
+            </w:pPr>
+            <w:r>
+              <w:rPr>
+                <w:rFonts w:asciiTheme="majorHAnsi" w:hAnsiTheme="majorHAnsi" w:cstheme="majorHAnsi"/>
+                <w:sz w:val="18"/>
+                <w:szCs w:val="18"/>
+              </w:rPr>
+              <w:t>A lot</w:t>
+            </w:r>
+          </w:p>
+        </w:tc>
+        <w:tc>
+          <w:tcPr>
+            <w:tcW w:w="1560" w:type="dxa"/>
+            <w:tcBorders>
+              <w:top w:val="single" w:sz="4" w:space="0" w:color="auto"/>
+              <w:left w:val="single" w:sz="4" w:space="0" w:color="auto"/>
+              <w:bottom w:val="single" w:sz="4" w:space="0" w:color="auto"/>
+              <w:right w:val="single" w:sz="4" w:space="0" w:color="auto"/>
+            </w:tcBorders>
+          </w:tcPr>
+          <w:p>
+            <w:pPr>
+              <w:keepNext/>
+              <w:spacing w:after="0" w:line="240" w:lineRule="auto"/>
+              <w:jc w:val="center"/>
+              <w:rPr>
+                <w:rFonts w:asciiTheme="majorHAnsi" w:hAnsiTheme="majorHAnsi" w:cstheme="majorHAnsi"/>
+                <w:sz w:val="18"/>
+                <w:szCs w:val="18"/>
+              </w:rPr>
+            </w:pPr>
+            <w:r>
+              <w:rPr>
+                <w:rFonts w:asciiTheme="majorHAnsi" w:hAnsiTheme="majorHAnsi" w:cstheme="majorHAnsi"/>
+                <w:sz w:val="18"/>
+                <w:szCs w:val="18"/>
+              </w:rPr>
+              <w:t>A moderate amount</w:t>
+            </w:r>
+          </w:p>
+        </w:tc>
+        <w:tc>
+          <w:tcPr>
+            <w:tcW w:w="1560" w:type="dxa"/>
+            <w:tcBorders>
+              <w:top w:val="single" w:sz="4" w:space="0" w:color="auto"/>
+              <w:left w:val="single" w:sz="4" w:space="0" w:color="auto"/>
+              <w:bottom w:val="single" w:sz="4" w:space="0" w:color="auto"/>
+              <w:right w:val="single" w:sz="4" w:space="0" w:color="auto"/>
+            </w:tcBorders>
+          </w:tcPr>
+          <w:p>
+            <w:pPr>
+              <w:keepNext/>
+              <w:spacing w:after="0" w:line="240" w:lineRule="auto"/>
+              <w:jc w:val="center"/>
+              <w:rPr>
+                <w:rFonts w:asciiTheme="majorHAnsi" w:hAnsiTheme="majorHAnsi" w:cstheme="majorHAnsi"/>
+                <w:sz w:val="18"/>
+                <w:szCs w:val="18"/>
+              </w:rPr>
+            </w:pPr>
+            <w:r>
+              <w:rPr>
+                <w:rFonts w:asciiTheme="majorHAnsi" w:hAnsiTheme="majorHAnsi" w:cstheme="majorHAnsi"/>
+                <w:sz w:val="18"/>
+                <w:szCs w:val="18"/>
+              </w:rPr>
+              <w:t>A little</w:t>
+            </w:r>
+          </w:p>
+        </w:tc>
+        <w:tc>
+          <w:tcPr>
+            <w:tcW w:w="1560" w:type="dxa"/>
+            <w:tcBorders>
+              <w:top w:val="single" w:sz="4" w:space="0" w:color="auto"/>
+              <w:left w:val="single" w:sz="4" w:space="0" w:color="auto"/>
+              <w:bottom w:val="single" w:sz="4" w:space="0" w:color="auto"/>
+              <w:right w:val="single" w:sz="4" w:space="0" w:color="auto"/>
+            </w:tcBorders>
+          </w:tcPr>
+          <w:p>
+            <w:pPr>
+              <w:keepNext/>
+              <w:spacing w:after="0" w:line="240" w:lineRule="auto"/>
+              <w:jc w:val="center"/>
+              <w:rPr>
+                <w:rFonts w:asciiTheme="majorHAnsi" w:hAnsiTheme="majorHAnsi" w:cstheme="majorHAnsi"/>
+                <w:sz w:val="18"/>
+                <w:szCs w:val="18"/>
+              </w:rPr>
+            </w:pPr>
+            <w:r>
+              <w:rPr>
+                <w:rFonts w:asciiTheme="majorHAnsi" w:hAnsiTheme="majorHAnsi" w:cstheme="majorHAnsi"/>
+                <w:sz w:val="18"/>
+                <w:szCs w:val="18"/>
+              </w:rPr>
+              <w:t>None at all</w:t>
+            </w:r>
+          </w:p>
+        </w:tc>
+      </w:tr>
+      <w:tr>
+        <w:tc>
+          <w:tcPr>
+            <w:tcW w:w="1560" w:type="dxa"/>
+            <w:tcBorders>
+              <w:top w:val="single" w:sz="4" w:space="0" w:color="auto"/>
+              <w:left w:val="single" w:sz="4" w:space="0" w:color="auto"/>
+              <w:bottom w:val="single" w:sz="4" w:space="0" w:color="auto"/>
+              <w:right w:val="single" w:sz="4" w:space="0" w:color="auto"/>
+            </w:tcBorders>
+          </w:tcPr>
+          <w:p>
+            <w:pPr>
+              <w:keepNext/>
+              <w:spacing w:after="0" w:line="240" w:lineRule="auto"/>
+              <w:rPr>
+                <w:rFonts w:asciiTheme="majorHAnsi" w:hAnsiTheme="majorHAnsi" w:cstheme="majorHAnsi"/>
+                <w:sz w:val="18"/>
+                <w:szCs w:val="18"/>
+              </w:rPr>
+            </w:pPr>
+            <w:r>
+              <w:rPr>
+                <w:rFonts w:asciiTheme="majorHAnsi" w:hAnsiTheme="majorHAnsi" w:cstheme="majorHAnsi"/>
+                <w:sz w:val="18"/>
+                <w:szCs w:val="18"/>
+              </w:rPr>
+              <w:t>How much effort did you need to expend?</w:t>
+            </w:r>
+          </w:p>
+        </w:tc>
+        <w:tc>
+          <w:tcPr>
+            <w:tcW w:w="1560" w:type="dxa"/>
+            <w:tcBorders>
+              <w:top w:val="single" w:sz="4" w:space="0" w:color="auto"/>
+              <w:left w:val="single" w:sz="4" w:space="0" w:color="auto"/>
+              <w:bottom w:val="single" w:sz="4" w:space="0" w:color="auto"/>
+              <w:right w:val="single" w:sz="4" w:space="0" w:color="auto"/>
+            </w:tcBorders>
+          </w:tcPr>
+          <w:p>
+            <w:pPr>
+              <w:keepNext/>
+              <w:spacing w:after="0" w:line="240" w:lineRule="auto"/>
+              <w:rPr>
+                <w:rFonts w:asciiTheme="majorHAnsi" w:hAnsiTheme="majorHAnsi" w:cstheme="majorHAnsi"/>
+                <w:sz w:val="18"/>
+                <w:szCs w:val="18"/>
+              </w:rPr>
+            </w:pPr>
+          </w:p>
+        </w:tc>
+        <w:tc>
+          <w:tcPr>
+            <w:tcW w:w="1560" w:type="dxa"/>
+            <w:tcBorders>
+              <w:top w:val="single" w:sz="4" w:space="0" w:color="auto"/>
+              <w:left w:val="single" w:sz="4" w:space="0" w:color="auto"/>
+              <w:bottom w:val="single" w:sz="4" w:space="0" w:color="auto"/>
+              <w:right w:val="single" w:sz="4" w:space="0" w:color="auto"/>
+            </w:tcBorders>
+          </w:tcPr>
+          <w:p>
+            <w:pPr>
+              <w:keepNext/>
+              <w:spacing w:after="0" w:line="240" w:lineRule="auto"/>
+              <w:rPr>
+                <w:rFonts w:asciiTheme="majorHAnsi" w:hAnsiTheme="majorHAnsi" w:cstheme="majorHAnsi"/>
+                <w:sz w:val="18"/>
+                <w:szCs w:val="18"/>
+              </w:rPr>
+            </w:pPr>
+          </w:p>
+        </w:tc>
+        <w:tc>
+          <w:tcPr>
+            <w:tcW w:w="1560" w:type="dxa"/>
+            <w:tcBorders>
+              <w:top w:val="single" w:sz="4" w:space="0" w:color="auto"/>
+              <w:left w:val="single" w:sz="4" w:space="0" w:color="auto"/>
+              <w:bottom w:val="single" w:sz="4" w:space="0" w:color="auto"/>
+              <w:right w:val="single" w:sz="4" w:space="0" w:color="auto"/>
+            </w:tcBorders>
+          </w:tcPr>
+          <w:p>
+            <w:pPr>
+              <w:keepNext/>
+              <w:spacing w:after="0" w:line="240" w:lineRule="auto"/>
+              <w:rPr>
+                <w:rFonts w:asciiTheme="majorHAnsi" w:hAnsiTheme="majorHAnsi" w:cstheme="majorHAnsi"/>
+                <w:sz w:val="18"/>
+                <w:szCs w:val="18"/>
+              </w:rPr>
+            </w:pPr>
+          </w:p>
+        </w:tc>
+        <w:tc>
+          <w:tcPr>
+            <w:tcW w:w="1560" w:type="dxa"/>
+            <w:tcBorders>
+              <w:top w:val="single" w:sz="4" w:space="0" w:color="auto"/>
+              <w:left w:val="single" w:sz="4" w:space="0" w:color="auto"/>
+              <w:bottom w:val="single" w:sz="4" w:space="0" w:color="auto"/>
+              <w:right w:val="single" w:sz="4" w:space="0" w:color="auto"/>
+            </w:tcBorders>
+          </w:tcPr>
+          <w:p>
+            <w:pPr>
+              <w:keepNext/>
+              <w:spacing w:after="0" w:line="240" w:lineRule="auto"/>
+              <w:rPr>
+                <w:rFonts w:asciiTheme="majorHAnsi" w:hAnsiTheme="majorHAnsi" w:cstheme="majorHAnsi"/>
+                <w:sz w:val="18"/>
+                <w:szCs w:val="18"/>
+              </w:rPr>
+            </w:pPr>
+          </w:p>
+        </w:tc>
+        <w:tc>
+          <w:tcPr>
+            <w:tcW w:w="1560" w:type="dxa"/>
+            <w:tcBorders>
+              <w:top w:val="single" w:sz="4" w:space="0" w:color="auto"/>
+              <w:left w:val="single" w:sz="4" w:space="0" w:color="auto"/>
+              <w:bottom w:val="single" w:sz="4" w:space="0" w:color="auto"/>
+              <w:right w:val="single" w:sz="4" w:space="0" w:color="auto"/>
+            </w:tcBorders>
+          </w:tcPr>
+          <w:p>
+            <w:pPr>
+              <w:keepNext/>
+              <w:spacing w:after="0" w:line="240" w:lineRule="auto"/>
+              <w:rPr>
+                <w:rFonts w:asciiTheme="majorHAnsi" w:hAnsiTheme="majorHAnsi" w:cstheme="majorHAnsi"/>
+                <w:sz w:val="18"/>
+                <w:szCs w:val="18"/>
+              </w:rPr>
+            </w:pPr>
+          </w:p>
+        </w:tc>
+      </w:tr>
+    </w:tbl>
+    <w:p>
+      <w:pPr>
+        <w:keepNext/>
+        <w:spacing w:after="0" w:line="240" w:lineRule="auto"/>
+        <w:rPr>
+          <w:rFonts w:asciiTheme="majorHAnsi" w:hAnsiTheme="majorHAnsi" w:cstheme="majorHAnsi"/>
+          <w:sz w:val="18"/>
+          <w:szCs w:val="18"/>
+        </w:rPr>
+      </w:pPr>
+    </w:p>
+    <w:tbl>
+      <w:tblPr>
+        <w:tblW w:w="0" w:type="auto"/>
+        <w:tblBorders>
+          <w:top w:val="nil"/>
+          <w:left w:val="nil"/>
+          <w:bottom w:val="nil"/>
+          <w:right w:val="nil"/>
+          <w:insideH w:val="nil"/>
+          <w:insideV w:val="nil"/>
+        </w:tblBorders>
+        <w:tblLayout w:type="fixed"/>
+        <w:tblLook w:val="0400" w:firstRow="0" w:lastRow="0" w:firstColumn="0" w:lastColumn="0" w:noHBand="0" w:noVBand="1"/>
+      </w:tblPr>
+      <w:tblGrid>
+        <w:gridCol w:w="1560"/>
+        <w:gridCol w:w="1560"/>
+        <w:gridCol w:w="1560"/>
+        <w:gridCol w:w="1560"/>
+        <w:gridCol w:w="1560"/>
+        <w:gridCol w:w="1560"/>
+      </w:tblGrid>
+      <w:tr>
+        <w:tc>
+          <w:tcPr>
+            <w:tcW w:w="1560" w:type="dxa"/>
+            <w:tcBorders>
+              <w:left w:val="nil"/>
+              <w:bottom w:val="single" w:sz="4" w:space="0" w:color="auto"/>
+              <w:right w:val="single" w:sz="4" w:space="0" w:color="auto"/>
+            </w:tcBorders>
+          </w:tcPr>
+          <w:p>
+            <w:pPr>
+              <w:keepNext/>
+              <w:spacing w:after="0" w:line="240" w:lineRule="auto"/>
+              <w:rPr>
+                <w:rFonts w:asciiTheme="majorHAnsi" w:hAnsiTheme="majorHAnsi" w:cstheme="majorHAnsi"/>
+                <w:sz w:val="18"/>
+                <w:szCs w:val="18"/>
+              </w:rPr>
+            </w:pPr>
+          </w:p>
+        </w:tc>
+        <w:tc>
+          <w:tcPr>
+            <w:tcW w:w="1560" w:type="dxa"/>
+            <w:tcBorders>
+              <w:top w:val="single" w:sz="4" w:space="0" w:color="auto"/>
+              <w:left w:val="single" w:sz="4" w:space="0" w:color="auto"/>
+              <w:bottom w:val="single" w:sz="4" w:space="0" w:color="auto"/>
+              <w:right w:val="single" w:sz="4" w:space="0" w:color="auto"/>
+            </w:tcBorders>
+          </w:tcPr>
+          <w:p>
+            <w:pPr>
+              <w:keepNext/>
+              <w:spacing w:after="0" w:line="240" w:lineRule="auto"/>
+              <w:jc w:val="center"/>
+              <w:rPr>
+                <w:rFonts w:asciiTheme="majorHAnsi" w:hAnsiTheme="majorHAnsi" w:cstheme="majorHAnsi"/>
+                <w:sz w:val="18"/>
+                <w:szCs w:val="18"/>
+              </w:rPr>
+            </w:pPr>
+            <w:r>
+              <w:rPr>
+                <w:rFonts w:asciiTheme="majorHAnsi" w:hAnsiTheme="majorHAnsi" w:cstheme="majorHAnsi"/>
+                <w:sz w:val="18"/>
+                <w:szCs w:val="18"/>
+              </w:rPr>
+              <w:t>Extremely satisfied</w:t>
+            </w:r>
+          </w:p>
+        </w:tc>
+        <w:tc>
+          <w:tcPr>
+            <w:tcW w:w="1560" w:type="dxa"/>
+            <w:tcBorders>
+              <w:top w:val="single" w:sz="4" w:space="0" w:color="auto"/>
+              <w:left w:val="single" w:sz="4" w:space="0" w:color="auto"/>
+              <w:bottom w:val="single" w:sz="4" w:space="0" w:color="auto"/>
+              <w:right w:val="single" w:sz="4" w:space="0" w:color="auto"/>
+            </w:tcBorders>
+          </w:tcPr>
+          <w:p>
+            <w:pPr>
+              <w:keepNext/>
+              <w:spacing w:after="0" w:line="240" w:lineRule="auto"/>
+              <w:jc w:val="center"/>
+              <w:rPr>
+                <w:rFonts w:asciiTheme="majorHAnsi" w:hAnsiTheme="majorHAnsi" w:cstheme="majorHAnsi"/>
+                <w:sz w:val="18"/>
+                <w:szCs w:val="18"/>
+              </w:rPr>
+            </w:pPr>
+            <w:r>
+              <w:rPr>
+                <w:rFonts w:asciiTheme="majorHAnsi" w:hAnsiTheme="majorHAnsi" w:cstheme="majorHAnsi"/>
+                <w:sz w:val="18"/>
+                <w:szCs w:val="18"/>
+              </w:rPr>
+              <w:t>Somewhat satisfied</w:t>
+            </w:r>
+          </w:p>
+        </w:tc>
+        <w:tc>
+          <w:tcPr>
+            <w:tcW w:w="1560" w:type="dxa"/>
+            <w:tcBorders>
+              <w:top w:val="single" w:sz="4" w:space="0" w:color="auto"/>
+              <w:left w:val="single" w:sz="4" w:space="0" w:color="auto"/>
+              <w:bottom w:val="single" w:sz="4" w:space="0" w:color="auto"/>
+              <w:right w:val="single" w:sz="4" w:space="0" w:color="auto"/>
+            </w:tcBorders>
+          </w:tcPr>
+          <w:p>
+            <w:pPr>
+              <w:keepNext/>
+              <w:spacing w:after="0" w:line="240" w:lineRule="auto"/>
+              <w:jc w:val="center"/>
+              <w:rPr>
+                <w:rFonts w:asciiTheme="majorHAnsi" w:hAnsiTheme="majorHAnsi" w:cstheme="majorHAnsi"/>
+                <w:sz w:val="18"/>
+                <w:szCs w:val="18"/>
+              </w:rPr>
+            </w:pPr>
+            <w:r>
+              <w:rPr>
+                <w:rFonts w:asciiTheme="majorHAnsi" w:hAnsiTheme="majorHAnsi" w:cstheme="majorHAnsi"/>
+                <w:sz w:val="18"/>
+                <w:szCs w:val="18"/>
+              </w:rPr>
+              <w:t>Neither satisfied or dissatisfied</w:t>
+            </w:r>
+          </w:p>
+        </w:tc>
+        <w:tc>
+          <w:tcPr>
+            <w:tcW w:w="1560" w:type="dxa"/>
+            <w:tcBorders>
+              <w:top w:val="single" w:sz="4" w:space="0" w:color="auto"/>
+              <w:left w:val="single" w:sz="4" w:space="0" w:color="auto"/>
+              <w:bottom w:val="single" w:sz="4" w:space="0" w:color="auto"/>
+              <w:right w:val="single" w:sz="4" w:space="0" w:color="auto"/>
+            </w:tcBorders>
+          </w:tcPr>
+          <w:p>
+            <w:pPr>
+              <w:keepNext/>
+              <w:spacing w:after="0" w:line="240" w:lineRule="auto"/>
+              <w:jc w:val="center"/>
+              <w:rPr>
+                <w:rFonts w:asciiTheme="majorHAnsi" w:hAnsiTheme="majorHAnsi" w:cstheme="majorHAnsi"/>
+                <w:sz w:val="18"/>
+                <w:szCs w:val="18"/>
+              </w:rPr>
+            </w:pPr>
+            <w:r>
+              <w:rPr>
+                <w:rFonts w:asciiTheme="majorHAnsi" w:hAnsiTheme="majorHAnsi" w:cstheme="majorHAnsi"/>
+                <w:sz w:val="18"/>
+                <w:szCs w:val="18"/>
+              </w:rPr>
+              <w:t>Somewhat dissatisfied</w:t>
+            </w:r>
+          </w:p>
+        </w:tc>
+        <w:tc>
+          <w:tcPr>
+            <w:tcW w:w="1560" w:type="dxa"/>
+            <w:tcBorders>
+              <w:top w:val="single" w:sz="4" w:space="0" w:color="auto"/>
+              <w:left w:val="single" w:sz="4" w:space="0" w:color="auto"/>
+              <w:bottom w:val="single" w:sz="4" w:space="0" w:color="auto"/>
+              <w:right w:val="single" w:sz="4" w:space="0" w:color="auto"/>
+            </w:tcBorders>
+          </w:tcPr>
+          <w:p>
+            <w:pPr>
+              <w:keepNext/>
+              <w:spacing w:after="0" w:line="240" w:lineRule="auto"/>
+              <w:jc w:val="center"/>
+              <w:rPr>
+                <w:rFonts w:asciiTheme="majorHAnsi" w:hAnsiTheme="majorHAnsi" w:cstheme="majorHAnsi"/>
+                <w:sz w:val="18"/>
+                <w:szCs w:val="18"/>
+              </w:rPr>
+            </w:pPr>
+            <w:r>
+              <w:rPr>
+                <w:rFonts w:asciiTheme="majorHAnsi" w:hAnsiTheme="majorHAnsi" w:cstheme="majorHAnsi"/>
+                <w:sz w:val="18"/>
+                <w:szCs w:val="18"/>
+              </w:rPr>
+              <w:t>Extremely dissatisfied</w:t>
+            </w:r>
+          </w:p>
+        </w:tc>
+      </w:tr>
+      <w:tr>
+        <w:tc>
+          <w:tcPr>
+            <w:tcW w:w="1560" w:type="dxa"/>
+            <w:tcBorders>
+              <w:top w:val="single" w:sz="4" w:space="0" w:color="auto"/>
+              <w:left w:val="single" w:sz="4" w:space="0" w:color="auto"/>
+              <w:bottom w:val="single" w:sz="4" w:space="0" w:color="auto"/>
+              <w:right w:val="single" w:sz="4" w:space="0" w:color="auto"/>
+            </w:tcBorders>
+          </w:tcPr>
+          <w:p>
+            <w:pPr>
+              <w:keepNext/>
+              <w:spacing w:after="0" w:line="240" w:lineRule="auto"/>
+              <w:rPr>
+                <w:rFonts w:asciiTheme="majorHAnsi" w:hAnsiTheme="majorHAnsi" w:cstheme="majorHAnsi"/>
+                <w:sz w:val="18"/>
+                <w:szCs w:val="18"/>
+              </w:rPr>
+            </w:pPr>
+            <w:bookmarkStart w:id="0" w:name="_GoBack"/>
+            <w:bookmarkEnd w:id="0"/>
+            <w:r>
+              <w:rPr>
+                <w:rFonts w:asciiTheme="majorHAnsi" w:hAnsiTheme="majorHAnsi" w:cstheme="majorHAnsi"/>
+                <w:sz w:val="18"/>
+                <w:szCs w:val="18"/>
+              </w:rPr>
+              <w:t>Which of the following best describes your feeling of satisfaction?</w:t>
+            </w:r>
+          </w:p>
+        </w:tc>
+        <w:tc>
+          <w:tcPr>
+            <w:tcW w:w="1560" w:type="dxa"/>
+            <w:tcBorders>
+              <w:top w:val="single" w:sz="4" w:space="0" w:color="auto"/>
+              <w:left w:val="single" w:sz="4" w:space="0" w:color="auto"/>
+              <w:bottom w:val="single" w:sz="4" w:space="0" w:color="auto"/>
+              <w:right w:val="single" w:sz="4" w:space="0" w:color="auto"/>
+            </w:tcBorders>
+          </w:tcPr>
+          <w:p>
+            <w:pPr>
+              <w:keepNext/>
+              <w:spacing w:after="0" w:line="240" w:lineRule="auto"/>
+              <w:rPr>
+                <w:rFonts w:asciiTheme="majorHAnsi" w:hAnsiTheme="majorHAnsi" w:cstheme="majorHAnsi"/>
+                <w:sz w:val="18"/>
+                <w:szCs w:val="18"/>
+              </w:rPr>
+            </w:pPr>
+          </w:p>
+        </w:tc>
+        <w:tc>
+          <w:tcPr>
+            <w:tcW w:w="1560" w:type="dxa"/>
+            <w:tcBorders>
+              <w:top w:val="single" w:sz="4" w:space="0" w:color="auto"/>
+              <w:left w:val="single" w:sz="4" w:space="0" w:color="auto"/>
+              <w:bottom w:val="single" w:sz="4" w:space="0" w:color="auto"/>
+              <w:right w:val="single" w:sz="4" w:space="0" w:color="auto"/>
+            </w:tcBorders>
+          </w:tcPr>
+          <w:p>
+            <w:pPr>
+              <w:keepNext/>
+              <w:spacing w:after="0" w:line="240" w:lineRule="auto"/>
+              <w:rPr>
+                <w:rFonts w:asciiTheme="majorHAnsi" w:hAnsiTheme="majorHAnsi" w:cstheme="majorHAnsi"/>
+                <w:sz w:val="18"/>
+                <w:szCs w:val="18"/>
+              </w:rPr>
+            </w:pPr>
+          </w:p>
+        </w:tc>
+        <w:tc>
+          <w:tcPr>
+            <w:tcW w:w="1560" w:type="dxa"/>
+            <w:tcBorders>
+              <w:top w:val="single" w:sz="4" w:space="0" w:color="auto"/>
+              <w:left w:val="single" w:sz="4" w:space="0" w:color="auto"/>
+              <w:bottom w:val="single" w:sz="4" w:space="0" w:color="auto"/>
+              <w:right w:val="single" w:sz="4" w:space="0" w:color="auto"/>
+            </w:tcBorders>
+          </w:tcPr>
+          <w:p>
+            <w:pPr>
+              <w:keepNext/>
+              <w:spacing w:after="0" w:line="240" w:lineRule="auto"/>
+              <w:rPr>
+                <w:rFonts w:asciiTheme="majorHAnsi" w:hAnsiTheme="majorHAnsi" w:cstheme="majorHAnsi"/>
+                <w:sz w:val="18"/>
+                <w:szCs w:val="18"/>
+              </w:rPr>
+            </w:pPr>
+          </w:p>
+        </w:tc>
+        <w:tc>
+          <w:tcPr>
+            <w:tcW w:w="1560" w:type="dxa"/>
+            <w:tcBorders>
+              <w:top w:val="single" w:sz="4" w:space="0" w:color="auto"/>
+              <w:left w:val="single" w:sz="4" w:space="0" w:color="auto"/>
+              <w:bottom w:val="single" w:sz="4" w:space="0" w:color="auto"/>
+              <w:right w:val="single" w:sz="4" w:space="0" w:color="auto"/>
+            </w:tcBorders>
+          </w:tcPr>
+          <w:p>
+            <w:pPr>
+              <w:keepNext/>
+              <w:spacing w:after="0" w:line="240" w:lineRule="auto"/>
+              <w:rPr>
+                <w:rFonts w:asciiTheme="majorHAnsi" w:hAnsiTheme="majorHAnsi" w:cstheme="majorHAnsi"/>
+                <w:sz w:val="18"/>
+                <w:szCs w:val="18"/>
+              </w:rPr>
+            </w:pPr>
+          </w:p>
+        </w:tc>
+        <w:tc>
+          <w:tcPr>
+            <w:tcW w:w="1560" w:type="dxa"/>
+            <w:tcBorders>
+              <w:top w:val="single" w:sz="4" w:space="0" w:color="auto"/>
+              <w:left w:val="single" w:sz="4" w:space="0" w:color="auto"/>
+              <w:bottom w:val="single" w:sz="4" w:space="0" w:color="auto"/>
+              <w:right w:val="single" w:sz="4" w:space="0" w:color="auto"/>
+            </w:tcBorders>
+          </w:tcPr>
+          <w:p>
+            <w:pPr>
+              <w:keepNext/>
+              <w:spacing w:after="0" w:line="240" w:lineRule="auto"/>
+              <w:rPr>
+                <w:rFonts w:asciiTheme="majorHAnsi" w:hAnsiTheme="majorHAnsi" w:cstheme="majorHAnsi"/>
+                <w:sz w:val="18"/>
+                <w:szCs w:val="18"/>
+              </w:rPr>
+            </w:pPr>
+          </w:p>
+        </w:tc>
+      </w:tr>
+    </w:tbl>
+    <w:p>
+      <w:pPr>
+        <w:keepNext/>
+        <w:spacing w:after="0" w:line="240" w:lineRule="auto"/>
+        <w:rPr>
+          <w:sz w:val="18"/>
+          <w:szCs w:val="18"/>
+        </w:rPr>
+      </w:pPr>
+    </w:p>
+    <w:p>
+      <w:pPr>
+        <w:keepNext/>
+        <w:spacing w:after="0" w:line="240" w:lineRule="auto"/>
+        <w:rPr>
+          <w:rFonts w:ascii="Times New Roman" w:hAnsi="Times New Roman" w:cs="Times New Roman"/>
+        </w:rPr>
+      </w:pPr>
+    </w:p>
+    <w:p>
+      <w:pPr>
+        <w:keepNext/>
+        <w:spacing w:after="0" w:line="240" w:lineRule="auto"/>
+        <w:rPr>
+          <w:rFonts w:ascii="Times New Roman" w:hAnsi="Times New Roman" w:cs="Times New Roman"/>
+        </w:rPr>
+      </w:pPr>
+      <w:r>
+        <w:rPr>
+          <w:rFonts w:ascii="Times New Roman" w:hAnsi="Times New Roman" w:cs="Times New Roman"/>
+        </w:rPr>
+        <w:t>Respond to the following about your experience with the</w:t>
+      </w:r>
+      <w:r>
+        <w:rPr>
+          <w:rFonts w:ascii="Times New Roman" w:hAnsi="Times New Roman" w:cs="Times New Roman"/>
+          <w:b/>
+          <w:bCs/>
+        </w:rPr>
+        <w:t> data story curriculum</w:t>
+      </w:r>
+      <w:r>
+        <w:rPr>
+          <w:rFonts w:ascii="Times New Roman" w:hAnsi="Times New Roman" w:cs="Times New Roman"/>
+        </w:rPr>
+        <w:t> today.</w:t>
+      </w:r>
+    </w:p>
+    <w:p>
+      <w:pPr>
+        <w:keepNext/>
+        <w:spacing w:after="0" w:line="240" w:lineRule="auto"/>
+        <w:rPr>
+          <w:rFonts w:ascii="Times New Roman" w:hAnsi="Times New Roman" w:cs="Times New Roman"/>
+        </w:rPr>
+      </w:pPr>
+    </w:p>
+    <w:tbl>
+      <w:tblPr>
+        <w:tblW w:w="0" w:type="auto"/>
+        <w:tblBorders>
+          <w:top w:val="nil"/>
+          <w:left w:val="nil"/>
+          <w:bottom w:val="nil"/>
+          <w:right w:val="nil"/>
+          <w:insideH w:val="nil"/>
+          <w:insideV w:val="nil"/>
+        </w:tblBorders>
+        <w:tblLook w:val="0400" w:firstRow="0" w:lastRow="0" w:firstColumn="0" w:lastColumn="0" w:noHBand="0" w:noVBand="1"/>
+      </w:tblPr>
+      <w:tblGrid>
+        <w:gridCol w:w="4634"/>
+        <w:gridCol w:w="844"/>
+        <w:gridCol w:w="986"/>
+        <w:gridCol w:w="1095"/>
+        <w:gridCol w:w="986"/>
+        <w:gridCol w:w="810"/>
+      </w:tblGrid>
+      <w:tr>
+        <w:tc>
+          <w:tcPr>
+            <w:tcW w:w="0" w:type="auto"/>
+            <w:tcBorders>
+              <w:bottom w:val="single" w:sz="4" w:space="0" w:color="auto"/>
+              <w:right w:val="single" w:sz="4" w:space="0" w:color="auto"/>
+            </w:tcBorders>
+          </w:tcPr>
+          <w:p>
+            <w:pPr>
+              <w:keepNext/>
+              <w:spacing w:after="0" w:line="240" w:lineRule="auto"/>
+              <w:rPr>
+                <w:rFonts w:asciiTheme="majorHAnsi" w:hAnsiTheme="majorHAnsi" w:cstheme="majorHAnsi"/>
+                <w:sz w:val="18"/>
+                <w:szCs w:val="18"/>
+              </w:rPr>
+            </w:pPr>
+          </w:p>
+        </w:tc>
+        <w:tc>
+          <w:tcPr>
+            <w:tcW w:w="0" w:type="auto"/>
+            <w:tcBorders>
+              <w:top w:val="single" w:sz="4" w:space="0" w:color="auto"/>
+              <w:left w:val="single" w:sz="4" w:space="0" w:color="auto"/>
+              <w:bottom w:val="single" w:sz="4" w:space="0" w:color="auto"/>
+              <w:right w:val="single" w:sz="4" w:space="0" w:color="auto"/>
+            </w:tcBorders>
+          </w:tcPr>
+          <w:p>
+            <w:pPr>
+              <w:keepNext/>
+              <w:spacing w:after="0" w:line="240" w:lineRule="auto"/>
+              <w:jc w:val="center"/>
+              <w:rPr>
+                <w:rFonts w:asciiTheme="majorHAnsi" w:hAnsiTheme="majorHAnsi" w:cstheme="majorHAnsi"/>
+                <w:sz w:val="18"/>
+                <w:szCs w:val="18"/>
+              </w:rPr>
+            </w:pPr>
+            <w:r>
+              <w:rPr>
+                <w:rFonts w:asciiTheme="majorHAnsi" w:hAnsiTheme="majorHAnsi" w:cstheme="majorHAnsi"/>
+                <w:sz w:val="18"/>
+                <w:szCs w:val="18"/>
+              </w:rPr>
+              <w:t>Strongly</w:t>
+            </w:r>
+            <w:r>
+              <w:rPr>
+                <w:rFonts w:asciiTheme="majorHAnsi" w:hAnsiTheme="majorHAnsi" w:cstheme="majorHAnsi"/>
+                <w:sz w:val="18"/>
+                <w:szCs w:val="18"/>
+              </w:rPr>
+              <w:br/>
+              <w:t>Disagree</w:t>
+            </w:r>
+          </w:p>
+        </w:tc>
+        <w:tc>
+          <w:tcPr>
+            <w:tcW w:w="0" w:type="auto"/>
+            <w:tcBorders>
+              <w:top w:val="single" w:sz="4" w:space="0" w:color="auto"/>
+              <w:left w:val="single" w:sz="4" w:space="0" w:color="auto"/>
+              <w:bottom w:val="single" w:sz="4" w:space="0" w:color="auto"/>
+              <w:right w:val="single" w:sz="4" w:space="0" w:color="auto"/>
+            </w:tcBorders>
+          </w:tcPr>
+          <w:p>
+            <w:pPr>
+              <w:keepNext/>
+              <w:spacing w:after="0" w:line="240" w:lineRule="auto"/>
+              <w:jc w:val="center"/>
+              <w:rPr>
+                <w:rFonts w:asciiTheme="majorHAnsi" w:hAnsiTheme="majorHAnsi" w:cstheme="majorHAnsi"/>
+                <w:sz w:val="18"/>
+                <w:szCs w:val="18"/>
+              </w:rPr>
+            </w:pPr>
+            <w:r>
+              <w:rPr>
+                <w:rFonts w:asciiTheme="majorHAnsi" w:hAnsiTheme="majorHAnsi" w:cstheme="majorHAnsi"/>
+                <w:sz w:val="18"/>
+                <w:szCs w:val="18"/>
+              </w:rPr>
+              <w:t>Somewhat</w:t>
+            </w:r>
+            <w:r>
+              <w:rPr>
+                <w:rFonts w:asciiTheme="majorHAnsi" w:hAnsiTheme="majorHAnsi" w:cstheme="majorHAnsi"/>
+                <w:sz w:val="18"/>
+                <w:szCs w:val="18"/>
+              </w:rPr>
+              <w:br/>
+              <w:t>Disagree</w:t>
+            </w:r>
+          </w:p>
+        </w:tc>
+        <w:tc>
+          <w:tcPr>
+            <w:tcW w:w="0" w:type="auto"/>
+            <w:tcBorders>
+              <w:top w:val="single" w:sz="4" w:space="0" w:color="auto"/>
+              <w:left w:val="single" w:sz="4" w:space="0" w:color="auto"/>
+              <w:bottom w:val="single" w:sz="4" w:space="0" w:color="auto"/>
+              <w:right w:val="single" w:sz="4" w:space="0" w:color="auto"/>
+            </w:tcBorders>
+          </w:tcPr>
+          <w:p>
+            <w:pPr>
+              <w:keepNext/>
+              <w:spacing w:after="0" w:line="240" w:lineRule="auto"/>
+              <w:jc w:val="center"/>
+              <w:rPr>
+                <w:rFonts w:asciiTheme="majorHAnsi" w:hAnsiTheme="majorHAnsi" w:cstheme="majorHAnsi"/>
+                <w:sz w:val="18"/>
+                <w:szCs w:val="18"/>
+              </w:rPr>
+            </w:pPr>
+            <w:r>
+              <w:rPr>
+                <w:rFonts w:asciiTheme="majorHAnsi" w:hAnsiTheme="majorHAnsi" w:cstheme="majorHAnsi"/>
+                <w:sz w:val="18"/>
+                <w:szCs w:val="18"/>
+              </w:rPr>
+              <w:t>Neither Agree</w:t>
+            </w:r>
+          </w:p>
+          <w:p>
+            <w:pPr>
+              <w:keepNext/>
+              <w:spacing w:after="0" w:line="240" w:lineRule="auto"/>
+              <w:jc w:val="center"/>
+              <w:rPr>
+                <w:rFonts w:asciiTheme="majorHAnsi" w:hAnsiTheme="majorHAnsi" w:cstheme="majorHAnsi"/>
+                <w:sz w:val="18"/>
+                <w:szCs w:val="18"/>
+              </w:rPr>
+            </w:pPr>
+            <w:r>
+              <w:rPr>
+                <w:rFonts w:asciiTheme="majorHAnsi" w:hAnsiTheme="majorHAnsi" w:cstheme="majorHAnsi"/>
+                <w:sz w:val="18"/>
+                <w:szCs w:val="18"/>
+              </w:rPr>
+              <w:t>Or Disagree</w:t>
+            </w:r>
+          </w:p>
+        </w:tc>
+        <w:tc>
+          <w:tcPr>
+            <w:tcW w:w="0" w:type="auto"/>
+            <w:tcBorders>
+              <w:top w:val="single" w:sz="4" w:space="0" w:color="auto"/>
+              <w:left w:val="single" w:sz="4" w:space="0" w:color="auto"/>
+              <w:bottom w:val="single" w:sz="4" w:space="0" w:color="auto"/>
+              <w:right w:val="single" w:sz="4" w:space="0" w:color="auto"/>
+            </w:tcBorders>
+          </w:tcPr>
+          <w:p>
+            <w:pPr>
+              <w:keepNext/>
+              <w:spacing w:after="0" w:line="240" w:lineRule="auto"/>
+              <w:jc w:val="center"/>
+              <w:rPr>
+                <w:rFonts w:asciiTheme="majorHAnsi" w:hAnsiTheme="majorHAnsi" w:cstheme="majorHAnsi"/>
+                <w:sz w:val="18"/>
+                <w:szCs w:val="18"/>
+              </w:rPr>
+            </w:pPr>
+            <w:r>
+              <w:rPr>
+                <w:rFonts w:asciiTheme="majorHAnsi" w:hAnsiTheme="majorHAnsi" w:cstheme="majorHAnsi"/>
+                <w:sz w:val="18"/>
+                <w:szCs w:val="18"/>
+              </w:rPr>
+              <w:t>Somewhat</w:t>
+            </w:r>
+            <w:r>
+              <w:rPr>
+                <w:rFonts w:asciiTheme="majorHAnsi" w:hAnsiTheme="majorHAnsi" w:cstheme="majorHAnsi"/>
+                <w:sz w:val="18"/>
+                <w:szCs w:val="18"/>
+              </w:rPr>
+              <w:br/>
+              <w:t>Agree</w:t>
+            </w:r>
+          </w:p>
+        </w:tc>
+        <w:tc>
+          <w:tcPr>
+            <w:tcW w:w="0" w:type="auto"/>
+            <w:tcBorders>
+              <w:top w:val="single" w:sz="4" w:space="0" w:color="auto"/>
+              <w:left w:val="single" w:sz="4" w:space="0" w:color="auto"/>
+              <w:bottom w:val="single" w:sz="4" w:space="0" w:color="auto"/>
+              <w:right w:val="single" w:sz="4" w:space="0" w:color="auto"/>
+            </w:tcBorders>
+          </w:tcPr>
+          <w:p>
+            <w:pPr>
+              <w:keepNext/>
+              <w:spacing w:after="0" w:line="240" w:lineRule="auto"/>
+              <w:jc w:val="center"/>
+              <w:rPr>
+                <w:rFonts w:asciiTheme="majorHAnsi" w:hAnsiTheme="majorHAnsi" w:cstheme="majorHAnsi"/>
+                <w:sz w:val="18"/>
+                <w:szCs w:val="18"/>
+              </w:rPr>
+            </w:pPr>
+            <w:r>
+              <w:rPr>
+                <w:rFonts w:asciiTheme="majorHAnsi" w:hAnsiTheme="majorHAnsi" w:cstheme="majorHAnsi"/>
+                <w:sz w:val="18"/>
+                <w:szCs w:val="18"/>
+              </w:rPr>
+              <w:t>Strongly</w:t>
+            </w:r>
+            <w:r>
+              <w:rPr>
+                <w:rFonts w:asciiTheme="majorHAnsi" w:hAnsiTheme="majorHAnsi" w:cstheme="majorHAnsi"/>
+                <w:sz w:val="18"/>
+                <w:szCs w:val="18"/>
+              </w:rPr>
+              <w:br/>
+              <w:t>Agree</w:t>
+            </w:r>
+          </w:p>
+        </w:tc>
+      </w:tr>
+      <w:tr>
+        <w:tc>
+          <w:tcPr>
+            <w:tcW w:w="0" w:type="auto"/>
+            <w:tcBorders>
+              <w:top w:val="single" w:sz="4" w:space="0" w:color="auto"/>
+              <w:left w:val="single" w:sz="4" w:space="0" w:color="auto"/>
+              <w:bottom w:val="single" w:sz="4" w:space="0" w:color="auto"/>
+              <w:right w:val="single" w:sz="4" w:space="0" w:color="auto"/>
+            </w:tcBorders>
+          </w:tcPr>
+          <w:p>
+            <w:pPr>
+              <w:keepNext/>
+              <w:spacing w:after="0" w:line="240" w:lineRule="auto"/>
+              <w:rPr>
+                <w:rFonts w:asciiTheme="majorHAnsi" w:hAnsiTheme="majorHAnsi" w:cstheme="majorHAnsi"/>
+                <w:sz w:val="18"/>
+                <w:szCs w:val="18"/>
+              </w:rPr>
+            </w:pPr>
+            <w:r>
+              <w:rPr>
+                <w:rFonts w:asciiTheme="majorHAnsi" w:hAnsiTheme="majorHAnsi" w:cstheme="majorHAnsi"/>
+                <w:sz w:val="18"/>
+                <w:szCs w:val="18"/>
+              </w:rPr>
+              <w:t>I think that I would like to use this curriculum frequently.</w:t>
+            </w:r>
+          </w:p>
+          <w:p>
+            <w:pPr>
+              <w:keepNext/>
+              <w:spacing w:after="0" w:line="240" w:lineRule="auto"/>
+              <w:rPr>
+                <w:rFonts w:asciiTheme="majorHAnsi" w:hAnsiTheme="majorHAnsi" w:cstheme="majorHAnsi"/>
+                <w:sz w:val="18"/>
+                <w:szCs w:val="18"/>
+              </w:rPr>
+            </w:pPr>
+          </w:p>
+        </w:tc>
+        <w:tc>
+          <w:tcPr>
+            <w:tcW w:w="0" w:type="auto"/>
+            <w:tcBorders>
+              <w:top w:val="single" w:sz="4" w:space="0" w:color="auto"/>
+              <w:left w:val="single" w:sz="4" w:space="0" w:color="auto"/>
+              <w:bottom w:val="single" w:sz="4" w:space="0" w:color="auto"/>
+              <w:right w:val="single" w:sz="4" w:space="0" w:color="auto"/>
+            </w:tcBorders>
+          </w:tcPr>
+          <w:p>
+            <w:pPr>
+              <w:keepNext/>
+              <w:spacing w:after="0" w:line="240" w:lineRule="auto"/>
+              <w:rPr>
+                <w:rFonts w:asciiTheme="majorHAnsi" w:hAnsiTheme="majorHAnsi" w:cstheme="majorHAnsi"/>
+                <w:sz w:val="18"/>
+                <w:szCs w:val="18"/>
+              </w:rPr>
+            </w:pPr>
+          </w:p>
+        </w:tc>
+        <w:tc>
+          <w:tcPr>
+            <w:tcW w:w="0" w:type="auto"/>
+            <w:tcBorders>
+              <w:top w:val="single" w:sz="4" w:space="0" w:color="auto"/>
+              <w:left w:val="single" w:sz="4" w:space="0" w:color="auto"/>
+              <w:bottom w:val="single" w:sz="4" w:space="0" w:color="auto"/>
+              <w:right w:val="single" w:sz="4" w:space="0" w:color="auto"/>
+            </w:tcBorders>
+          </w:tcPr>
+          <w:p>
+            <w:pPr>
+              <w:keepNext/>
+              <w:spacing w:after="0" w:line="240" w:lineRule="auto"/>
+              <w:rPr>
+                <w:rFonts w:asciiTheme="majorHAnsi" w:hAnsiTheme="majorHAnsi" w:cstheme="majorHAnsi"/>
+                <w:sz w:val="18"/>
+                <w:szCs w:val="18"/>
+              </w:rPr>
+            </w:pPr>
+          </w:p>
+        </w:tc>
+        <w:tc>
+          <w:tcPr>
+            <w:tcW w:w="0" w:type="auto"/>
+            <w:tcBorders>
+              <w:top w:val="single" w:sz="4" w:space="0" w:color="auto"/>
+              <w:left w:val="single" w:sz="4" w:space="0" w:color="auto"/>
+              <w:bottom w:val="single" w:sz="4" w:space="0" w:color="auto"/>
+              <w:right w:val="single" w:sz="4" w:space="0" w:color="auto"/>
+            </w:tcBorders>
+          </w:tcPr>
+          <w:p>
+            <w:pPr>
+              <w:keepNext/>
+              <w:spacing w:after="0" w:line="240" w:lineRule="auto"/>
+              <w:rPr>
+                <w:rFonts w:asciiTheme="majorHAnsi" w:hAnsiTheme="majorHAnsi" w:cstheme="majorHAnsi"/>
+                <w:sz w:val="18"/>
+                <w:szCs w:val="18"/>
+              </w:rPr>
+            </w:pPr>
+          </w:p>
+        </w:tc>
+        <w:tc>
+          <w:tcPr>
+            <w:tcW w:w="0" w:type="auto"/>
+            <w:tcBorders>
+              <w:top w:val="single" w:sz="4" w:space="0" w:color="auto"/>
+              <w:left w:val="single" w:sz="4" w:space="0" w:color="auto"/>
+              <w:bottom w:val="single" w:sz="4" w:space="0" w:color="auto"/>
+              <w:right w:val="single" w:sz="4" w:space="0" w:color="auto"/>
+            </w:tcBorders>
+          </w:tcPr>
+          <w:p>
+            <w:pPr>
+              <w:keepNext/>
+              <w:spacing w:after="0" w:line="240" w:lineRule="auto"/>
+              <w:rPr>
+                <w:rFonts w:asciiTheme="majorHAnsi" w:hAnsiTheme="majorHAnsi" w:cstheme="majorHAnsi"/>
+                <w:sz w:val="18"/>
+                <w:szCs w:val="18"/>
+              </w:rPr>
+            </w:pPr>
+          </w:p>
+        </w:tc>
+        <w:tc>
+          <w:tcPr>
+            <w:tcW w:w="0" w:type="auto"/>
+            <w:tcBorders>
+              <w:top w:val="single" w:sz="4" w:space="0" w:color="auto"/>
+              <w:left w:val="single" w:sz="4" w:space="0" w:color="auto"/>
+              <w:bottom w:val="single" w:sz="4" w:space="0" w:color="auto"/>
+              <w:right w:val="single" w:sz="4" w:space="0" w:color="auto"/>
+            </w:tcBorders>
+          </w:tcPr>
+          <w:p>
+            <w:pPr>
+              <w:keepNext/>
+              <w:spacing w:after="0" w:line="240" w:lineRule="auto"/>
+              <w:rPr>
+                <w:rFonts w:asciiTheme="majorHAnsi" w:hAnsiTheme="majorHAnsi" w:cstheme="majorHAnsi"/>
+                <w:sz w:val="18"/>
+                <w:szCs w:val="18"/>
+              </w:rPr>
+            </w:pPr>
+          </w:p>
+        </w:tc>
+      </w:tr>
+      <w:tr>
+        <w:tc>
+          <w:tcPr>
+            <w:tcW w:w="0" w:type="auto"/>
+            <w:tcBorders>
+              <w:top w:val="single" w:sz="4" w:space="0" w:color="auto"/>
+              <w:left w:val="single" w:sz="4" w:space="0" w:color="auto"/>
+              <w:bottom w:val="single" w:sz="4" w:space="0" w:color="auto"/>
+              <w:right w:val="single" w:sz="4" w:space="0" w:color="auto"/>
+            </w:tcBorders>
+          </w:tcPr>
+          <w:p>
+            <w:pPr>
+              <w:keepNext/>
+              <w:spacing w:after="0" w:line="240" w:lineRule="auto"/>
+              <w:rPr>
+                <w:rFonts w:asciiTheme="majorHAnsi" w:hAnsiTheme="majorHAnsi" w:cstheme="majorHAnsi"/>
+                <w:sz w:val="18"/>
+                <w:szCs w:val="18"/>
+              </w:rPr>
+            </w:pPr>
+            <w:r>
+              <w:rPr>
+                <w:rFonts w:asciiTheme="majorHAnsi" w:hAnsiTheme="majorHAnsi" w:cstheme="majorHAnsi"/>
+                <w:sz w:val="18"/>
+                <w:szCs w:val="18"/>
+              </w:rPr>
+              <w:t>I find the curriculum to be unnecessarily complex.</w:t>
+            </w:r>
+          </w:p>
+          <w:p>
+            <w:pPr>
+              <w:keepNext/>
+              <w:spacing w:after="0" w:line="240" w:lineRule="auto"/>
+              <w:rPr>
+                <w:rFonts w:asciiTheme="majorHAnsi" w:hAnsiTheme="majorHAnsi" w:cstheme="majorHAnsi"/>
+                <w:sz w:val="18"/>
+                <w:szCs w:val="18"/>
+              </w:rPr>
+            </w:pPr>
+          </w:p>
+        </w:tc>
+        <w:tc>
+          <w:tcPr>
+            <w:tcW w:w="0" w:type="auto"/>
+            <w:tcBorders>
+              <w:top w:val="single" w:sz="4" w:space="0" w:color="auto"/>
+              <w:left w:val="single" w:sz="4" w:space="0" w:color="auto"/>
+              <w:bottom w:val="single" w:sz="4" w:space="0" w:color="auto"/>
+              <w:right w:val="single" w:sz="4" w:space="0" w:color="auto"/>
+            </w:tcBorders>
+          </w:tcPr>
+          <w:p>
+            <w:pPr>
+              <w:keepNext/>
+              <w:spacing w:after="0" w:line="240" w:lineRule="auto"/>
+              <w:rPr>
+                <w:rFonts w:asciiTheme="majorHAnsi" w:hAnsiTheme="majorHAnsi" w:cstheme="majorHAnsi"/>
+                <w:sz w:val="18"/>
+                <w:szCs w:val="18"/>
+              </w:rPr>
+            </w:pPr>
+          </w:p>
+        </w:tc>
+        <w:tc>
+          <w:tcPr>
+            <w:tcW w:w="0" w:type="auto"/>
+            <w:tcBorders>
+              <w:top w:val="single" w:sz="4" w:space="0" w:color="auto"/>
+              <w:left w:val="single" w:sz="4" w:space="0" w:color="auto"/>
+              <w:bottom w:val="single" w:sz="4" w:space="0" w:color="auto"/>
+              <w:right w:val="single" w:sz="4" w:space="0" w:color="auto"/>
+            </w:tcBorders>
+          </w:tcPr>
+          <w:p>
+            <w:pPr>
+              <w:keepNext/>
+              <w:spacing w:after="0" w:line="240" w:lineRule="auto"/>
+              <w:rPr>
+                <w:rFonts w:asciiTheme="majorHAnsi" w:hAnsiTheme="majorHAnsi" w:cstheme="majorHAnsi"/>
+                <w:sz w:val="18"/>
+                <w:szCs w:val="18"/>
+              </w:rPr>
+            </w:pPr>
+          </w:p>
+        </w:tc>
+        <w:tc>
+          <w:tcPr>
+            <w:tcW w:w="0" w:type="auto"/>
+            <w:tcBorders>
+              <w:top w:val="single" w:sz="4" w:space="0" w:color="auto"/>
+              <w:left w:val="single" w:sz="4" w:space="0" w:color="auto"/>
+              <w:bottom w:val="single" w:sz="4" w:space="0" w:color="auto"/>
+              <w:right w:val="single" w:sz="4" w:space="0" w:color="auto"/>
+            </w:tcBorders>
+          </w:tcPr>
+          <w:p>
+            <w:pPr>
+              <w:keepNext/>
+              <w:spacing w:after="0" w:line="240" w:lineRule="auto"/>
+              <w:rPr>
+                <w:rFonts w:asciiTheme="majorHAnsi" w:hAnsiTheme="majorHAnsi" w:cstheme="majorHAnsi"/>
+                <w:sz w:val="18"/>
+                <w:szCs w:val="18"/>
+              </w:rPr>
+            </w:pPr>
+          </w:p>
+        </w:tc>
+        <w:tc>
+          <w:tcPr>
+            <w:tcW w:w="0" w:type="auto"/>
+            <w:tcBorders>
+              <w:top w:val="single" w:sz="4" w:space="0" w:color="auto"/>
+              <w:left w:val="single" w:sz="4" w:space="0" w:color="auto"/>
+              <w:bottom w:val="single" w:sz="4" w:space="0" w:color="auto"/>
+              <w:right w:val="single" w:sz="4" w:space="0" w:color="auto"/>
+            </w:tcBorders>
+          </w:tcPr>
+          <w:p>
+            <w:pPr>
+              <w:keepNext/>
+              <w:spacing w:after="0" w:line="240" w:lineRule="auto"/>
+              <w:rPr>
+                <w:rFonts w:asciiTheme="majorHAnsi" w:hAnsiTheme="majorHAnsi" w:cstheme="majorHAnsi"/>
+                <w:sz w:val="18"/>
+                <w:szCs w:val="18"/>
+              </w:rPr>
+            </w:pPr>
+          </w:p>
+        </w:tc>
+        <w:tc>
+          <w:tcPr>
+            <w:tcW w:w="0" w:type="auto"/>
+            <w:tcBorders>
+              <w:top w:val="single" w:sz="4" w:space="0" w:color="auto"/>
+              <w:left w:val="single" w:sz="4" w:space="0" w:color="auto"/>
+              <w:bottom w:val="single" w:sz="4" w:space="0" w:color="auto"/>
+              <w:right w:val="single" w:sz="4" w:space="0" w:color="auto"/>
+            </w:tcBorders>
+          </w:tcPr>
+          <w:p>
+            <w:pPr>
+              <w:keepNext/>
+              <w:spacing w:after="0" w:line="240" w:lineRule="auto"/>
+              <w:rPr>
+                <w:rFonts w:asciiTheme="majorHAnsi" w:hAnsiTheme="majorHAnsi" w:cstheme="majorHAnsi"/>
+                <w:sz w:val="18"/>
+                <w:szCs w:val="18"/>
+              </w:rPr>
+            </w:pPr>
+          </w:p>
+        </w:tc>
+      </w:tr>
+      <w:tr>
+        <w:tc>
+          <w:tcPr>
+            <w:tcW w:w="0" w:type="auto"/>
+            <w:tcBorders>
+              <w:top w:val="single" w:sz="4" w:space="0" w:color="auto"/>
+              <w:left w:val="single" w:sz="4" w:space="0" w:color="auto"/>
+              <w:bottom w:val="single" w:sz="4" w:space="0" w:color="auto"/>
+              <w:right w:val="single" w:sz="4" w:space="0" w:color="auto"/>
+            </w:tcBorders>
+          </w:tcPr>
+          <w:p>
+            <w:pPr>
+              <w:keepNext/>
+              <w:spacing w:after="0" w:line="240" w:lineRule="auto"/>
+              <w:rPr>
+                <w:rFonts w:asciiTheme="majorHAnsi" w:hAnsiTheme="majorHAnsi" w:cstheme="majorHAnsi"/>
+                <w:sz w:val="18"/>
+                <w:szCs w:val="18"/>
+              </w:rPr>
+            </w:pPr>
+            <w:r>
+              <w:rPr>
+                <w:rFonts w:asciiTheme="majorHAnsi" w:hAnsiTheme="majorHAnsi" w:cstheme="majorHAnsi"/>
+                <w:sz w:val="18"/>
+                <w:szCs w:val="18"/>
+              </w:rPr>
+              <w:t>I think the curriculum is easy to use.</w:t>
+            </w:r>
+          </w:p>
+          <w:p>
+            <w:pPr>
+              <w:keepNext/>
+              <w:spacing w:after="0" w:line="240" w:lineRule="auto"/>
+              <w:rPr>
+                <w:rFonts w:asciiTheme="majorHAnsi" w:hAnsiTheme="majorHAnsi" w:cstheme="majorHAnsi"/>
+                <w:sz w:val="18"/>
+                <w:szCs w:val="18"/>
+              </w:rPr>
+            </w:pPr>
+          </w:p>
+        </w:tc>
+        <w:tc>
+          <w:tcPr>
+            <w:tcW w:w="0" w:type="auto"/>
+            <w:tcBorders>
+              <w:top w:val="single" w:sz="4" w:space="0" w:color="auto"/>
+              <w:left w:val="single" w:sz="4" w:space="0" w:color="auto"/>
+              <w:bottom w:val="single" w:sz="4" w:space="0" w:color="auto"/>
+              <w:right w:val="single" w:sz="4" w:space="0" w:color="auto"/>
+            </w:tcBorders>
+          </w:tcPr>
+          <w:p>
+            <w:pPr>
+              <w:keepNext/>
+              <w:spacing w:after="0" w:line="240" w:lineRule="auto"/>
+              <w:rPr>
+                <w:rFonts w:asciiTheme="majorHAnsi" w:hAnsiTheme="majorHAnsi" w:cstheme="majorHAnsi"/>
+                <w:sz w:val="18"/>
+                <w:szCs w:val="18"/>
+              </w:rPr>
+            </w:pPr>
+          </w:p>
+        </w:tc>
+        <w:tc>
+          <w:tcPr>
+            <w:tcW w:w="0" w:type="auto"/>
+            <w:tcBorders>
+              <w:top w:val="single" w:sz="4" w:space="0" w:color="auto"/>
+              <w:left w:val="single" w:sz="4" w:space="0" w:color="auto"/>
+              <w:bottom w:val="single" w:sz="4" w:space="0" w:color="auto"/>
+              <w:right w:val="single" w:sz="4" w:space="0" w:color="auto"/>
+            </w:tcBorders>
+          </w:tcPr>
+          <w:p>
+            <w:pPr>
+              <w:keepNext/>
+              <w:spacing w:after="0" w:line="240" w:lineRule="auto"/>
+              <w:rPr>
+                <w:rFonts w:asciiTheme="majorHAnsi" w:hAnsiTheme="majorHAnsi" w:cstheme="majorHAnsi"/>
+                <w:sz w:val="18"/>
+                <w:szCs w:val="18"/>
+              </w:rPr>
+            </w:pPr>
+          </w:p>
+        </w:tc>
+        <w:tc>
+          <w:tcPr>
+            <w:tcW w:w="0" w:type="auto"/>
+            <w:tcBorders>
+              <w:top w:val="single" w:sz="4" w:space="0" w:color="auto"/>
+              <w:left w:val="single" w:sz="4" w:space="0" w:color="auto"/>
+              <w:bottom w:val="single" w:sz="4" w:space="0" w:color="auto"/>
+              <w:right w:val="single" w:sz="4" w:space="0" w:color="auto"/>
+            </w:tcBorders>
+          </w:tcPr>
+          <w:p>
+            <w:pPr>
+              <w:keepNext/>
+              <w:spacing w:after="0" w:line="240" w:lineRule="auto"/>
+              <w:rPr>
+                <w:rFonts w:asciiTheme="majorHAnsi" w:hAnsiTheme="majorHAnsi" w:cstheme="majorHAnsi"/>
+                <w:sz w:val="18"/>
+                <w:szCs w:val="18"/>
+              </w:rPr>
+            </w:pPr>
+          </w:p>
+        </w:tc>
+        <w:tc>
+          <w:tcPr>
+            <w:tcW w:w="0" w:type="auto"/>
+            <w:tcBorders>
+              <w:top w:val="single" w:sz="4" w:space="0" w:color="auto"/>
+              <w:left w:val="single" w:sz="4" w:space="0" w:color="auto"/>
+              <w:bottom w:val="single" w:sz="4" w:space="0" w:color="auto"/>
+              <w:right w:val="single" w:sz="4" w:space="0" w:color="auto"/>
+            </w:tcBorders>
+          </w:tcPr>
+          <w:p>
+            <w:pPr>
+              <w:keepNext/>
+              <w:spacing w:after="0" w:line="240" w:lineRule="auto"/>
+              <w:rPr>
+                <w:rFonts w:asciiTheme="majorHAnsi" w:hAnsiTheme="majorHAnsi" w:cstheme="majorHAnsi"/>
+                <w:sz w:val="18"/>
+                <w:szCs w:val="18"/>
+              </w:rPr>
+            </w:pPr>
+          </w:p>
+        </w:tc>
+        <w:tc>
+          <w:tcPr>
+            <w:tcW w:w="0" w:type="auto"/>
+            <w:tcBorders>
+              <w:top w:val="single" w:sz="4" w:space="0" w:color="auto"/>
+              <w:left w:val="single" w:sz="4" w:space="0" w:color="auto"/>
+              <w:bottom w:val="single" w:sz="4" w:space="0" w:color="auto"/>
+              <w:right w:val="single" w:sz="4" w:space="0" w:color="auto"/>
+            </w:tcBorders>
+          </w:tcPr>
+          <w:p>
+            <w:pPr>
+              <w:keepNext/>
+              <w:spacing w:after="0" w:line="240" w:lineRule="auto"/>
+              <w:rPr>
+                <w:rFonts w:asciiTheme="majorHAnsi" w:hAnsiTheme="majorHAnsi" w:cstheme="majorHAnsi"/>
+                <w:sz w:val="18"/>
+                <w:szCs w:val="18"/>
+              </w:rPr>
+            </w:pPr>
+          </w:p>
+        </w:tc>
+      </w:tr>
+      <w:tr>
+        <w:tc>
+          <w:tcPr>
+            <w:tcW w:w="0" w:type="auto"/>
+            <w:tcBorders>
+              <w:top w:val="single" w:sz="4" w:space="0" w:color="auto"/>
+              <w:left w:val="single" w:sz="4" w:space="0" w:color="auto"/>
+              <w:bottom w:val="single" w:sz="4" w:space="0" w:color="auto"/>
+              <w:right w:val="single" w:sz="4" w:space="0" w:color="auto"/>
+            </w:tcBorders>
+          </w:tcPr>
+          <w:p>
+            <w:pPr>
+              <w:keepNext/>
+              <w:spacing w:after="0" w:line="240" w:lineRule="auto"/>
+              <w:rPr>
+                <w:rFonts w:asciiTheme="majorHAnsi" w:hAnsiTheme="majorHAnsi" w:cstheme="majorHAnsi"/>
+                <w:sz w:val="18"/>
+                <w:szCs w:val="18"/>
+              </w:rPr>
+            </w:pPr>
+            <w:r>
+              <w:rPr>
+                <w:rFonts w:asciiTheme="majorHAnsi" w:hAnsiTheme="majorHAnsi" w:cstheme="majorHAnsi"/>
+                <w:sz w:val="18"/>
+                <w:szCs w:val="18"/>
+              </w:rPr>
+              <w:t xml:space="preserve">I think that I would need the </w:t>
+            </w:r>
+            <w:r>
+              <w:rPr>
+                <w:rFonts w:asciiTheme="majorHAnsi" w:hAnsiTheme="majorHAnsi" w:cstheme="majorHAnsi"/>
+                <w:sz w:val="18"/>
+                <w:szCs w:val="18"/>
+              </w:rPr>
+              <w:t>support of the instructor</w:t>
+            </w:r>
+            <w:r>
+              <w:rPr>
+                <w:rFonts w:asciiTheme="majorHAnsi" w:hAnsiTheme="majorHAnsi" w:cstheme="majorHAnsi"/>
+                <w:sz w:val="18"/>
+                <w:szCs w:val="18"/>
+              </w:rPr>
+              <w:t xml:space="preserve"> to be able to use the curriculum.</w:t>
+            </w:r>
+          </w:p>
+          <w:p>
+            <w:pPr>
+              <w:keepNext/>
+              <w:spacing w:after="0" w:line="240" w:lineRule="auto"/>
+              <w:rPr>
+                <w:rFonts w:asciiTheme="majorHAnsi" w:hAnsiTheme="majorHAnsi" w:cstheme="majorHAnsi"/>
+                <w:sz w:val="18"/>
+                <w:szCs w:val="18"/>
+              </w:rPr>
+            </w:pPr>
+          </w:p>
+        </w:tc>
+        <w:tc>
+          <w:tcPr>
+            <w:tcW w:w="0" w:type="auto"/>
+            <w:tcBorders>
+              <w:top w:val="single" w:sz="4" w:space="0" w:color="auto"/>
+              <w:left w:val="single" w:sz="4" w:space="0" w:color="auto"/>
+              <w:bottom w:val="single" w:sz="4" w:space="0" w:color="auto"/>
+              <w:right w:val="single" w:sz="4" w:space="0" w:color="auto"/>
+            </w:tcBorders>
+          </w:tcPr>
+          <w:p>
+            <w:pPr>
+              <w:keepNext/>
+              <w:spacing w:after="0" w:line="240" w:lineRule="auto"/>
+              <w:rPr>
+                <w:rFonts w:asciiTheme="majorHAnsi" w:hAnsiTheme="majorHAnsi" w:cstheme="majorHAnsi"/>
+                <w:sz w:val="18"/>
+                <w:szCs w:val="18"/>
+              </w:rPr>
+            </w:pPr>
+          </w:p>
+        </w:tc>
+        <w:tc>
+          <w:tcPr>
+            <w:tcW w:w="0" w:type="auto"/>
+            <w:tcBorders>
+              <w:top w:val="single" w:sz="4" w:space="0" w:color="auto"/>
+              <w:left w:val="single" w:sz="4" w:space="0" w:color="auto"/>
+              <w:bottom w:val="single" w:sz="4" w:space="0" w:color="auto"/>
+              <w:right w:val="single" w:sz="4" w:space="0" w:color="auto"/>
+            </w:tcBorders>
+          </w:tcPr>
+          <w:p>
+            <w:pPr>
+              <w:keepNext/>
+              <w:spacing w:after="0" w:line="240" w:lineRule="auto"/>
+              <w:rPr>
+                <w:rFonts w:asciiTheme="majorHAnsi" w:hAnsiTheme="majorHAnsi" w:cstheme="majorHAnsi"/>
+                <w:sz w:val="18"/>
+                <w:szCs w:val="18"/>
+              </w:rPr>
+            </w:pPr>
+          </w:p>
+        </w:tc>
+        <w:tc>
+          <w:tcPr>
+            <w:tcW w:w="0" w:type="auto"/>
+            <w:tcBorders>
+              <w:top w:val="single" w:sz="4" w:space="0" w:color="auto"/>
+              <w:left w:val="single" w:sz="4" w:space="0" w:color="auto"/>
+              <w:bottom w:val="single" w:sz="4" w:space="0" w:color="auto"/>
+              <w:right w:val="single" w:sz="4" w:space="0" w:color="auto"/>
+            </w:tcBorders>
+          </w:tcPr>
+          <w:p>
+            <w:pPr>
+              <w:keepNext/>
+              <w:spacing w:after="0" w:line="240" w:lineRule="auto"/>
+              <w:rPr>
+                <w:rFonts w:asciiTheme="majorHAnsi" w:hAnsiTheme="majorHAnsi" w:cstheme="majorHAnsi"/>
+                <w:sz w:val="18"/>
+                <w:szCs w:val="18"/>
+              </w:rPr>
+            </w:pPr>
+          </w:p>
+        </w:tc>
+        <w:tc>
+          <w:tcPr>
+            <w:tcW w:w="0" w:type="auto"/>
+            <w:tcBorders>
+              <w:top w:val="single" w:sz="4" w:space="0" w:color="auto"/>
+              <w:left w:val="single" w:sz="4" w:space="0" w:color="auto"/>
+              <w:bottom w:val="single" w:sz="4" w:space="0" w:color="auto"/>
+              <w:right w:val="single" w:sz="4" w:space="0" w:color="auto"/>
+            </w:tcBorders>
+          </w:tcPr>
+          <w:p>
+            <w:pPr>
+              <w:keepNext/>
+              <w:spacing w:after="0" w:line="240" w:lineRule="auto"/>
+              <w:rPr>
+                <w:rFonts w:asciiTheme="majorHAnsi" w:hAnsiTheme="majorHAnsi" w:cstheme="majorHAnsi"/>
+                <w:sz w:val="18"/>
+                <w:szCs w:val="18"/>
+              </w:rPr>
+            </w:pPr>
+          </w:p>
+        </w:tc>
+        <w:tc>
+          <w:tcPr>
+            <w:tcW w:w="0" w:type="auto"/>
+            <w:tcBorders>
+              <w:top w:val="single" w:sz="4" w:space="0" w:color="auto"/>
+              <w:left w:val="single" w:sz="4" w:space="0" w:color="auto"/>
+              <w:bottom w:val="single" w:sz="4" w:space="0" w:color="auto"/>
+              <w:right w:val="single" w:sz="4" w:space="0" w:color="auto"/>
+            </w:tcBorders>
+          </w:tcPr>
+          <w:p>
+            <w:pPr>
+              <w:keepNext/>
+              <w:spacing w:after="0" w:line="240" w:lineRule="auto"/>
+              <w:rPr>
+                <w:rFonts w:asciiTheme="majorHAnsi" w:hAnsiTheme="majorHAnsi" w:cstheme="majorHAnsi"/>
+                <w:sz w:val="18"/>
+                <w:szCs w:val="18"/>
+              </w:rPr>
+            </w:pPr>
+          </w:p>
+        </w:tc>
+      </w:tr>
+      <w:tr>
+        <w:tc>
+          <w:tcPr>
+            <w:tcW w:w="0" w:type="auto"/>
+            <w:tcBorders>
+              <w:top w:val="single" w:sz="4" w:space="0" w:color="auto"/>
+              <w:left w:val="single" w:sz="4" w:space="0" w:color="auto"/>
+              <w:bottom w:val="single" w:sz="4" w:space="0" w:color="auto"/>
+              <w:right w:val="single" w:sz="4" w:space="0" w:color="auto"/>
+            </w:tcBorders>
+          </w:tcPr>
+          <w:p>
+            <w:pPr>
+              <w:keepNext/>
+              <w:spacing w:after="0" w:line="240" w:lineRule="auto"/>
+              <w:rPr>
+                <w:rFonts w:asciiTheme="majorHAnsi" w:hAnsiTheme="majorHAnsi" w:cstheme="majorHAnsi"/>
+                <w:sz w:val="18"/>
+                <w:szCs w:val="18"/>
+              </w:rPr>
+            </w:pPr>
+            <w:r>
+              <w:rPr>
+                <w:rFonts w:asciiTheme="majorHAnsi" w:hAnsiTheme="majorHAnsi" w:cstheme="majorHAnsi"/>
+                <w:sz w:val="18"/>
+                <w:szCs w:val="18"/>
+              </w:rPr>
+              <w:t>I found the various functions in the curriculum were well integrated.</w:t>
+            </w:r>
+          </w:p>
+          <w:p>
+            <w:pPr>
+              <w:keepNext/>
+              <w:spacing w:after="0" w:line="240" w:lineRule="auto"/>
+              <w:rPr>
+                <w:rFonts w:asciiTheme="majorHAnsi" w:hAnsiTheme="majorHAnsi" w:cstheme="majorHAnsi"/>
+                <w:sz w:val="18"/>
+                <w:szCs w:val="18"/>
+              </w:rPr>
+            </w:pPr>
+          </w:p>
+        </w:tc>
+        <w:tc>
+          <w:tcPr>
+            <w:tcW w:w="0" w:type="auto"/>
+            <w:tcBorders>
+              <w:top w:val="single" w:sz="4" w:space="0" w:color="auto"/>
+              <w:left w:val="single" w:sz="4" w:space="0" w:color="auto"/>
+              <w:bottom w:val="single" w:sz="4" w:space="0" w:color="auto"/>
+              <w:right w:val="single" w:sz="4" w:space="0" w:color="auto"/>
+            </w:tcBorders>
+          </w:tcPr>
+          <w:p>
+            <w:pPr>
+              <w:keepNext/>
+              <w:spacing w:after="0" w:line="240" w:lineRule="auto"/>
+              <w:rPr>
+                <w:rFonts w:asciiTheme="majorHAnsi" w:hAnsiTheme="majorHAnsi" w:cstheme="majorHAnsi"/>
+                <w:sz w:val="18"/>
+                <w:szCs w:val="18"/>
+              </w:rPr>
+            </w:pPr>
+          </w:p>
+        </w:tc>
+        <w:tc>
+          <w:tcPr>
+            <w:tcW w:w="0" w:type="auto"/>
+            <w:tcBorders>
+              <w:top w:val="single" w:sz="4" w:space="0" w:color="auto"/>
+              <w:left w:val="single" w:sz="4" w:space="0" w:color="auto"/>
+              <w:bottom w:val="single" w:sz="4" w:space="0" w:color="auto"/>
+              <w:right w:val="single" w:sz="4" w:space="0" w:color="auto"/>
+            </w:tcBorders>
+          </w:tcPr>
+          <w:p>
+            <w:pPr>
+              <w:keepNext/>
+              <w:spacing w:after="0" w:line="240" w:lineRule="auto"/>
+              <w:rPr>
+                <w:rFonts w:asciiTheme="majorHAnsi" w:hAnsiTheme="majorHAnsi" w:cstheme="majorHAnsi"/>
+                <w:sz w:val="18"/>
+                <w:szCs w:val="18"/>
+              </w:rPr>
+            </w:pPr>
+          </w:p>
+        </w:tc>
+        <w:tc>
+          <w:tcPr>
+            <w:tcW w:w="0" w:type="auto"/>
+            <w:tcBorders>
+              <w:top w:val="single" w:sz="4" w:space="0" w:color="auto"/>
+              <w:left w:val="single" w:sz="4" w:space="0" w:color="auto"/>
+              <w:bottom w:val="single" w:sz="4" w:space="0" w:color="auto"/>
+              <w:right w:val="single" w:sz="4" w:space="0" w:color="auto"/>
+            </w:tcBorders>
+          </w:tcPr>
+          <w:p>
+            <w:pPr>
+              <w:keepNext/>
+              <w:spacing w:after="0" w:line="240" w:lineRule="auto"/>
+              <w:rPr>
+                <w:rFonts w:asciiTheme="majorHAnsi" w:hAnsiTheme="majorHAnsi" w:cstheme="majorHAnsi"/>
+                <w:sz w:val="18"/>
+                <w:szCs w:val="18"/>
+              </w:rPr>
+            </w:pPr>
+          </w:p>
+        </w:tc>
+        <w:tc>
+          <w:tcPr>
+            <w:tcW w:w="0" w:type="auto"/>
+            <w:tcBorders>
+              <w:top w:val="single" w:sz="4" w:space="0" w:color="auto"/>
+              <w:left w:val="single" w:sz="4" w:space="0" w:color="auto"/>
+              <w:bottom w:val="single" w:sz="4" w:space="0" w:color="auto"/>
+              <w:right w:val="single" w:sz="4" w:space="0" w:color="auto"/>
+            </w:tcBorders>
+          </w:tcPr>
+          <w:p>
+            <w:pPr>
+              <w:keepNext/>
+              <w:spacing w:after="0" w:line="240" w:lineRule="auto"/>
+              <w:rPr>
+                <w:rFonts w:asciiTheme="majorHAnsi" w:hAnsiTheme="majorHAnsi" w:cstheme="majorHAnsi"/>
+                <w:sz w:val="18"/>
+                <w:szCs w:val="18"/>
+              </w:rPr>
+            </w:pPr>
+          </w:p>
+        </w:tc>
+        <w:tc>
+          <w:tcPr>
+            <w:tcW w:w="0" w:type="auto"/>
+            <w:tcBorders>
+              <w:top w:val="single" w:sz="4" w:space="0" w:color="auto"/>
+              <w:left w:val="single" w:sz="4" w:space="0" w:color="auto"/>
+              <w:bottom w:val="single" w:sz="4" w:space="0" w:color="auto"/>
+              <w:right w:val="single" w:sz="4" w:space="0" w:color="auto"/>
+            </w:tcBorders>
+          </w:tcPr>
+          <w:p>
+            <w:pPr>
+              <w:keepNext/>
+              <w:spacing w:after="0" w:line="240" w:lineRule="auto"/>
+              <w:rPr>
+                <w:rFonts w:asciiTheme="majorHAnsi" w:hAnsiTheme="majorHAnsi" w:cstheme="majorHAnsi"/>
+                <w:sz w:val="18"/>
+                <w:szCs w:val="18"/>
+              </w:rPr>
+            </w:pPr>
+          </w:p>
+        </w:tc>
+      </w:tr>
+      <w:tr>
+        <w:tc>
+          <w:tcPr>
+            <w:tcW w:w="0" w:type="auto"/>
+            <w:tcBorders>
+              <w:top w:val="single" w:sz="4" w:space="0" w:color="auto"/>
+              <w:left w:val="single" w:sz="4" w:space="0" w:color="auto"/>
+              <w:bottom w:val="single" w:sz="4" w:space="0" w:color="auto"/>
+              <w:right w:val="single" w:sz="4" w:space="0" w:color="auto"/>
+            </w:tcBorders>
+          </w:tcPr>
+          <w:p>
+            <w:pPr>
+              <w:keepNext/>
+              <w:spacing w:after="0" w:line="240" w:lineRule="auto"/>
+              <w:rPr>
+                <w:rFonts w:asciiTheme="majorHAnsi" w:hAnsiTheme="majorHAnsi" w:cstheme="majorHAnsi"/>
+                <w:sz w:val="18"/>
+                <w:szCs w:val="18"/>
+              </w:rPr>
+            </w:pPr>
+            <w:r>
+              <w:rPr>
+                <w:rFonts w:asciiTheme="majorHAnsi" w:hAnsiTheme="majorHAnsi" w:cstheme="majorHAnsi"/>
+                <w:sz w:val="18"/>
+                <w:szCs w:val="18"/>
+              </w:rPr>
+              <w:t>I thought there was too much inconsistency in the curriculum.</w:t>
+            </w:r>
+          </w:p>
+          <w:p>
+            <w:pPr>
+              <w:keepNext/>
+              <w:spacing w:after="0" w:line="240" w:lineRule="auto"/>
+              <w:rPr>
+                <w:rFonts w:asciiTheme="majorHAnsi" w:hAnsiTheme="majorHAnsi" w:cstheme="majorHAnsi"/>
+                <w:sz w:val="18"/>
+                <w:szCs w:val="18"/>
+              </w:rPr>
+            </w:pPr>
+          </w:p>
+        </w:tc>
+        <w:tc>
+          <w:tcPr>
+            <w:tcW w:w="0" w:type="auto"/>
+            <w:tcBorders>
+              <w:top w:val="single" w:sz="4" w:space="0" w:color="auto"/>
+              <w:left w:val="single" w:sz="4" w:space="0" w:color="auto"/>
+              <w:bottom w:val="single" w:sz="4" w:space="0" w:color="auto"/>
+              <w:right w:val="single" w:sz="4" w:space="0" w:color="auto"/>
+            </w:tcBorders>
+          </w:tcPr>
+          <w:p>
+            <w:pPr>
+              <w:keepNext/>
+              <w:spacing w:after="0" w:line="240" w:lineRule="auto"/>
+              <w:rPr>
+                <w:rFonts w:asciiTheme="majorHAnsi" w:hAnsiTheme="majorHAnsi" w:cstheme="majorHAnsi"/>
+                <w:sz w:val="18"/>
+                <w:szCs w:val="18"/>
+              </w:rPr>
+            </w:pPr>
+          </w:p>
+        </w:tc>
+        <w:tc>
+          <w:tcPr>
+            <w:tcW w:w="0" w:type="auto"/>
+            <w:tcBorders>
+              <w:top w:val="single" w:sz="4" w:space="0" w:color="auto"/>
+              <w:left w:val="single" w:sz="4" w:space="0" w:color="auto"/>
+              <w:bottom w:val="single" w:sz="4" w:space="0" w:color="auto"/>
+              <w:right w:val="single" w:sz="4" w:space="0" w:color="auto"/>
+            </w:tcBorders>
+          </w:tcPr>
+          <w:p>
+            <w:pPr>
+              <w:keepNext/>
+              <w:spacing w:after="0" w:line="240" w:lineRule="auto"/>
+              <w:rPr>
+                <w:rFonts w:asciiTheme="majorHAnsi" w:hAnsiTheme="majorHAnsi" w:cstheme="majorHAnsi"/>
+                <w:sz w:val="18"/>
+                <w:szCs w:val="18"/>
+              </w:rPr>
+            </w:pPr>
+          </w:p>
+        </w:tc>
+        <w:tc>
+          <w:tcPr>
+            <w:tcW w:w="0" w:type="auto"/>
+            <w:tcBorders>
+              <w:top w:val="single" w:sz="4" w:space="0" w:color="auto"/>
+              <w:left w:val="single" w:sz="4" w:space="0" w:color="auto"/>
+              <w:bottom w:val="single" w:sz="4" w:space="0" w:color="auto"/>
+              <w:right w:val="single" w:sz="4" w:space="0" w:color="auto"/>
+            </w:tcBorders>
+          </w:tcPr>
+          <w:p>
+            <w:pPr>
+              <w:keepNext/>
+              <w:spacing w:after="0" w:line="240" w:lineRule="auto"/>
+              <w:rPr>
+                <w:rFonts w:asciiTheme="majorHAnsi" w:hAnsiTheme="majorHAnsi" w:cstheme="majorHAnsi"/>
+                <w:sz w:val="18"/>
+                <w:szCs w:val="18"/>
+              </w:rPr>
+            </w:pPr>
+          </w:p>
+        </w:tc>
+        <w:tc>
+          <w:tcPr>
+            <w:tcW w:w="0" w:type="auto"/>
+            <w:tcBorders>
+              <w:top w:val="single" w:sz="4" w:space="0" w:color="auto"/>
+              <w:left w:val="single" w:sz="4" w:space="0" w:color="auto"/>
+              <w:bottom w:val="single" w:sz="4" w:space="0" w:color="auto"/>
+              <w:right w:val="single" w:sz="4" w:space="0" w:color="auto"/>
+            </w:tcBorders>
+          </w:tcPr>
+          <w:p>
+            <w:pPr>
+              <w:keepNext/>
+              <w:spacing w:after="0" w:line="240" w:lineRule="auto"/>
+              <w:rPr>
+                <w:rFonts w:asciiTheme="majorHAnsi" w:hAnsiTheme="majorHAnsi" w:cstheme="majorHAnsi"/>
+                <w:sz w:val="18"/>
+                <w:szCs w:val="18"/>
+              </w:rPr>
+            </w:pPr>
+          </w:p>
+        </w:tc>
+        <w:tc>
+          <w:tcPr>
+            <w:tcW w:w="0" w:type="auto"/>
+            <w:tcBorders>
+              <w:top w:val="single" w:sz="4" w:space="0" w:color="auto"/>
+              <w:left w:val="single" w:sz="4" w:space="0" w:color="auto"/>
+              <w:bottom w:val="single" w:sz="4" w:space="0" w:color="auto"/>
+              <w:right w:val="single" w:sz="4" w:space="0" w:color="auto"/>
+            </w:tcBorders>
+          </w:tcPr>
+          <w:p>
+            <w:pPr>
+              <w:keepNext/>
+              <w:spacing w:after="0" w:line="240" w:lineRule="auto"/>
+              <w:rPr>
+                <w:rFonts w:asciiTheme="majorHAnsi" w:hAnsiTheme="majorHAnsi" w:cstheme="majorHAnsi"/>
+                <w:sz w:val="18"/>
+                <w:szCs w:val="18"/>
+              </w:rPr>
+            </w:pPr>
+          </w:p>
+        </w:tc>
+      </w:tr>
+      <w:tr>
+        <w:tc>
+          <w:tcPr>
+            <w:tcW w:w="0" w:type="auto"/>
+            <w:tcBorders>
+              <w:top w:val="single" w:sz="4" w:space="0" w:color="auto"/>
+              <w:left w:val="single" w:sz="4" w:space="0" w:color="auto"/>
+              <w:bottom w:val="single" w:sz="4" w:space="0" w:color="auto"/>
+              <w:right w:val="single" w:sz="4" w:space="0" w:color="auto"/>
+            </w:tcBorders>
+          </w:tcPr>
+          <w:p>
+            <w:pPr>
+              <w:keepNext/>
+              <w:spacing w:after="0" w:line="240" w:lineRule="auto"/>
+              <w:rPr>
+                <w:rFonts w:asciiTheme="majorHAnsi" w:hAnsiTheme="majorHAnsi" w:cstheme="majorHAnsi"/>
+                <w:sz w:val="18"/>
+                <w:szCs w:val="18"/>
+              </w:rPr>
+            </w:pPr>
+            <w:r>
+              <w:rPr>
+                <w:rFonts w:asciiTheme="majorHAnsi" w:hAnsiTheme="majorHAnsi" w:cstheme="majorHAnsi"/>
+                <w:sz w:val="18"/>
+                <w:szCs w:val="18"/>
+              </w:rPr>
+              <w:t>I would imagine that most people would learn to use the curriculum very quickly.</w:t>
+            </w:r>
+          </w:p>
+          <w:p>
+            <w:pPr>
+              <w:keepNext/>
+              <w:spacing w:after="0" w:line="240" w:lineRule="auto"/>
+              <w:rPr>
+                <w:rFonts w:asciiTheme="majorHAnsi" w:hAnsiTheme="majorHAnsi" w:cstheme="majorHAnsi"/>
+                <w:sz w:val="18"/>
+                <w:szCs w:val="18"/>
+              </w:rPr>
+            </w:pPr>
+          </w:p>
+        </w:tc>
+        <w:tc>
+          <w:tcPr>
+            <w:tcW w:w="0" w:type="auto"/>
+            <w:tcBorders>
+              <w:top w:val="single" w:sz="4" w:space="0" w:color="auto"/>
+              <w:left w:val="single" w:sz="4" w:space="0" w:color="auto"/>
+              <w:bottom w:val="single" w:sz="4" w:space="0" w:color="auto"/>
+              <w:right w:val="single" w:sz="4" w:space="0" w:color="auto"/>
+            </w:tcBorders>
+          </w:tcPr>
+          <w:p>
+            <w:pPr>
+              <w:keepNext/>
+              <w:spacing w:after="0" w:line="240" w:lineRule="auto"/>
+              <w:rPr>
+                <w:rFonts w:asciiTheme="majorHAnsi" w:hAnsiTheme="majorHAnsi" w:cstheme="majorHAnsi"/>
+                <w:sz w:val="18"/>
+                <w:szCs w:val="18"/>
+              </w:rPr>
+            </w:pPr>
+          </w:p>
+        </w:tc>
+        <w:tc>
+          <w:tcPr>
+            <w:tcW w:w="0" w:type="auto"/>
+            <w:tcBorders>
+              <w:top w:val="single" w:sz="4" w:space="0" w:color="auto"/>
+              <w:left w:val="single" w:sz="4" w:space="0" w:color="auto"/>
+              <w:bottom w:val="single" w:sz="4" w:space="0" w:color="auto"/>
+              <w:right w:val="single" w:sz="4" w:space="0" w:color="auto"/>
+            </w:tcBorders>
+          </w:tcPr>
+          <w:p>
+            <w:pPr>
+              <w:keepNext/>
+              <w:spacing w:after="0" w:line="240" w:lineRule="auto"/>
+              <w:rPr>
+                <w:rFonts w:asciiTheme="majorHAnsi" w:hAnsiTheme="majorHAnsi" w:cstheme="majorHAnsi"/>
+                <w:sz w:val="18"/>
+                <w:szCs w:val="18"/>
+              </w:rPr>
+            </w:pPr>
+          </w:p>
+        </w:tc>
+        <w:tc>
+          <w:tcPr>
+            <w:tcW w:w="0" w:type="auto"/>
+            <w:tcBorders>
+              <w:top w:val="single" w:sz="4" w:space="0" w:color="auto"/>
+              <w:left w:val="single" w:sz="4" w:space="0" w:color="auto"/>
+              <w:bottom w:val="single" w:sz="4" w:space="0" w:color="auto"/>
+              <w:right w:val="single" w:sz="4" w:space="0" w:color="auto"/>
+            </w:tcBorders>
+          </w:tcPr>
+          <w:p>
+            <w:pPr>
+              <w:keepNext/>
+              <w:spacing w:after="0" w:line="240" w:lineRule="auto"/>
+              <w:rPr>
+                <w:rFonts w:asciiTheme="majorHAnsi" w:hAnsiTheme="majorHAnsi" w:cstheme="majorHAnsi"/>
+                <w:sz w:val="18"/>
+                <w:szCs w:val="18"/>
+              </w:rPr>
+            </w:pPr>
+          </w:p>
+        </w:tc>
+        <w:tc>
+          <w:tcPr>
+            <w:tcW w:w="0" w:type="auto"/>
+            <w:tcBorders>
+              <w:top w:val="single" w:sz="4" w:space="0" w:color="auto"/>
+              <w:left w:val="single" w:sz="4" w:space="0" w:color="auto"/>
+              <w:bottom w:val="single" w:sz="4" w:space="0" w:color="auto"/>
+              <w:right w:val="single" w:sz="4" w:space="0" w:color="auto"/>
+            </w:tcBorders>
+          </w:tcPr>
+          <w:p>
+            <w:pPr>
+              <w:keepNext/>
+              <w:spacing w:after="0" w:line="240" w:lineRule="auto"/>
+              <w:rPr>
+                <w:rFonts w:asciiTheme="majorHAnsi" w:hAnsiTheme="majorHAnsi" w:cstheme="majorHAnsi"/>
+                <w:sz w:val="18"/>
+                <w:szCs w:val="18"/>
+              </w:rPr>
+            </w:pPr>
+          </w:p>
+        </w:tc>
+        <w:tc>
+          <w:tcPr>
+            <w:tcW w:w="0" w:type="auto"/>
+            <w:tcBorders>
+              <w:top w:val="single" w:sz="4" w:space="0" w:color="auto"/>
+              <w:left w:val="single" w:sz="4" w:space="0" w:color="auto"/>
+              <w:bottom w:val="single" w:sz="4" w:space="0" w:color="auto"/>
+              <w:right w:val="single" w:sz="4" w:space="0" w:color="auto"/>
+            </w:tcBorders>
+          </w:tcPr>
+          <w:p>
+            <w:pPr>
+              <w:keepNext/>
+              <w:spacing w:after="0" w:line="240" w:lineRule="auto"/>
+              <w:rPr>
+                <w:rFonts w:asciiTheme="majorHAnsi" w:hAnsiTheme="majorHAnsi" w:cstheme="majorHAnsi"/>
+                <w:sz w:val="18"/>
+                <w:szCs w:val="18"/>
+              </w:rPr>
+            </w:pPr>
+          </w:p>
+        </w:tc>
+      </w:tr>
+      <w:tr>
+        <w:tc>
+          <w:tcPr>
+            <w:tcW w:w="0" w:type="auto"/>
+            <w:tcBorders>
+              <w:top w:val="single" w:sz="4" w:space="0" w:color="auto"/>
+              <w:left w:val="single" w:sz="4" w:space="0" w:color="auto"/>
+              <w:bottom w:val="single" w:sz="4" w:space="0" w:color="auto"/>
+              <w:right w:val="single" w:sz="4" w:space="0" w:color="auto"/>
+            </w:tcBorders>
+          </w:tcPr>
+          <w:p>
+            <w:pPr>
+              <w:keepNext/>
+              <w:spacing w:after="0" w:line="240" w:lineRule="auto"/>
+              <w:rPr>
+                <w:rFonts w:asciiTheme="majorHAnsi" w:hAnsiTheme="majorHAnsi" w:cstheme="majorHAnsi"/>
+                <w:sz w:val="18"/>
+                <w:szCs w:val="18"/>
+              </w:rPr>
+            </w:pPr>
+            <w:r>
+              <w:rPr>
+                <w:rFonts w:asciiTheme="majorHAnsi" w:hAnsiTheme="majorHAnsi" w:cstheme="majorHAnsi"/>
+                <w:sz w:val="18"/>
+                <w:szCs w:val="18"/>
+              </w:rPr>
+              <w:t xml:space="preserve">I found the curriculum </w:t>
+            </w:r>
+            <w:r>
+              <w:rPr>
+                <w:rFonts w:asciiTheme="majorHAnsi" w:hAnsiTheme="majorHAnsi" w:cstheme="majorHAnsi"/>
+                <w:sz w:val="18"/>
+                <w:szCs w:val="18"/>
+              </w:rPr>
+              <w:t>cumbersome to use.</w:t>
+            </w:r>
+          </w:p>
+          <w:p>
+            <w:pPr>
+              <w:keepNext/>
+              <w:spacing w:after="0" w:line="240" w:lineRule="auto"/>
+              <w:rPr>
+                <w:rFonts w:asciiTheme="majorHAnsi" w:hAnsiTheme="majorHAnsi" w:cstheme="majorHAnsi"/>
+                <w:sz w:val="18"/>
+                <w:szCs w:val="18"/>
+              </w:rPr>
+            </w:pPr>
+          </w:p>
+        </w:tc>
+        <w:tc>
+          <w:tcPr>
+            <w:tcW w:w="0" w:type="auto"/>
+            <w:tcBorders>
+              <w:top w:val="single" w:sz="4" w:space="0" w:color="auto"/>
+              <w:left w:val="single" w:sz="4" w:space="0" w:color="auto"/>
+              <w:bottom w:val="single" w:sz="4" w:space="0" w:color="auto"/>
+              <w:right w:val="single" w:sz="4" w:space="0" w:color="auto"/>
+            </w:tcBorders>
+          </w:tcPr>
+          <w:p>
+            <w:pPr>
+              <w:keepNext/>
+              <w:spacing w:after="0" w:line="240" w:lineRule="auto"/>
+              <w:rPr>
+                <w:rFonts w:asciiTheme="majorHAnsi" w:hAnsiTheme="majorHAnsi" w:cstheme="majorHAnsi"/>
+                <w:sz w:val="18"/>
+                <w:szCs w:val="18"/>
+              </w:rPr>
+            </w:pPr>
+          </w:p>
+        </w:tc>
+        <w:tc>
+          <w:tcPr>
+            <w:tcW w:w="0" w:type="auto"/>
+            <w:tcBorders>
+              <w:top w:val="single" w:sz="4" w:space="0" w:color="auto"/>
+              <w:left w:val="single" w:sz="4" w:space="0" w:color="auto"/>
+              <w:bottom w:val="single" w:sz="4" w:space="0" w:color="auto"/>
+              <w:right w:val="single" w:sz="4" w:space="0" w:color="auto"/>
+            </w:tcBorders>
+          </w:tcPr>
+          <w:p>
+            <w:pPr>
+              <w:keepNext/>
+              <w:spacing w:after="0" w:line="240" w:lineRule="auto"/>
+              <w:rPr>
+                <w:rFonts w:asciiTheme="majorHAnsi" w:hAnsiTheme="majorHAnsi" w:cstheme="majorHAnsi"/>
+                <w:sz w:val="18"/>
+                <w:szCs w:val="18"/>
+              </w:rPr>
+            </w:pPr>
+          </w:p>
+        </w:tc>
+        <w:tc>
+          <w:tcPr>
+            <w:tcW w:w="0" w:type="auto"/>
+            <w:tcBorders>
+              <w:top w:val="single" w:sz="4" w:space="0" w:color="auto"/>
+              <w:left w:val="single" w:sz="4" w:space="0" w:color="auto"/>
+              <w:bottom w:val="single" w:sz="4" w:space="0" w:color="auto"/>
+              <w:right w:val="single" w:sz="4" w:space="0" w:color="auto"/>
+            </w:tcBorders>
+          </w:tcPr>
+          <w:p>
+            <w:pPr>
+              <w:keepNext/>
+              <w:spacing w:after="0" w:line="240" w:lineRule="auto"/>
+              <w:rPr>
+                <w:rFonts w:asciiTheme="majorHAnsi" w:hAnsiTheme="majorHAnsi" w:cstheme="majorHAnsi"/>
+                <w:sz w:val="18"/>
+                <w:szCs w:val="18"/>
+              </w:rPr>
+            </w:pPr>
+          </w:p>
+        </w:tc>
+        <w:tc>
+          <w:tcPr>
+            <w:tcW w:w="0" w:type="auto"/>
+            <w:tcBorders>
+              <w:top w:val="single" w:sz="4" w:space="0" w:color="auto"/>
+              <w:left w:val="single" w:sz="4" w:space="0" w:color="auto"/>
+              <w:bottom w:val="single" w:sz="4" w:space="0" w:color="auto"/>
+              <w:right w:val="single" w:sz="4" w:space="0" w:color="auto"/>
+            </w:tcBorders>
+          </w:tcPr>
+          <w:p>
+            <w:pPr>
+              <w:keepNext/>
+              <w:spacing w:after="0" w:line="240" w:lineRule="auto"/>
+              <w:rPr>
+                <w:rFonts w:asciiTheme="majorHAnsi" w:hAnsiTheme="majorHAnsi" w:cstheme="majorHAnsi"/>
+                <w:sz w:val="18"/>
+                <w:szCs w:val="18"/>
+              </w:rPr>
+            </w:pPr>
+          </w:p>
+        </w:tc>
+        <w:tc>
+          <w:tcPr>
+            <w:tcW w:w="0" w:type="auto"/>
+            <w:tcBorders>
+              <w:top w:val="single" w:sz="4" w:space="0" w:color="auto"/>
+              <w:left w:val="single" w:sz="4" w:space="0" w:color="auto"/>
+              <w:bottom w:val="single" w:sz="4" w:space="0" w:color="auto"/>
+              <w:right w:val="single" w:sz="4" w:space="0" w:color="auto"/>
+            </w:tcBorders>
+          </w:tcPr>
+          <w:p>
+            <w:pPr>
+              <w:keepNext/>
+              <w:spacing w:after="0" w:line="240" w:lineRule="auto"/>
+              <w:rPr>
+                <w:rFonts w:asciiTheme="majorHAnsi" w:hAnsiTheme="majorHAnsi" w:cstheme="majorHAnsi"/>
+                <w:sz w:val="18"/>
+                <w:szCs w:val="18"/>
+              </w:rPr>
+            </w:pPr>
+          </w:p>
+        </w:tc>
+      </w:tr>
+      <w:tr>
+        <w:tc>
+          <w:tcPr>
+            <w:tcW w:w="0" w:type="auto"/>
+            <w:tcBorders>
+              <w:top w:val="single" w:sz="4" w:space="0" w:color="auto"/>
+              <w:left w:val="single" w:sz="4" w:space="0" w:color="auto"/>
+              <w:bottom w:val="single" w:sz="4" w:space="0" w:color="auto"/>
+              <w:right w:val="single" w:sz="4" w:space="0" w:color="auto"/>
+            </w:tcBorders>
+          </w:tcPr>
+          <w:p>
+            <w:pPr>
+              <w:keepNext/>
+              <w:spacing w:after="0" w:line="240" w:lineRule="auto"/>
+              <w:rPr>
+                <w:rFonts w:asciiTheme="majorHAnsi" w:hAnsiTheme="majorHAnsi" w:cstheme="majorHAnsi"/>
+                <w:sz w:val="18"/>
+                <w:szCs w:val="18"/>
+              </w:rPr>
+            </w:pPr>
+            <w:r>
+              <w:rPr>
+                <w:rFonts w:asciiTheme="majorHAnsi" w:hAnsiTheme="majorHAnsi" w:cstheme="majorHAnsi"/>
+                <w:sz w:val="18"/>
+                <w:szCs w:val="18"/>
+              </w:rPr>
+              <w:t>I felt very confident using the curriculum.</w:t>
+            </w:r>
+          </w:p>
+          <w:p>
+            <w:pPr>
+              <w:keepNext/>
+              <w:spacing w:after="0" w:line="240" w:lineRule="auto"/>
+              <w:rPr>
+                <w:rFonts w:asciiTheme="majorHAnsi" w:hAnsiTheme="majorHAnsi" w:cstheme="majorHAnsi"/>
+                <w:sz w:val="18"/>
+                <w:szCs w:val="18"/>
+              </w:rPr>
+            </w:pPr>
+          </w:p>
+        </w:tc>
+        <w:tc>
+          <w:tcPr>
+            <w:tcW w:w="0" w:type="auto"/>
+            <w:tcBorders>
+              <w:top w:val="single" w:sz="4" w:space="0" w:color="auto"/>
+              <w:left w:val="single" w:sz="4" w:space="0" w:color="auto"/>
+              <w:bottom w:val="single" w:sz="4" w:space="0" w:color="auto"/>
+              <w:right w:val="single" w:sz="4" w:space="0" w:color="auto"/>
+            </w:tcBorders>
+          </w:tcPr>
+          <w:p>
+            <w:pPr>
+              <w:keepNext/>
+              <w:spacing w:after="0" w:line="240" w:lineRule="auto"/>
+              <w:rPr>
+                <w:rFonts w:asciiTheme="majorHAnsi" w:hAnsiTheme="majorHAnsi" w:cstheme="majorHAnsi"/>
+                <w:sz w:val="18"/>
+                <w:szCs w:val="18"/>
+              </w:rPr>
+            </w:pPr>
+          </w:p>
+        </w:tc>
+        <w:tc>
+          <w:tcPr>
+            <w:tcW w:w="0" w:type="auto"/>
+            <w:tcBorders>
+              <w:top w:val="single" w:sz="4" w:space="0" w:color="auto"/>
+              <w:left w:val="single" w:sz="4" w:space="0" w:color="auto"/>
+              <w:bottom w:val="single" w:sz="4" w:space="0" w:color="auto"/>
+              <w:right w:val="single" w:sz="4" w:space="0" w:color="auto"/>
+            </w:tcBorders>
+          </w:tcPr>
+          <w:p>
+            <w:pPr>
+              <w:keepNext/>
+              <w:spacing w:after="0" w:line="240" w:lineRule="auto"/>
+              <w:rPr>
+                <w:rFonts w:asciiTheme="majorHAnsi" w:hAnsiTheme="majorHAnsi" w:cstheme="majorHAnsi"/>
+                <w:sz w:val="18"/>
+                <w:szCs w:val="18"/>
+              </w:rPr>
+            </w:pPr>
+          </w:p>
+        </w:tc>
+        <w:tc>
+          <w:tcPr>
+            <w:tcW w:w="0" w:type="auto"/>
+            <w:tcBorders>
+              <w:top w:val="single" w:sz="4" w:space="0" w:color="auto"/>
+              <w:left w:val="single" w:sz="4" w:space="0" w:color="auto"/>
+              <w:bottom w:val="single" w:sz="4" w:space="0" w:color="auto"/>
+              <w:right w:val="single" w:sz="4" w:space="0" w:color="auto"/>
+            </w:tcBorders>
+          </w:tcPr>
+          <w:p>
+            <w:pPr>
+              <w:keepNext/>
+              <w:spacing w:after="0" w:line="240" w:lineRule="auto"/>
+              <w:rPr>
+                <w:rFonts w:asciiTheme="majorHAnsi" w:hAnsiTheme="majorHAnsi" w:cstheme="majorHAnsi"/>
+                <w:sz w:val="18"/>
+                <w:szCs w:val="18"/>
+              </w:rPr>
+            </w:pPr>
+          </w:p>
+        </w:tc>
+        <w:tc>
+          <w:tcPr>
+            <w:tcW w:w="0" w:type="auto"/>
+            <w:tcBorders>
+              <w:top w:val="single" w:sz="4" w:space="0" w:color="auto"/>
+              <w:left w:val="single" w:sz="4" w:space="0" w:color="auto"/>
+              <w:bottom w:val="single" w:sz="4" w:space="0" w:color="auto"/>
+              <w:right w:val="single" w:sz="4" w:space="0" w:color="auto"/>
+            </w:tcBorders>
+          </w:tcPr>
+          <w:p>
+            <w:pPr>
+              <w:keepNext/>
+              <w:spacing w:after="0" w:line="240" w:lineRule="auto"/>
+              <w:rPr>
+                <w:rFonts w:asciiTheme="majorHAnsi" w:hAnsiTheme="majorHAnsi" w:cstheme="majorHAnsi"/>
+                <w:sz w:val="18"/>
+                <w:szCs w:val="18"/>
+              </w:rPr>
+            </w:pPr>
+          </w:p>
+        </w:tc>
+        <w:tc>
+          <w:tcPr>
+            <w:tcW w:w="0" w:type="auto"/>
+            <w:tcBorders>
+              <w:top w:val="single" w:sz="4" w:space="0" w:color="auto"/>
+              <w:left w:val="single" w:sz="4" w:space="0" w:color="auto"/>
+              <w:bottom w:val="single" w:sz="4" w:space="0" w:color="auto"/>
+              <w:right w:val="single" w:sz="4" w:space="0" w:color="auto"/>
+            </w:tcBorders>
+          </w:tcPr>
+          <w:p>
+            <w:pPr>
+              <w:keepNext/>
+              <w:spacing w:after="0" w:line="240" w:lineRule="auto"/>
+              <w:rPr>
+                <w:rFonts w:asciiTheme="majorHAnsi" w:hAnsiTheme="majorHAnsi" w:cstheme="majorHAnsi"/>
+                <w:sz w:val="18"/>
+                <w:szCs w:val="18"/>
+              </w:rPr>
+            </w:pPr>
+          </w:p>
+        </w:tc>
+      </w:tr>
+      <w:tr>
+        <w:tc>
+          <w:tcPr>
+            <w:tcW w:w="0" w:type="auto"/>
+            <w:tcBorders>
+              <w:top w:val="single" w:sz="4" w:space="0" w:color="auto"/>
+              <w:left w:val="single" w:sz="4" w:space="0" w:color="auto"/>
+              <w:bottom w:val="single" w:sz="4" w:space="0" w:color="auto"/>
+              <w:right w:val="single" w:sz="4" w:space="0" w:color="auto"/>
+            </w:tcBorders>
+          </w:tcPr>
+          <w:p>
+            <w:pPr>
+              <w:keepNext/>
+              <w:spacing w:after="0" w:line="240" w:lineRule="auto"/>
+              <w:rPr>
+                <w:rFonts w:asciiTheme="majorHAnsi" w:hAnsiTheme="majorHAnsi" w:cstheme="majorHAnsi"/>
+                <w:sz w:val="18"/>
+                <w:szCs w:val="18"/>
+              </w:rPr>
+            </w:pPr>
+            <w:r>
+              <w:rPr>
+                <w:rFonts w:asciiTheme="majorHAnsi" w:hAnsiTheme="majorHAnsi" w:cstheme="majorHAnsi"/>
+                <w:sz w:val="18"/>
+                <w:szCs w:val="18"/>
+              </w:rPr>
+              <w:t>I needed to learn a lot of things before I could get going with the curriculum.</w:t>
+            </w:r>
+          </w:p>
+        </w:tc>
+        <w:tc>
+          <w:tcPr>
+            <w:tcW w:w="0" w:type="auto"/>
+            <w:tcBorders>
+              <w:top w:val="single" w:sz="4" w:space="0" w:color="auto"/>
+              <w:left w:val="single" w:sz="4" w:space="0" w:color="auto"/>
+              <w:bottom w:val="single" w:sz="4" w:space="0" w:color="auto"/>
+              <w:right w:val="single" w:sz="4" w:space="0" w:color="auto"/>
+            </w:tcBorders>
+          </w:tcPr>
+          <w:p>
+            <w:pPr>
+              <w:keepNext/>
+              <w:spacing w:after="0" w:line="240" w:lineRule="auto"/>
+              <w:rPr>
+                <w:rFonts w:asciiTheme="majorHAnsi" w:hAnsiTheme="majorHAnsi" w:cstheme="majorHAnsi"/>
+                <w:sz w:val="18"/>
+                <w:szCs w:val="18"/>
+              </w:rPr>
+            </w:pPr>
+          </w:p>
+        </w:tc>
+        <w:tc>
+          <w:tcPr>
+            <w:tcW w:w="0" w:type="auto"/>
+            <w:tcBorders>
+              <w:top w:val="single" w:sz="4" w:space="0" w:color="auto"/>
+              <w:left w:val="single" w:sz="4" w:space="0" w:color="auto"/>
+              <w:bottom w:val="single" w:sz="4" w:space="0" w:color="auto"/>
+              <w:right w:val="single" w:sz="4" w:space="0" w:color="auto"/>
+            </w:tcBorders>
+          </w:tcPr>
+          <w:p>
+            <w:pPr>
+              <w:keepNext/>
+              <w:spacing w:after="0" w:line="240" w:lineRule="auto"/>
+              <w:rPr>
+                <w:rFonts w:asciiTheme="majorHAnsi" w:hAnsiTheme="majorHAnsi" w:cstheme="majorHAnsi"/>
+                <w:sz w:val="18"/>
+                <w:szCs w:val="18"/>
+              </w:rPr>
+            </w:pPr>
+          </w:p>
+        </w:tc>
+        <w:tc>
+          <w:tcPr>
+            <w:tcW w:w="0" w:type="auto"/>
+            <w:tcBorders>
+              <w:top w:val="single" w:sz="4" w:space="0" w:color="auto"/>
+              <w:left w:val="single" w:sz="4" w:space="0" w:color="auto"/>
+              <w:bottom w:val="single" w:sz="4" w:space="0" w:color="auto"/>
+              <w:right w:val="single" w:sz="4" w:space="0" w:color="auto"/>
+            </w:tcBorders>
+          </w:tcPr>
+          <w:p>
+            <w:pPr>
+              <w:keepNext/>
+              <w:spacing w:after="0" w:line="240" w:lineRule="auto"/>
+              <w:rPr>
+                <w:rFonts w:asciiTheme="majorHAnsi" w:hAnsiTheme="majorHAnsi" w:cstheme="majorHAnsi"/>
+                <w:sz w:val="18"/>
+                <w:szCs w:val="18"/>
+              </w:rPr>
+            </w:pPr>
+          </w:p>
+        </w:tc>
+        <w:tc>
+          <w:tcPr>
+            <w:tcW w:w="0" w:type="auto"/>
+            <w:tcBorders>
+              <w:top w:val="single" w:sz="4" w:space="0" w:color="auto"/>
+              <w:left w:val="single" w:sz="4" w:space="0" w:color="auto"/>
+              <w:bottom w:val="single" w:sz="4" w:space="0" w:color="auto"/>
+              <w:right w:val="single" w:sz="4" w:space="0" w:color="auto"/>
+            </w:tcBorders>
+          </w:tcPr>
+          <w:p>
+            <w:pPr>
+              <w:keepNext/>
+              <w:spacing w:after="0" w:line="240" w:lineRule="auto"/>
+              <w:rPr>
+                <w:rFonts w:asciiTheme="majorHAnsi" w:hAnsiTheme="majorHAnsi" w:cstheme="majorHAnsi"/>
+                <w:sz w:val="18"/>
+                <w:szCs w:val="18"/>
+              </w:rPr>
+            </w:pPr>
+          </w:p>
+        </w:tc>
+        <w:tc>
+          <w:tcPr>
+            <w:tcW w:w="0" w:type="auto"/>
+            <w:tcBorders>
+              <w:top w:val="single" w:sz="4" w:space="0" w:color="auto"/>
+              <w:left w:val="single" w:sz="4" w:space="0" w:color="auto"/>
+              <w:bottom w:val="single" w:sz="4" w:space="0" w:color="auto"/>
+              <w:right w:val="single" w:sz="4" w:space="0" w:color="auto"/>
+            </w:tcBorders>
+          </w:tcPr>
+          <w:p>
+            <w:pPr>
+              <w:keepNext/>
+              <w:spacing w:after="0" w:line="240" w:lineRule="auto"/>
+              <w:rPr>
+                <w:rFonts w:asciiTheme="majorHAnsi" w:hAnsiTheme="majorHAnsi" w:cstheme="majorHAnsi"/>
+                <w:sz w:val="18"/>
+                <w:szCs w:val="18"/>
+              </w:rPr>
+            </w:pPr>
+          </w:p>
+        </w:tc>
+      </w:tr>
+    </w:tbl>
+    <w:p>
+      <w:pPr>
+        <w:keepNext/>
+        <w:spacing w:after="0" w:line="240" w:lineRule="auto"/>
+        <w:rPr>
+          <w:rFonts w:ascii="Times New Roman" w:hAnsi="Times New Roman" w:cs="Times New Roman"/>
+        </w:rPr>
+      </w:pPr>
+    </w:p>
+    <w:p>
+      <w:pPr>
+        <w:keepNext/>
+        <w:spacing w:after="0" w:line="240" w:lineRule="auto"/>
+        <w:rPr>
+          <w:rFonts w:ascii="Times New Roman" w:hAnsi="Times New Roman" w:cs="Times New Roman"/>
+        </w:rPr>
+      </w:pPr>
+      <w:r>
+        <w:rPr>
+          <w:rFonts w:ascii="Times New Roman" w:hAnsi="Times New Roman" w:cs="Times New Roman"/>
+        </w:rPr>
+        <w:t>Please provide any other thoughts or suggestions for improving today's task below or on the back.</w:t>
+      </w:r>
+    </w:p>
+    <w:p>
+      <w:pPr>
+        <w:keepNext/>
+        <w:spacing w:after="0" w:line="240" w:lineRule="auto"/>
+        <w:rPr>
+          <w:rFonts w:ascii="Times New Roman" w:hAnsi="Times New Roman" w:cs="Times New Roman"/>
+        </w:rPr>
+      </w:pPr>
+    </w:p>
+    <w:p>
+      <w:pPr>
+        <w:rPr>
+          <w:rFonts w:ascii="Times New Roman" w:hAnsi="Times New Roman" w:cs="Times New Roman"/>
+          <w:color w:val="404040" w:themeColor="text1" w:themeTint="BF"/>
+        </w:rPr>
+      </w:pPr>
     </w:p>
     <w:sectPr>
       <w:pgSz w:w="12240" w:h="15840"/>
@@ -1335,7 +4837,7 @@
 </file>
 
 <file path=word/numbering.xml><?xml version="1.0" encoding="utf-8"?>
-<w:numbering xmlns:wpc="http://schemas.microsoft.com/office/word/2010/wordprocessingCanvas" xmlns:cx="http://schemas.microsoft.com/office/drawing/2014/chartex" xmlns:cx1="http://schemas.microsoft.com/office/drawing/2015/9/8/chartex" xmlns:mc="http://schemas.openxmlformats.org/markup-compatibility/2006" xmlns:o="urn:schemas-microsoft-com:office:office" xmlns:r="http://schemas.openxmlformats.org/officeDocument/2006/relationships" xmlns:m="http://schemas.openxmlformats.org/officeDocument/2006/math" xmlns:v="urn:schemas-microsoft-com:vml" xmlns:wp14="http://schemas.microsoft.com/office/word/2010/wordprocessingDrawing" xmlns:wp="http://schemas.openxmlformats.org/drawingml/2006/wordprocessingDrawing" xmlns:w10="urn:schemas-microsoft-com:office:word" xmlns:w="http://schemas.openxmlformats.org/wordprocessingml/2006/main" xmlns:w14="http://schemas.microsoft.com/office/word/2010/wordml" xmlns:w15="http://schemas.microsoft.com/office/word/2012/wordml" xmlns:w16se="http://schemas.microsoft.com/office/word/2015/wordml/symex" xmlns:wpg="http://schemas.microsoft.com/office/word/2010/wordprocessingGroup" xmlns:wpi="http://schemas.microsoft.com/office/word/2010/wordprocessingInk" xmlns:wne="http://schemas.microsoft.com/office/word/2006/wordml" xmlns:wps="http://schemas.microsoft.com/office/word/2010/wordprocessingShape" mc:Ignorable="w14 w15 w16se wp14">
+<w:numbering xmlns:wpc="http://schemas.microsoft.com/office/word/2010/wordprocessingCanvas" xmlns:mc="http://schemas.openxmlformats.org/markup-compatibility/2006" xmlns:o="urn:schemas-microsoft-com:office:office" xmlns:r="http://schemas.openxmlformats.org/officeDocument/2006/relationships" xmlns:m="http://schemas.openxmlformats.org/officeDocument/2006/math" xmlns:v="urn:schemas-microsoft-com:vml" xmlns:wp14="http://schemas.microsoft.com/office/word/2010/wordprocessingDrawing" xmlns:wp="http://schemas.openxmlformats.org/drawingml/2006/wordprocessingDrawing" xmlns:w10="urn:schemas-microsoft-com:office:word" xmlns:w="http://schemas.openxmlformats.org/wordprocessingml/2006/main" xmlns:w14="http://schemas.microsoft.com/office/word/2010/wordml" xmlns:w15="http://schemas.microsoft.com/office/word/2012/wordml" xmlns:wpg="http://schemas.microsoft.com/office/word/2010/wordprocessingGroup" xmlns:wpi="http://schemas.microsoft.com/office/word/2010/wordprocessingInk" xmlns:wne="http://schemas.microsoft.com/office/word/2006/wordml" xmlns:wps="http://schemas.microsoft.com/office/word/2010/wordprocessingShape" mc:Ignorable="w14 w15 wp14">
   <w:abstractNum w:abstractNumId="0" w15:restartNumberingAfterBreak="0">
     <w:nsid w:val="0352173D"/>
     <w:multiLevelType w:val="hybridMultilevel"/>
@@ -1426,6 +4928,12 @@
     </w:lvl>
   </w:abstractNum>
   <w:abstractNum w:abstractNumId="1" w15:restartNumberingAfterBreak="0">
+    <w:nsid w:val="0CEA0BF6"/>
+    <w:multiLevelType w:val="multilevel"/>
+    <w:tmpl w:val="0409001D"/>
+    <w:numStyleLink w:val="Singlepunch"/>
+  </w:abstractNum>
+  <w:abstractNum w:abstractNumId="2" w15:restartNumberingAfterBreak="0">
     <w:nsid w:val="0F915736"/>
     <w:multiLevelType w:val="hybridMultilevel"/>
     <w:tmpl w:val="7750B120"/>
@@ -1514,7 +5022,7 @@
       </w:pPr>
     </w:lvl>
   </w:abstractNum>
-  <w:abstractNum w:abstractNumId="2" w15:restartNumberingAfterBreak="0">
+  <w:abstractNum w:abstractNumId="3" w15:restartNumberingAfterBreak="0">
     <w:nsid w:val="2C963EFD"/>
     <w:multiLevelType w:val="hybridMultilevel"/>
     <w:tmpl w:val="4FC49CF0"/>
@@ -1603,7 +5111,7 @@
       </w:pPr>
     </w:lvl>
   </w:abstractNum>
-  <w:abstractNum w:abstractNumId="3" w15:restartNumberingAfterBreak="0">
+  <w:abstractNum w:abstractNumId="4" w15:restartNumberingAfterBreak="0">
     <w:nsid w:val="311E7D02"/>
     <w:multiLevelType w:val="hybridMultilevel"/>
     <w:tmpl w:val="C74426EC"/>
@@ -1692,7 +5200,213 @@
       </w:pPr>
     </w:lvl>
   </w:abstractNum>
-  <w:abstractNum w:abstractNumId="4" w15:restartNumberingAfterBreak="0">
+  <w:abstractNum w:abstractNumId="5" w15:restartNumberingAfterBreak="0">
+    <w:nsid w:val="4A2778A6"/>
+    <w:multiLevelType w:val="multilevel"/>
+    <w:tmpl w:val="0409001D"/>
+    <w:styleLink w:val="Singlepunch"/>
+    <w:lvl w:ilvl="0">
+      <w:start w:val="1"/>
+      <w:numFmt w:val="bullet"/>
+      <w:lvlText w:val="o"/>
+      <w:lvlJc w:val="left"/>
+      <w:pPr>
+        <w:spacing w:before="120" w:after="0" w:line="240" w:lineRule="auto"/>
+        <w:ind w:left="360"/>
+      </w:pPr>
+      <w:rPr>
+        <w:rFonts w:ascii="Courier New" w:eastAsia="Courier New" w:hAnsi="Courier New" w:cs="Courier New"/>
+        <w:color w:val="BFBFBF"/>
+        <w:sz w:val="52"/>
+      </w:rPr>
+    </w:lvl>
+    <w:lvl w:ilvl="1">
+      <w:start w:val="1"/>
+      <w:numFmt w:val="lowerLetter"/>
+      <w:lvlText w:val="%2)"/>
+      <w:lvlJc w:val="left"/>
+      <w:pPr>
+        <w:ind w:left="720" w:hanging="360"/>
+      </w:pPr>
+    </w:lvl>
+    <w:lvl w:ilvl="2">
+      <w:start w:val="1"/>
+      <w:numFmt w:val="lowerRoman"/>
+      <w:lvlText w:val="%3)"/>
+      <w:lvlJc w:val="left"/>
+      <w:pPr>
+        <w:ind w:left="1080" w:hanging="360"/>
+      </w:pPr>
+    </w:lvl>
+    <w:lvl w:ilvl="3">
+      <w:start w:val="1"/>
+      <w:numFmt w:val="decimal"/>
+      <w:lvlText w:val="(%4)"/>
+      <w:lvlJc w:val="left"/>
+      <w:pPr>
+        <w:ind w:left="1440" w:hanging="360"/>
+      </w:pPr>
+    </w:lvl>
+    <w:lvl w:ilvl="4">
+      <w:start w:val="1"/>
+      <w:numFmt w:val="lowerLetter"/>
+      <w:lvlText w:val="(%5)"/>
+      <w:lvlJc w:val="left"/>
+      <w:pPr>
+        <w:ind w:left="1800" w:hanging="360"/>
+      </w:pPr>
+    </w:lvl>
+    <w:lvl w:ilvl="5">
+      <w:start w:val="1"/>
+      <w:numFmt w:val="lowerRoman"/>
+      <w:lvlText w:val="(%6)"/>
+      <w:lvlJc w:val="left"/>
+      <w:pPr>
+        <w:ind w:left="2160" w:hanging="360"/>
+      </w:pPr>
+    </w:lvl>
+    <w:lvl w:ilvl="6">
+      <w:start w:val="1"/>
+      <w:numFmt w:val="decimal"/>
+      <w:lvlText w:val="%7."/>
+      <w:lvlJc w:val="left"/>
+      <w:pPr>
+        <w:ind w:left="2520" w:hanging="360"/>
+      </w:pPr>
+    </w:lvl>
+    <w:lvl w:ilvl="7">
+      <w:start w:val="1"/>
+      <w:numFmt w:val="lowerLetter"/>
+      <w:lvlText w:val="%8."/>
+      <w:lvlJc w:val="left"/>
+      <w:pPr>
+        <w:ind w:left="2880" w:hanging="360"/>
+      </w:pPr>
+    </w:lvl>
+    <w:lvl w:ilvl="8">
+      <w:start w:val="1"/>
+      <w:numFmt w:val="lowerRoman"/>
+      <w:lvlText w:val="%9."/>
+      <w:lvlJc w:val="left"/>
+      <w:pPr>
+        <w:ind w:left="3240" w:hanging="360"/>
+      </w:pPr>
+    </w:lvl>
+  </w:abstractNum>
+  <w:abstractNum w:abstractNumId="6" w15:restartNumberingAfterBreak="0">
+    <w:nsid w:val="61402007"/>
+    <w:multiLevelType w:val="hybridMultilevel"/>
+    <w:tmpl w:val="D024AE70"/>
+    <w:lvl w:ilvl="0" w:tplc="04090003">
+      <w:start w:val="1"/>
+      <w:numFmt w:val="bullet"/>
+      <w:lvlText w:val="o"/>
+      <w:lvlJc w:val="left"/>
+      <w:pPr>
+        <w:ind w:left="1440" w:hanging="360"/>
+      </w:pPr>
+      <w:rPr>
+        <w:rFonts w:ascii="Courier New" w:hAnsi="Courier New" w:cs="Courier New" w:hint="default"/>
+      </w:rPr>
+    </w:lvl>
+    <w:lvl w:ilvl="1" w:tplc="04090003" w:tentative="1">
+      <w:start w:val="1"/>
+      <w:numFmt w:val="bullet"/>
+      <w:lvlText w:val="o"/>
+      <w:lvlJc w:val="left"/>
+      <w:pPr>
+        <w:ind w:left="2160" w:hanging="360"/>
+      </w:pPr>
+      <w:rPr>
+        <w:rFonts w:ascii="Courier New" w:hAnsi="Courier New" w:cs="Courier New" w:hint="default"/>
+      </w:rPr>
+    </w:lvl>
+    <w:lvl w:ilvl="2" w:tplc="04090005" w:tentative="1">
+      <w:start w:val="1"/>
+      <w:numFmt w:val="bullet"/>
+      <w:lvlText w:val=""/>
+      <w:lvlJc w:val="left"/>
+      <w:pPr>
+        <w:ind w:left="2880" w:hanging="360"/>
+      </w:pPr>
+      <w:rPr>
+        <w:rFonts w:ascii="Wingdings" w:hAnsi="Wingdings" w:hint="default"/>
+      </w:rPr>
+    </w:lvl>
+    <w:lvl w:ilvl="3" w:tplc="04090001" w:tentative="1">
+      <w:start w:val="1"/>
+      <w:numFmt w:val="bullet"/>
+      <w:lvlText w:val=""/>
+      <w:lvlJc w:val="left"/>
+      <w:pPr>
+        <w:ind w:left="3600" w:hanging="360"/>
+      </w:pPr>
+      <w:rPr>
+        <w:rFonts w:ascii="Symbol" w:hAnsi="Symbol" w:hint="default"/>
+      </w:rPr>
+    </w:lvl>
+    <w:lvl w:ilvl="4" w:tplc="04090003" w:tentative="1">
+      <w:start w:val="1"/>
+      <w:numFmt w:val="bullet"/>
+      <w:lvlText w:val="o"/>
+      <w:lvlJc w:val="left"/>
+      <w:pPr>
+        <w:ind w:left="4320" w:hanging="360"/>
+      </w:pPr>
+      <w:rPr>
+        <w:rFonts w:ascii="Courier New" w:hAnsi="Courier New" w:cs="Courier New" w:hint="default"/>
+      </w:rPr>
+    </w:lvl>
+    <w:lvl w:ilvl="5" w:tplc="04090005" w:tentative="1">
+      <w:start w:val="1"/>
+      <w:numFmt w:val="bullet"/>
+      <w:lvlText w:val=""/>
+      <w:lvlJc w:val="left"/>
+      <w:pPr>
+        <w:ind w:left="5040" w:hanging="360"/>
+      </w:pPr>
+      <w:rPr>
+        <w:rFonts w:ascii="Wingdings" w:hAnsi="Wingdings" w:hint="default"/>
+      </w:rPr>
+    </w:lvl>
+    <w:lvl w:ilvl="6" w:tplc="04090001" w:tentative="1">
+      <w:start w:val="1"/>
+      <w:numFmt w:val="bullet"/>
+      <w:lvlText w:val=""/>
+      <w:lvlJc w:val="left"/>
+      <w:pPr>
+        <w:ind w:left="5760" w:hanging="360"/>
+      </w:pPr>
+      <w:rPr>
+        <w:rFonts w:ascii="Symbol" w:hAnsi="Symbol" w:hint="default"/>
+      </w:rPr>
+    </w:lvl>
+    <w:lvl w:ilvl="7" w:tplc="04090003" w:tentative="1">
+      <w:start w:val="1"/>
+      <w:numFmt w:val="bullet"/>
+      <w:lvlText w:val="o"/>
+      <w:lvlJc w:val="left"/>
+      <w:pPr>
+        <w:ind w:left="6480" w:hanging="360"/>
+      </w:pPr>
+      <w:rPr>
+        <w:rFonts w:ascii="Courier New" w:hAnsi="Courier New" w:cs="Courier New" w:hint="default"/>
+      </w:rPr>
+    </w:lvl>
+    <w:lvl w:ilvl="8" w:tplc="04090005" w:tentative="1">
+      <w:start w:val="1"/>
+      <w:numFmt w:val="bullet"/>
+      <w:lvlText w:val=""/>
+      <w:lvlJc w:val="left"/>
+      <w:pPr>
+        <w:ind w:left="7200" w:hanging="360"/>
+      </w:pPr>
+      <w:rPr>
+        <w:rFonts w:ascii="Wingdings" w:hAnsi="Wingdings" w:hint="default"/>
+      </w:rPr>
+    </w:lvl>
+  </w:abstractNum>
+  <w:abstractNum w:abstractNumId="7" w15:restartNumberingAfterBreak="0">
     <w:nsid w:val="73444A3D"/>
     <w:multiLevelType w:val="hybridMultilevel"/>
     <w:tmpl w:val="A34C11D2"/>
@@ -1781,7 +5495,99 @@
       </w:pPr>
     </w:lvl>
   </w:abstractNum>
-  <w:abstractNum w:abstractNumId="5" w15:restartNumberingAfterBreak="0">
+  <w:abstractNum w:abstractNumId="8" w15:restartNumberingAfterBreak="0">
+    <w:nsid w:val="757C5658"/>
+    <w:multiLevelType w:val="hybridMultilevel"/>
+    <w:tmpl w:val="28D033AC"/>
+    <w:lvl w:ilvl="0" w:tplc="0409000F">
+      <w:start w:val="1"/>
+      <w:numFmt w:val="decimal"/>
+      <w:lvlText w:val="%1."/>
+      <w:lvlJc w:val="left"/>
+      <w:pPr>
+        <w:ind w:left="720" w:hanging="360"/>
+      </w:pPr>
+      <w:rPr>
+        <w:rFonts w:hint="default"/>
+      </w:rPr>
+    </w:lvl>
+    <w:lvl w:ilvl="1" w:tplc="04090003">
+      <w:start w:val="1"/>
+      <w:numFmt w:val="bullet"/>
+      <w:lvlText w:val="o"/>
+      <w:lvlJc w:val="left"/>
+      <w:pPr>
+        <w:ind w:left="1440" w:hanging="360"/>
+      </w:pPr>
+      <w:rPr>
+        <w:rFonts w:ascii="Courier New" w:hAnsi="Courier New" w:cs="Courier New" w:hint="default"/>
+      </w:rPr>
+    </w:lvl>
+    <w:lvl w:ilvl="2" w:tplc="0409001B" w:tentative="1">
+      <w:start w:val="1"/>
+      <w:numFmt w:val="lowerRoman"/>
+      <w:lvlText w:val="%3."/>
+      <w:lvlJc w:val="right"/>
+      <w:pPr>
+        <w:ind w:left="2160" w:hanging="180"/>
+      </w:pPr>
+    </w:lvl>
+    <w:lvl w:ilvl="3" w:tplc="0409000F" w:tentative="1">
+      <w:start w:val="1"/>
+      <w:numFmt w:val="decimal"/>
+      <w:lvlText w:val="%4."/>
+      <w:lvlJc w:val="left"/>
+      <w:pPr>
+        <w:ind w:left="2880" w:hanging="360"/>
+      </w:pPr>
+    </w:lvl>
+    <w:lvl w:ilvl="4" w:tplc="04090019" w:tentative="1">
+      <w:start w:val="1"/>
+      <w:numFmt w:val="lowerLetter"/>
+      <w:lvlText w:val="%5."/>
+      <w:lvlJc w:val="left"/>
+      <w:pPr>
+        <w:ind w:left="3600" w:hanging="360"/>
+      </w:pPr>
+    </w:lvl>
+    <w:lvl w:ilvl="5" w:tplc="0409001B" w:tentative="1">
+      <w:start w:val="1"/>
+      <w:numFmt w:val="lowerRoman"/>
+      <w:lvlText w:val="%6."/>
+      <w:lvlJc w:val="right"/>
+      <w:pPr>
+        <w:ind w:left="4320" w:hanging="180"/>
+      </w:pPr>
+    </w:lvl>
+    <w:lvl w:ilvl="6" w:tplc="0409000F" w:tentative="1">
+      <w:start w:val="1"/>
+      <w:numFmt w:val="decimal"/>
+      <w:lvlText w:val="%7."/>
+      <w:lvlJc w:val="left"/>
+      <w:pPr>
+        <w:ind w:left="5040" w:hanging="360"/>
+      </w:pPr>
+    </w:lvl>
+    <w:lvl w:ilvl="7" w:tplc="04090019" w:tentative="1">
+      <w:start w:val="1"/>
+      <w:numFmt w:val="lowerLetter"/>
+      <w:lvlText w:val="%8."/>
+      <w:lvlJc w:val="left"/>
+      <w:pPr>
+        <w:ind w:left="5760" w:hanging="360"/>
+      </w:pPr>
+    </w:lvl>
+    <w:lvl w:ilvl="8" w:tplc="0409001B" w:tentative="1">
+      <w:start w:val="1"/>
+      <w:numFmt w:val="lowerRoman"/>
+      <w:lvlText w:val="%9."/>
+      <w:lvlJc w:val="right"/>
+      <w:pPr>
+        <w:ind w:left="6480" w:hanging="180"/>
+      </w:pPr>
+    </w:lvl>
+  </w:abstractNum>
+  <w:abstractNum w:abstractNumId="9" w15:restartNumberingAfterBreak="0">
     <w:nsid w:val="75A758F8"/>
     <w:multiLevelType w:val="hybridMultilevel"/>
     <w:tmpl w:val="F8FA1C24"/>
@@ -1871,28 +5677,40 @@
     </w:lvl>
   </w:abstractNum>
   <w:num w:numId="1">
-    <w:abstractNumId w:val="5"/>
+    <w:abstractNumId w:val="9"/>
   </w:num>
   <w:num w:numId="2">
-    <w:abstractNumId w:val="4"/>
+    <w:abstractNumId w:val="7"/>
   </w:num>
   <w:num w:numId="3">
     <w:abstractNumId w:val="0"/>
   </w:num>
   <w:num w:numId="4">
+    <w:abstractNumId w:val="2"/>
+  </w:num>
+  <w:num w:numId="5">
+    <w:abstractNumId w:val="4"/>
+  </w:num>
+  <w:num w:numId="6">
+    <w:abstractNumId w:val="3"/>
+  </w:num>
+  <w:num w:numId="7">
+    <w:abstractNumId w:val="5"/>
+  </w:num>
+  <w:num w:numId="8">
     <w:abstractNumId w:val="1"/>
   </w:num>
-  <w:num w:numId="5">
-    <w:abstractNumId w:val="3"/>
+  <w:num w:numId="9">
+    <w:abstractNumId w:val="6"/>
   </w:num>
-  <w:num w:numId="6">
-    <w:abstractNumId w:val="2"/>
+  <w:num w:numId="10">
+    <w:abstractNumId w:val="8"/>
   </w:num>
 </w:numbering>
 </file>
 
 <file path=word/styles.xml><?xml version="1.0" encoding="utf-8"?>
-<w:styles xmlns:mc="http://schemas.openxmlformats.org/markup-compatibility/2006" xmlns:r="http://schemas.openxmlformats.org/officeDocument/2006/relationships" xmlns:w="http://schemas.openxmlformats.org/wordprocessingml/2006/main" xmlns:w14="http://schemas.microsoft.com/office/word/2010/wordml" xmlns:w15="http://schemas.microsoft.com/office/word/2012/wordml" xmlns:w16se="http://schemas.microsoft.com/office/word/2015/wordml/symex" mc:Ignorable="w14 w15 w16se">
+<w:styles xmlns:mc="http://schemas.openxmlformats.org/markup-compatibility/2006" xmlns:r="http://schemas.openxmlformats.org/officeDocument/2006/relationships" xmlns:w="http://schemas.openxmlformats.org/wordprocessingml/2006/main" xmlns:w14="http://schemas.microsoft.com/office/word/2010/wordml" xmlns:w15="http://schemas.microsoft.com/office/word/2012/wordml" mc:Ignorable="w14 w15">
   <w:docDefaults>
     <w:rPrDefault>
       <w:rPr>
@@ -2323,6 +6141,15 @@
       <w:contextualSpacing/>
     </w:pPr>
   </w:style>
+  <w:style w:type="numbering" w:customStyle="1" w:styleId="Singlepunch">
+    <w:name w:val="Single punch"/>
+    <w:rsid w:val="006B44AA"/>
+    <w:pPr>
+      <w:numPr>
+        <w:numId w:val="7"/>
+      </w:numPr>
+    </w:pPr>
+  </w:style>
 </w:styles>
 </file>
 

</xml_diff>